<commit_message>
Unit / Attributes - Added Armor Durability
+ added new attibute - UnitArmorDurability
+ created class for linked attributes changes factors
</commit_message>
<xml_diff>
--- a/DisciplesBattleSimulator/src/units/data/Specyfikacja - Jednostki.docx
+++ b/DisciplesBattleSimulator/src/units/data/Specyfikacja - Jednostki.docx
@@ -1,10 +1,1640 @@
 
 <file path=word/document.xml><?xml version="1.0" encoding="utf-8"?>
-<w:document xmlns:wpc="http://schemas.microsoft.com/office/word/2010/wordprocessingCanvas" xmlns:mc="http://schemas.openxmlformats.org/markup-compatibility/2006" xmlns:o="urn:schemas-microsoft-com:office:office" xmlns:r="http://schemas.openxmlformats.org/officeDocument/2006/relationships" xmlns:m="http://schemas.openxmlformats.org/officeDocument/2006/math" xmlns:v="urn:schemas-microsoft-com:vml" xmlns:wp14="http://schemas.microsoft.com/office/word/2010/wordprocessingDrawing" xmlns:wp="http://schemas.openxmlformats.org/drawingml/2006/wordprocessingDrawing" xmlns:w10="urn:schemas-microsoft-com:office:word" xmlns:w="http://schemas.openxmlformats.org/wordprocessingml/2006/main" xmlns:w14="http://schemas.microsoft.com/office/word/2010/wordml" xmlns:wpg="http://schemas.microsoft.com/office/word/2010/wordprocessingGroup" xmlns:wpi="http://schemas.microsoft.com/office/word/2010/wordprocessingInk" xmlns:wne="http://schemas.microsoft.com/office/word/2006/wordml" xmlns:wps="http://schemas.microsoft.com/office/word/2010/wordprocessingShape" mc:Ignorable="w14 wp14">
+<w:document xmlns:ve="http://schemas.openxmlformats.org/markup-compatibility/2006" xmlns:o="urn:schemas-microsoft-com:office:office" xmlns:r="http://schemas.openxmlformats.org/officeDocument/2006/relationships" xmlns:m="http://schemas.openxmlformats.org/officeDocument/2006/math" xmlns:v="urn:schemas-microsoft-com:vml" xmlns:wp="http://schemas.openxmlformats.org/drawingml/2006/wordprocessingDrawing" xmlns:w10="urn:schemas-microsoft-com:office:word" xmlns:w="http://schemas.openxmlformats.org/wordprocessingml/2006/main" xmlns:wne="http://schemas.microsoft.com/office/word/2006/wordml">
   <w:body>
     <w:p>
       <w:pPr>
-        <w:pStyle w:val="ListParagraph"/>
+        <w:rPr>
+          <w:b/>
+        </w:rPr>
+      </w:pPr>
+      <w:r>
+        <w:rPr>
+          <w:b/>
+        </w:rPr>
+        <w:t>Plan tworzenia</w:t>
+      </w:r>
+    </w:p>
+    <w:p>
+      <w:pPr>
+        <w:pStyle w:val="Akapitzlist"/>
+        <w:numPr>
+          <w:ilvl w:val="0"/>
+          <w:numId w:val="2"/>
+        </w:numPr>
+      </w:pPr>
+      <w:r>
+        <w:t>stworzyć mechanizm do zarządzania atrybutami jednostek</w:t>
+      </w:r>
+    </w:p>
+    <w:p>
+      <w:pPr>
+        <w:pStyle w:val="Akapitzlist"/>
+        <w:numPr>
+          <w:ilvl w:val="0"/>
+          <w:numId w:val="2"/>
+        </w:numPr>
+      </w:pPr>
+      <w:r>
+        <w:t>stworzyć bazę danych z wszystkimi jednostkami</w:t>
+      </w:r>
+    </w:p>
+    <w:p>
+      <w:pPr>
+        <w:pStyle w:val="Akapitzlist"/>
+        <w:numPr>
+          <w:ilvl w:val="0"/>
+          <w:numId w:val="2"/>
+        </w:numPr>
+      </w:pPr>
+      <w:r>
+        <w:t>stworzyć pole bitwy</w:t>
+      </w:r>
+    </w:p>
+    <w:p>
+      <w:pPr>
+        <w:pStyle w:val="Akapitzlist"/>
+        <w:numPr>
+          <w:ilvl w:val="0"/>
+          <w:numId w:val="2"/>
+        </w:numPr>
+      </w:pPr>
+    </w:p>
+    <w:p>
+      <w:pPr>
+        <w:rPr>
+          <w:b/>
+        </w:rPr>
+      </w:pPr>
+      <w:r>
+        <w:rPr>
+          <w:b/>
+        </w:rPr>
+        <w:t>Wytyczne:</w:t>
+      </w:r>
+    </w:p>
+    <w:p>
+      <w:pPr>
+        <w:pStyle w:val="Akapitzlist"/>
+        <w:numPr>
+          <w:ilvl w:val="0"/>
+          <w:numId w:val="3"/>
+        </w:numPr>
+      </w:pPr>
+      <w:r>
+        <w:t>Nazewnictwo klas: X</w:t>
+      </w:r>
+      <w:r>
+        <w:t>Abstract,</w:t>
+      </w:r>
+      <w:r>
+        <w:t xml:space="preserve">XImpl, </w:t>
+      </w:r>
+      <w:r>
+        <w:t xml:space="preserve"> </w:t>
+      </w:r>
+      <w:r>
+        <w:t>X</w:t>
+      </w:r>
+    </w:p>
+    <w:p>
+      <w:pPr>
+        <w:pStyle w:val="Akapitzlist"/>
+        <w:numPr>
+          <w:ilvl w:val="0"/>
+          <w:numId w:val="3"/>
+        </w:numPr>
+      </w:pPr>
+      <w:r>
+        <w:t>Nazwy pakietów: api, impl, units, models, base</w:t>
+      </w:r>
+    </w:p>
+    <w:p>
+      <w:pPr>
+        <w:rPr>
+          <w:b/>
+        </w:rPr>
+      </w:pPr>
+      <w:r>
+        <w:rPr>
+          <w:b/>
+        </w:rPr>
+        <w:t>TODO</w:t>
+      </w:r>
+    </w:p>
+    <w:p>
+      <w:pPr>
+        <w:pStyle w:val="Akapitzlist"/>
+        <w:numPr>
+          <w:ilvl w:val="0"/>
+          <w:numId w:val="4"/>
+        </w:numPr>
+        <w:rPr>
+          <w:u w:val="single"/>
+        </w:rPr>
+      </w:pPr>
+      <w:r>
+        <w:rPr>
+          <w:u w:val="single"/>
+        </w:rPr>
+        <w:t>Ogólnie</w:t>
+      </w:r>
+    </w:p>
+    <w:p>
+      <w:pPr>
+        <w:pStyle w:val="Akapitzlist"/>
+        <w:numPr>
+          <w:ilvl w:val="1"/>
+          <w:numId w:val="4"/>
+        </w:numPr>
+      </w:pPr>
+      <w:r>
+        <w:t>każda klasa = walidator</w:t>
+      </w:r>
+    </w:p>
+    <w:p>
+      <w:pPr>
+        <w:pStyle w:val="Akapitzlist"/>
+        <w:numPr>
+          <w:ilvl w:val="0"/>
+          <w:numId w:val="4"/>
+        </w:numPr>
+        <w:rPr>
+          <w:u w:val="single"/>
+        </w:rPr>
+      </w:pPr>
+      <w:r>
+        <w:rPr>
+          <w:u w:val="single"/>
+        </w:rPr>
+        <w:t xml:space="preserve">Sprint 1: </w:t>
+      </w:r>
+      <w:r>
+        <w:rPr>
+          <w:u w:val="single"/>
+        </w:rPr>
+        <w:t>Attrybuty</w:t>
+      </w:r>
+    </w:p>
+    <w:p>
+      <w:pPr>
+        <w:pStyle w:val="Akapitzlist"/>
+        <w:numPr>
+          <w:ilvl w:val="1"/>
+          <w:numId w:val="4"/>
+        </w:numPr>
+        <w:rPr>
+          <w:b/>
+          <w:color w:val="FF0000"/>
+        </w:rPr>
+      </w:pPr>
+      <w:r>
+        <w:rPr>
+          <w:b/>
+          <w:color w:val="FF0000"/>
+        </w:rPr>
+        <w:t>dziedziczenie - dodać 2 rodzaje atrybutów: Opisowy, Liczbowy, Procentowy</w:t>
+      </w:r>
+    </w:p>
+    <w:p>
+      <w:pPr>
+        <w:pStyle w:val="Akapitzlist"/>
+        <w:numPr>
+          <w:ilvl w:val="1"/>
+          <w:numId w:val="4"/>
+        </w:numPr>
+        <w:rPr>
+          <w:b/>
+          <w:color w:val="00B050"/>
+        </w:rPr>
+      </w:pPr>
+    </w:p>
+    <w:p>
+      <w:pPr>
+        <w:pStyle w:val="Akapitzlist"/>
+        <w:numPr>
+          <w:ilvl w:val="1"/>
+          <w:numId w:val="4"/>
+        </w:numPr>
+        <w:rPr>
+          <w:b/>
+          <w:color w:val="00B050"/>
+        </w:rPr>
+      </w:pPr>
+      <w:r>
+        <w:rPr>
+          <w:b/>
+          <w:color w:val="00B050"/>
+        </w:rPr>
+        <w:t>każdy atrybut = osobna klasa</w:t>
+      </w:r>
+    </w:p>
+    <w:p>
+      <w:pPr>
+        <w:pStyle w:val="Akapitzlist"/>
+        <w:numPr>
+          <w:ilvl w:val="1"/>
+          <w:numId w:val="4"/>
+        </w:numPr>
+        <w:rPr>
+          <w:b/>
+          <w:color w:val="FF0000"/>
+        </w:rPr>
+      </w:pPr>
+      <w:r>
+        <w:rPr>
+          <w:b/>
+          <w:color w:val="FF0000"/>
+        </w:rPr>
+        <w:t>dodanie enuma określającego typ jednostki</w:t>
+      </w:r>
+    </w:p>
+    <w:p>
+      <w:pPr>
+        <w:pStyle w:val="Akapitzlist"/>
+        <w:numPr>
+          <w:ilvl w:val="1"/>
+          <w:numId w:val="4"/>
+        </w:numPr>
+        <w:rPr>
+          <w:b/>
+          <w:color w:val="FF0000"/>
+        </w:rPr>
+      </w:pPr>
+      <w:r>
+        <w:rPr>
+          <w:b/>
+          <w:color w:val="FF0000"/>
+        </w:rPr>
+        <w:t>klasa – mechanizm do zmiany wartości atrybutów</w:t>
+      </w:r>
+    </w:p>
+    <w:p>
+      <w:pPr>
+        <w:pStyle w:val="Akapitzlist"/>
+        <w:numPr>
+          <w:ilvl w:val="1"/>
+          <w:numId w:val="4"/>
+        </w:numPr>
+        <w:rPr>
+          <w:b/>
+          <w:color w:val="FF0000"/>
+        </w:rPr>
+      </w:pPr>
+      <w:r>
+        <w:rPr>
+          <w:b/>
+          <w:color w:val="FF0000"/>
+        </w:rPr>
+        <w:t>dodanie zmniejszania poniżej 0% statystyk</w:t>
+      </w:r>
+    </w:p>
+    <w:p>
+      <w:pPr>
+        <w:pStyle w:val="Akapitzlist"/>
+        <w:numPr>
+          <w:ilvl w:val="1"/>
+          <w:numId w:val="4"/>
+        </w:numPr>
+        <w:rPr>
+          <w:b/>
+          <w:color w:val="FF0000"/>
+        </w:rPr>
+      </w:pPr>
+      <w:r>
+        <w:rPr>
+          <w:b/>
+          <w:color w:val="FF0000"/>
+        </w:rPr>
+        <w:t>Modyfikatory  powiązanych atrybutów (enumy) -  mają być oddzielnymi plikami</w:t>
+      </w:r>
+    </w:p>
+    <w:p>
+      <w:pPr>
+        <w:pStyle w:val="Akapitzlist"/>
+        <w:numPr>
+          <w:ilvl w:val="1"/>
+          <w:numId w:val="4"/>
+        </w:numPr>
+        <w:rPr>
+          <w:b/>
+          <w:color w:val="FF0000"/>
+        </w:rPr>
+      </w:pPr>
+      <w:r>
+        <w:rPr>
+          <w:b/>
+          <w:color w:val="FF0000"/>
+        </w:rPr>
+        <w:t xml:space="preserve">getValue, getSimpleValue, value </w:t>
+      </w:r>
+      <w:r>
+        <w:rPr>
+          <w:b/>
+          <w:color w:val="FF0000"/>
+        </w:rPr>
+        <w:t>–</w:t>
+      </w:r>
+      <w:r>
+        <w:rPr>
+          <w:b/>
+          <w:color w:val="FF0000"/>
+        </w:rPr>
+        <w:t xml:space="preserve"> uprościć</w:t>
+      </w:r>
+    </w:p>
+    <w:p>
+      <w:pPr>
+        <w:pStyle w:val="Akapitzlist"/>
+        <w:numPr>
+          <w:ilvl w:val="1"/>
+          <w:numId w:val="4"/>
+        </w:numPr>
+        <w:rPr>
+          <w:b/>
+          <w:color w:val="FF0000"/>
+        </w:rPr>
+      </w:pPr>
+      <w:r>
+        <w:rPr>
+          <w:b/>
+          <w:color w:val="FF0000"/>
+        </w:rPr>
+        <w:t>pogrupowanie atrybutów w aspekty</w:t>
+      </w:r>
+    </w:p>
+    <w:p>
+      <w:pPr>
+        <w:pStyle w:val="Akapitzlist"/>
+        <w:numPr>
+          <w:ilvl w:val="2"/>
+          <w:numId w:val="4"/>
+        </w:numPr>
+        <w:rPr>
+          <w:b/>
+          <w:color w:val="FF0000"/>
+        </w:rPr>
+      </w:pPr>
+      <w:r>
+        <w:rPr>
+          <w:b/>
+          <w:color w:val="FF0000"/>
+        </w:rPr>
+        <w:t>aspekt = zbiór atrybutów (np. aspekt = hp: obecne i max)</w:t>
+      </w:r>
+    </w:p>
+    <w:p>
+      <w:pPr>
+        <w:pStyle w:val="Akapitzlist"/>
+        <w:numPr>
+          <w:ilvl w:val="0"/>
+          <w:numId w:val="4"/>
+        </w:numPr>
+        <w:rPr>
+          <w:u w:val="single"/>
+        </w:rPr>
+      </w:pPr>
+      <w:r>
+        <w:rPr>
+          <w:u w:val="single"/>
+        </w:rPr>
+        <w:t>Sprint 2: Buffy</w:t>
+      </w:r>
+    </w:p>
+    <w:p>
+      <w:pPr>
+        <w:pStyle w:val="Akapitzlist"/>
+        <w:numPr>
+          <w:ilvl w:val="1"/>
+          <w:numId w:val="4"/>
+        </w:numPr>
+      </w:pPr>
+      <w:r>
+        <w:t>Stworzenie języka do zapisu buffów</w:t>
+      </w:r>
+    </w:p>
+    <w:p>
+      <w:pPr>
+        <w:pStyle w:val="Akapitzlist"/>
+        <w:numPr>
+          <w:ilvl w:val="1"/>
+          <w:numId w:val="4"/>
+        </w:numPr>
+      </w:pPr>
+      <w:r>
+        <w:t>Stworzenie dynamicznego mechanizmu do buffów</w:t>
+      </w:r>
+    </w:p>
+    <w:p>
+      <w:pPr>
+        <w:pStyle w:val="Akapitzlist"/>
+        <w:numPr>
+          <w:ilvl w:val="1"/>
+          <w:numId w:val="4"/>
+        </w:numPr>
+      </w:pPr>
+      <w:r>
+        <w:t>usunąć podział na pozytyne negatywne</w:t>
+      </w:r>
+    </w:p>
+    <w:p>
+      <w:pPr>
+        <w:pStyle w:val="Akapitzlist"/>
+        <w:numPr>
+          <w:ilvl w:val="1"/>
+          <w:numId w:val="4"/>
+        </w:numPr>
+      </w:pPr>
+      <w:r>
+        <w:t>stworzyć uniwersalny obiekt Action, który będzie opisywał oddziałowanie między jednotkami na polu bitwy,</w:t>
+      </w:r>
+    </w:p>
+    <w:p>
+      <w:pPr>
+        <w:pStyle w:val="Akapitzlist"/>
+        <w:numPr>
+          <w:ilvl w:val="0"/>
+          <w:numId w:val="4"/>
+        </w:numPr>
+      </w:pPr>
+      <w:r>
+        <w:t>Stworzenie propertisów i ich kodów</w:t>
+      </w:r>
+    </w:p>
+    <w:p>
+      <w:pPr>
+        <w:rPr>
+          <w:b/>
+        </w:rPr>
+      </w:pPr>
+      <w:r>
+        <w:rPr>
+          <w:b/>
+        </w:rPr>
+        <w:br w:type="page"/>
+      </w:r>
+    </w:p>
+    <w:p>
+      <w:pPr>
+        <w:pStyle w:val="Nagwek3"/>
+      </w:pPr>
+      <w:r>
+        <w:lastRenderedPageBreak/>
+        <w:t>Atrybuty</w:t>
+      </w:r>
+    </w:p>
+    <w:tbl>
+      <w:tblPr>
+        <w:tblStyle w:val="Tabela-Siatka"/>
+        <w:tblW w:w="5000" w:type="pct"/>
+        <w:tblBorders>
+          <w:top w:val="single" w:sz="4" w:space="0" w:color="BFBFBF" w:themeColor="background1" w:themeShade="BF"/>
+          <w:left w:val="single" w:sz="4" w:space="0" w:color="BFBFBF" w:themeColor="background1" w:themeShade="BF"/>
+          <w:bottom w:val="single" w:sz="4" w:space="0" w:color="BFBFBF" w:themeColor="background1" w:themeShade="BF"/>
+          <w:right w:val="single" w:sz="4" w:space="0" w:color="BFBFBF" w:themeColor="background1" w:themeShade="BF"/>
+          <w:insideH w:val="single" w:sz="4" w:space="0" w:color="BFBFBF" w:themeColor="background1" w:themeShade="BF"/>
+          <w:insideV w:val="single" w:sz="4" w:space="0" w:color="BFBFBF" w:themeColor="background1" w:themeShade="BF"/>
+        </w:tblBorders>
+        <w:tblLook w:val="04A0"/>
+      </w:tblPr>
+      <w:tblGrid>
+        <w:gridCol w:w="1951"/>
+        <w:gridCol w:w="2268"/>
+        <w:gridCol w:w="5069"/>
+      </w:tblGrid>
+      <w:tr>
+        <w:tc>
+          <w:tcPr>
+            <w:tcW w:w="1050" w:type="pct"/>
+            <w:vAlign w:val="center"/>
+          </w:tcPr>
+          <w:p>
+            <w:pPr>
+              <w:jc w:val="center"/>
+              <w:rPr>
+                <w:b/>
+                <w:sz w:val="28"/>
+              </w:rPr>
+            </w:pPr>
+            <w:r>
+              <w:rPr>
+                <w:b/>
+                <w:sz w:val="28"/>
+              </w:rPr>
+              <w:t>Atrybut</w:t>
+            </w:r>
+          </w:p>
+        </w:tc>
+        <w:tc>
+          <w:tcPr>
+            <w:tcW w:w="1221" w:type="pct"/>
+          </w:tcPr>
+          <w:p>
+            <w:pPr>
+              <w:jc w:val="center"/>
+              <w:rPr>
+                <w:b/>
+                <w:sz w:val="28"/>
+              </w:rPr>
+            </w:pPr>
+            <w:r>
+              <w:rPr>
+                <w:b/>
+                <w:sz w:val="28"/>
+              </w:rPr>
+              <w:t>Klasa</w:t>
+            </w:r>
+          </w:p>
+        </w:tc>
+        <w:tc>
+          <w:tcPr>
+            <w:tcW w:w="2729" w:type="pct"/>
+            <w:vAlign w:val="center"/>
+          </w:tcPr>
+          <w:p>
+            <w:pPr>
+              <w:jc w:val="center"/>
+              <w:rPr>
+                <w:b/>
+                <w:sz w:val="28"/>
+              </w:rPr>
+            </w:pPr>
+            <w:r>
+              <w:rPr>
+                <w:b/>
+                <w:sz w:val="28"/>
+              </w:rPr>
+              <w:t>Kod</w:t>
+            </w:r>
+          </w:p>
+        </w:tc>
+      </w:tr>
+      <w:tr>
+        <w:tc>
+          <w:tcPr>
+            <w:tcW w:w="1050" w:type="pct"/>
+          </w:tcPr>
+          <w:p>
+            <w:pPr>
+              <w:jc w:val="right"/>
+              <w:rPr>
+                <w:b/>
+                <w:color w:val="008000"/>
+              </w:rPr>
+            </w:pPr>
+            <w:r>
+              <w:rPr>
+                <w:b/>
+                <w:color w:val="008000"/>
+              </w:rPr>
+              <w:t>Nazwa</w:t>
+            </w:r>
+          </w:p>
+        </w:tc>
+        <w:tc>
+          <w:tcPr>
+            <w:tcW w:w="1221" w:type="pct"/>
+          </w:tcPr>
+          <w:p>
+            <w:pPr>
+              <w:jc w:val="center"/>
+              <w:rPr>
+                <w:highlight w:val="green"/>
+              </w:rPr>
+            </w:pPr>
+            <w:r>
+              <w:rPr>
+                <w:highlight w:val="green"/>
+              </w:rPr>
+              <w:t>UnitName</w:t>
+            </w:r>
+          </w:p>
+        </w:tc>
+        <w:tc>
+          <w:tcPr>
+            <w:tcW w:w="2729" w:type="pct"/>
+            <w:vAlign w:val="center"/>
+          </w:tcPr>
+          <w:p>
+            <w:pPr>
+              <w:spacing w:line="276" w:lineRule="auto"/>
+            </w:pPr>
+            <w:r>
+              <w:t>name</w:t>
+            </w:r>
+          </w:p>
+        </w:tc>
+      </w:tr>
+      <w:tr>
+        <w:tc>
+          <w:tcPr>
+            <w:tcW w:w="1050" w:type="pct"/>
+          </w:tcPr>
+          <w:p>
+            <w:pPr>
+              <w:jc w:val="right"/>
+              <w:rPr>
+                <w:b/>
+                <w:color w:val="008000"/>
+              </w:rPr>
+            </w:pPr>
+            <w:r>
+              <w:rPr>
+                <w:b/>
+                <w:color w:val="008000"/>
+              </w:rPr>
+              <w:t>Opis</w:t>
+            </w:r>
+          </w:p>
+        </w:tc>
+        <w:tc>
+          <w:tcPr>
+            <w:tcW w:w="1221" w:type="pct"/>
+          </w:tcPr>
+          <w:p>
+            <w:pPr>
+              <w:jc w:val="center"/>
+              <w:rPr>
+                <w:highlight w:val="green"/>
+              </w:rPr>
+            </w:pPr>
+            <w:r>
+              <w:rPr>
+                <w:highlight w:val="green"/>
+              </w:rPr>
+              <w:t>UnitDescrption</w:t>
+            </w:r>
+          </w:p>
+        </w:tc>
+        <w:tc>
+          <w:tcPr>
+            <w:tcW w:w="2729" w:type="pct"/>
+            <w:vAlign w:val="center"/>
+          </w:tcPr>
+          <w:p>
+            <w:pPr>
+              <w:spacing w:line="276" w:lineRule="auto"/>
+            </w:pPr>
+            <w:r>
+              <w:t>description</w:t>
+            </w:r>
+          </w:p>
+        </w:tc>
+      </w:tr>
+      <w:tr>
+        <w:tc>
+          <w:tcPr>
+            <w:tcW w:w="1050" w:type="pct"/>
+          </w:tcPr>
+          <w:p>
+            <w:pPr>
+              <w:jc w:val="right"/>
+              <w:rPr>
+                <w:b/>
+                <w:color w:val="008000"/>
+              </w:rPr>
+            </w:pPr>
+            <w:r>
+              <w:rPr>
+                <w:b/>
+                <w:color w:val="008000"/>
+              </w:rPr>
+              <w:t>Doświadczenie</w:t>
+            </w:r>
+          </w:p>
+        </w:tc>
+        <w:tc>
+          <w:tcPr>
+            <w:tcW w:w="1221" w:type="pct"/>
+          </w:tcPr>
+          <w:p>
+            <w:pPr>
+              <w:jc w:val="center"/>
+            </w:pPr>
+          </w:p>
+        </w:tc>
+        <w:tc>
+          <w:tcPr>
+            <w:tcW w:w="2729" w:type="pct"/>
+            <w:vAlign w:val="center"/>
+          </w:tcPr>
+          <w:p>
+            <w:pPr>
+              <w:spacing w:line="276" w:lineRule="auto"/>
+            </w:pPr>
+            <w:r>
+              <w:t>currentXp</w:t>
+            </w:r>
+            <w:r>
+              <w:br/>
+              <w:t>nextLvlXp</w:t>
+            </w:r>
+          </w:p>
+        </w:tc>
+      </w:tr>
+      <w:tr>
+        <w:tc>
+          <w:tcPr>
+            <w:tcW w:w="1050" w:type="pct"/>
+          </w:tcPr>
+          <w:p>
+            <w:pPr>
+              <w:jc w:val="right"/>
+              <w:rPr>
+                <w:b/>
+                <w:color w:val="008000"/>
+              </w:rPr>
+            </w:pPr>
+            <w:r>
+              <w:rPr>
+                <w:b/>
+                <w:color w:val="008000"/>
+              </w:rPr>
+              <w:t>Poziom</w:t>
+            </w:r>
+          </w:p>
+        </w:tc>
+        <w:tc>
+          <w:tcPr>
+            <w:tcW w:w="1221" w:type="pct"/>
+          </w:tcPr>
+          <w:p>
+            <w:pPr>
+              <w:jc w:val="center"/>
+            </w:pPr>
+          </w:p>
+        </w:tc>
+        <w:tc>
+          <w:tcPr>
+            <w:tcW w:w="2729" w:type="pct"/>
+            <w:vAlign w:val="center"/>
+          </w:tcPr>
+          <w:p>
+            <w:pPr>
+              <w:spacing w:line="276" w:lineRule="auto"/>
+            </w:pPr>
+            <w:r>
+              <w:t>level</w:t>
+            </w:r>
+          </w:p>
+        </w:tc>
+      </w:tr>
+      <w:tr>
+        <w:tc>
+          <w:tcPr>
+            <w:tcW w:w="1050" w:type="pct"/>
+          </w:tcPr>
+          <w:p>
+            <w:pPr>
+              <w:jc w:val="right"/>
+              <w:rPr>
+                <w:b/>
+                <w:color w:val="008000"/>
+              </w:rPr>
+            </w:pPr>
+            <w:r>
+              <w:rPr>
+                <w:b/>
+                <w:color w:val="008000"/>
+              </w:rPr>
+              <w:t>Rodzaj</w:t>
+            </w:r>
+          </w:p>
+        </w:tc>
+        <w:tc>
+          <w:tcPr>
+            <w:tcW w:w="1221" w:type="pct"/>
+          </w:tcPr>
+          <w:p>
+            <w:pPr>
+              <w:jc w:val="center"/>
+            </w:pPr>
+            <w:r>
+              <w:t>UnitType</w:t>
+            </w:r>
+          </w:p>
+        </w:tc>
+        <w:tc>
+          <w:tcPr>
+            <w:tcW w:w="2729" w:type="pct"/>
+            <w:vAlign w:val="center"/>
+          </w:tcPr>
+          <w:p>
+            <w:pPr>
+              <w:spacing w:line="276" w:lineRule="auto"/>
+            </w:pPr>
+            <w:r>
+              <w:t>type</w:t>
+            </w:r>
+          </w:p>
+          <w:p>
+            <w:pPr>
+              <w:spacing w:line="276" w:lineRule="auto"/>
+            </w:pPr>
+            <w:r>
+              <w:t xml:space="preserve">W – wojownik, R – strzelec, S – wsparcie, M – Mag, </w:t>
+            </w:r>
+          </w:p>
+          <w:p>
+            <w:pPr>
+              <w:spacing w:line="276" w:lineRule="auto"/>
+            </w:pPr>
+            <w:r>
+              <w:rPr>
+                <w:b/>
+              </w:rPr>
+              <w:t>uwaga</w:t>
+            </w:r>
+            <w:r>
+              <w:t xml:space="preserve">: nie jest wczytywany z properties, </w:t>
+            </w:r>
+            <w:r>
+              <w:br/>
+              <w:t xml:space="preserve">a wyznaczany na pods. </w:t>
+            </w:r>
+            <w:r>
+              <w:rPr>
+                <w:i/>
+              </w:rPr>
+              <w:t>zasięgu</w:t>
+            </w:r>
+            <w:r>
+              <w:t xml:space="preserve"> oraz </w:t>
+            </w:r>
+            <w:r>
+              <w:rPr>
+                <w:i/>
+              </w:rPr>
+              <w:t>liczby celi</w:t>
+            </w:r>
+          </w:p>
+        </w:tc>
+      </w:tr>
+      <w:tr>
+        <w:tc>
+          <w:tcPr>
+            <w:tcW w:w="1050" w:type="pct"/>
+          </w:tcPr>
+          <w:p>
+            <w:pPr>
+              <w:jc w:val="right"/>
+              <w:rPr>
+                <w:b/>
+                <w:color w:val="008000"/>
+              </w:rPr>
+            </w:pPr>
+            <w:r>
+              <w:rPr>
+                <w:b/>
+                <w:color w:val="008000"/>
+              </w:rPr>
+              <w:t>Punkty życia</w:t>
+            </w:r>
+          </w:p>
+        </w:tc>
+        <w:tc>
+          <w:tcPr>
+            <w:tcW w:w="1221" w:type="pct"/>
+          </w:tcPr>
+          <w:p>
+            <w:pPr>
+              <w:jc w:val="center"/>
+              <w:rPr>
+                <w:highlight w:val="green"/>
+              </w:rPr>
+            </w:pPr>
+            <w:r>
+              <w:rPr>
+                <w:highlight w:val="green"/>
+              </w:rPr>
+              <w:t>UnitHitPoints</w:t>
+            </w:r>
+          </w:p>
+        </w:tc>
+        <w:tc>
+          <w:tcPr>
+            <w:tcW w:w="2729" w:type="pct"/>
+            <w:vAlign w:val="center"/>
+          </w:tcPr>
+          <w:p>
+            <w:pPr>
+              <w:spacing w:line="276" w:lineRule="auto"/>
+            </w:pPr>
+            <w:r>
+              <w:t>hitPoints</w:t>
+            </w:r>
+          </w:p>
+        </w:tc>
+      </w:tr>
+      <w:tr>
+        <w:tc>
+          <w:tcPr>
+            <w:tcW w:w="1050" w:type="pct"/>
+          </w:tcPr>
+          <w:p>
+            <w:pPr>
+              <w:jc w:val="right"/>
+              <w:rPr>
+                <w:b/>
+                <w:color w:val="008000"/>
+              </w:rPr>
+            </w:pPr>
+            <w:r>
+              <w:rPr>
+                <w:b/>
+                <w:color w:val="008000"/>
+              </w:rPr>
+              <w:t>Max punkty zycia</w:t>
+            </w:r>
+          </w:p>
+        </w:tc>
+        <w:tc>
+          <w:tcPr>
+            <w:tcW w:w="1221" w:type="pct"/>
+          </w:tcPr>
+          <w:p>
+            <w:pPr>
+              <w:jc w:val="center"/>
+              <w:rPr>
+                <w:highlight w:val="green"/>
+              </w:rPr>
+            </w:pPr>
+            <w:r>
+              <w:rPr>
+                <w:highlight w:val="green"/>
+              </w:rPr>
+              <w:t>UnitMaxHitPoints</w:t>
+            </w:r>
+          </w:p>
+        </w:tc>
+        <w:tc>
+          <w:tcPr>
+            <w:tcW w:w="2729" w:type="pct"/>
+            <w:vAlign w:val="center"/>
+          </w:tcPr>
+          <w:p>
+            <w:r>
+              <w:t>maxHitPoints</w:t>
+            </w:r>
+          </w:p>
+        </w:tc>
+      </w:tr>
+      <w:tr>
+        <w:tc>
+          <w:tcPr>
+            <w:tcW w:w="1050" w:type="pct"/>
+          </w:tcPr>
+          <w:p>
+            <w:pPr>
+              <w:jc w:val="right"/>
+              <w:rPr>
+                <w:b/>
+                <w:color w:val="008000"/>
+              </w:rPr>
+            </w:pPr>
+            <w:r>
+              <w:rPr>
+                <w:b/>
+                <w:color w:val="008000"/>
+              </w:rPr>
+              <w:t>Wytrzymałość</w:t>
+            </w:r>
+            <w:r>
+              <w:rPr>
+                <w:b/>
+                <w:color w:val="008000"/>
+              </w:rPr>
+              <w:br/>
+              <w:t>pancerza</w:t>
+            </w:r>
+          </w:p>
+        </w:tc>
+        <w:tc>
+          <w:tcPr>
+            <w:tcW w:w="1221" w:type="pct"/>
+          </w:tcPr>
+          <w:p>
+            <w:pPr>
+              <w:jc w:val="center"/>
+            </w:pPr>
+            <w:r>
+              <w:rPr>
+                <w:highlight w:val="green"/>
+              </w:rPr>
+              <w:t>UnitArmorDurability</w:t>
+            </w:r>
+          </w:p>
+        </w:tc>
+        <w:tc>
+          <w:tcPr>
+            <w:tcW w:w="2729" w:type="pct"/>
+            <w:vAlign w:val="center"/>
+          </w:tcPr>
+          <w:p>
+            <w:r>
+              <w:t>armorDurability</w:t>
+            </w:r>
+          </w:p>
+        </w:tc>
+      </w:tr>
+      <w:tr>
+        <w:tc>
+          <w:tcPr>
+            <w:tcW w:w="1050" w:type="pct"/>
+          </w:tcPr>
+          <w:p>
+            <w:pPr>
+              <w:jc w:val="right"/>
+              <w:rPr>
+                <w:b/>
+                <w:color w:val="008000"/>
+              </w:rPr>
+            </w:pPr>
+            <w:r>
+              <w:rPr>
+                <w:b/>
+                <w:color w:val="008000"/>
+              </w:rPr>
+              <w:t>Odporność</w:t>
+            </w:r>
+          </w:p>
+        </w:tc>
+        <w:tc>
+          <w:tcPr>
+            <w:tcW w:w="1221" w:type="pct"/>
+          </w:tcPr>
+          <w:p>
+            <w:pPr>
+              <w:jc w:val="center"/>
+            </w:pPr>
+            <w:r>
+              <w:t>UnirResistance</w:t>
+            </w:r>
+            <w:r>
+              <w:rPr>
+                <w:b/>
+              </w:rPr>
+              <w:t>X</w:t>
+            </w:r>
+          </w:p>
+        </w:tc>
+        <w:tc>
+          <w:tcPr>
+            <w:tcW w:w="2729" w:type="pct"/>
+            <w:vAlign w:val="center"/>
+          </w:tcPr>
+          <w:p>
+            <w:pPr>
+              <w:spacing w:line="276" w:lineRule="auto"/>
+            </w:pPr>
+            <w:r>
+              <w:t>resistance</w:t>
+            </w:r>
+            <w:r>
+              <w:rPr>
+                <w:b/>
+              </w:rPr>
+              <w:t>X</w:t>
+            </w:r>
+          </w:p>
+          <w:p>
+            <w:pPr>
+              <w:spacing w:line="276" w:lineRule="auto"/>
+            </w:pPr>
+            <w:r>
+              <w:rPr>
+                <w:b/>
+              </w:rPr>
+              <w:t>X</w:t>
+            </w:r>
+            <w:r>
+              <w:t xml:space="preserve"> = Fire, Water, Air, Death, Poison, Mind, Life, </w:t>
+            </w:r>
+            <w:r>
+              <w:t>Earth</w:t>
+            </w:r>
+            <w:r>
+              <w:t xml:space="preserve">, </w:t>
+            </w:r>
+          </w:p>
+        </w:tc>
+      </w:tr>
+      <w:tr>
+        <w:tc>
+          <w:tcPr>
+            <w:tcW w:w="1050" w:type="pct"/>
+          </w:tcPr>
+          <w:p>
+            <w:pPr>
+              <w:jc w:val="right"/>
+              <w:rPr>
+                <w:b/>
+                <w:color w:val="008000"/>
+              </w:rPr>
+            </w:pPr>
+            <w:r>
+              <w:rPr>
+                <w:b/>
+                <w:color w:val="008000"/>
+              </w:rPr>
+              <w:t>Atak</w:t>
+            </w:r>
+          </w:p>
+        </w:tc>
+        <w:tc>
+          <w:tcPr>
+            <w:tcW w:w="1221" w:type="pct"/>
+          </w:tcPr>
+          <w:p>
+            <w:pPr>
+              <w:jc w:val="center"/>
+            </w:pPr>
+          </w:p>
+        </w:tc>
+        <w:tc>
+          <w:tcPr>
+            <w:tcW w:w="2729" w:type="pct"/>
+            <w:vAlign w:val="center"/>
+          </w:tcPr>
+          <w:p>
+            <w:pPr>
+              <w:spacing w:line="276" w:lineRule="auto"/>
+            </w:pPr>
+            <w:r>
+              <w:t>source</w:t>
+            </w:r>
+            <w:r>
+              <w:br/>
+            </w:r>
+            <w:r>
+              <w:t>Fire, Water, Air, Death, Poison, Mind, Meele, Projectile, Life, Earth</w:t>
+            </w:r>
+          </w:p>
+          <w:p>
+            <w:pPr>
+              <w:spacing w:line="276" w:lineRule="auto"/>
+            </w:pPr>
+            <w:r>
+              <w:rPr>
+                <w:b/>
+              </w:rPr>
+              <w:t>uwaga</w:t>
+            </w:r>
+            <w:r>
+              <w:t xml:space="preserve">: MEELE = PROJECTILE, rozróżnienie istnieje tylko dla sprawdzania </w:t>
+            </w:r>
+            <w:r>
+              <w:rPr>
+                <w:i/>
+              </w:rPr>
+              <w:t>pancerza</w:t>
+            </w:r>
+          </w:p>
+        </w:tc>
+      </w:tr>
+      <w:tr>
+        <w:tc>
+          <w:tcPr>
+            <w:tcW w:w="1050" w:type="pct"/>
+          </w:tcPr>
+          <w:p>
+            <w:pPr>
+              <w:jc w:val="right"/>
+              <w:rPr>
+                <w:b/>
+                <w:color w:val="008000"/>
+              </w:rPr>
+            </w:pPr>
+            <w:r>
+              <w:rPr>
+                <w:b/>
+                <w:color w:val="008000"/>
+              </w:rPr>
+              <w:t>Celność</w:t>
+            </w:r>
+          </w:p>
+        </w:tc>
+        <w:tc>
+          <w:tcPr>
+            <w:tcW w:w="1221" w:type="pct"/>
+          </w:tcPr>
+          <w:p>
+            <w:pPr>
+              <w:jc w:val="center"/>
+            </w:pPr>
+          </w:p>
+        </w:tc>
+        <w:tc>
+          <w:tcPr>
+            <w:tcW w:w="2729" w:type="pct"/>
+            <w:vAlign w:val="center"/>
+          </w:tcPr>
+          <w:p>
+            <w:pPr>
+              <w:spacing w:line="276" w:lineRule="auto"/>
+            </w:pPr>
+            <w:r>
+              <w:t>accuracy</w:t>
+            </w:r>
+          </w:p>
+        </w:tc>
+      </w:tr>
+      <w:tr>
+        <w:tc>
+          <w:tcPr>
+            <w:tcW w:w="1050" w:type="pct"/>
+          </w:tcPr>
+          <w:p>
+            <w:pPr>
+              <w:jc w:val="right"/>
+              <w:rPr>
+                <w:b/>
+                <w:color w:val="008000"/>
+              </w:rPr>
+            </w:pPr>
+            <w:r>
+              <w:rPr>
+                <w:b/>
+                <w:color w:val="008000"/>
+              </w:rPr>
+              <w:t>Obrażenia</w:t>
+            </w:r>
+          </w:p>
+        </w:tc>
+        <w:tc>
+          <w:tcPr>
+            <w:tcW w:w="1221" w:type="pct"/>
+          </w:tcPr>
+          <w:p>
+            <w:pPr>
+              <w:jc w:val="center"/>
+            </w:pPr>
+            <w:r>
+              <w:rPr>
+                <w:highlight w:val="green"/>
+              </w:rPr>
+              <w:t>UnitDamage</w:t>
+            </w:r>
+          </w:p>
+        </w:tc>
+        <w:tc>
+          <w:tcPr>
+            <w:tcW w:w="2729" w:type="pct"/>
+            <w:vAlign w:val="center"/>
+          </w:tcPr>
+          <w:p>
+            <w:pPr>
+              <w:spacing w:line="276" w:lineRule="auto"/>
+            </w:pPr>
+            <w:r>
+              <w:t>damage</w:t>
+            </w:r>
+          </w:p>
+        </w:tc>
+      </w:tr>
+      <w:tr>
+        <w:tc>
+          <w:tcPr>
+            <w:tcW w:w="1050" w:type="pct"/>
+          </w:tcPr>
+          <w:p>
+            <w:pPr>
+              <w:jc w:val="right"/>
+              <w:rPr>
+                <w:b/>
+                <w:color w:val="008000"/>
+              </w:rPr>
+            </w:pPr>
+            <w:r>
+              <w:rPr>
+                <w:b/>
+                <w:color w:val="008000"/>
+              </w:rPr>
+              <w:t>Inicjatywa</w:t>
+            </w:r>
+          </w:p>
+        </w:tc>
+        <w:tc>
+          <w:tcPr>
+            <w:tcW w:w="1221" w:type="pct"/>
+          </w:tcPr>
+          <w:p>
+            <w:pPr>
+              <w:jc w:val="center"/>
+            </w:pPr>
+          </w:p>
+        </w:tc>
+        <w:tc>
+          <w:tcPr>
+            <w:tcW w:w="2729" w:type="pct"/>
+            <w:vAlign w:val="center"/>
+          </w:tcPr>
+          <w:p>
+            <w:pPr>
+              <w:spacing w:line="276" w:lineRule="auto"/>
+            </w:pPr>
+            <w:r>
+              <w:t>initiative</w:t>
+            </w:r>
+          </w:p>
+        </w:tc>
+      </w:tr>
+      <w:tr>
+        <w:tc>
+          <w:tcPr>
+            <w:tcW w:w="1050" w:type="pct"/>
+          </w:tcPr>
+          <w:p>
+            <w:pPr>
+              <w:jc w:val="right"/>
+              <w:rPr>
+                <w:b/>
+                <w:color w:val="008000"/>
+              </w:rPr>
+            </w:pPr>
+            <w:r>
+              <w:rPr>
+                <w:b/>
+                <w:color w:val="008000"/>
+              </w:rPr>
+              <w:t>Zasięg</w:t>
+            </w:r>
+          </w:p>
+        </w:tc>
+        <w:tc>
+          <w:tcPr>
+            <w:tcW w:w="1221" w:type="pct"/>
+          </w:tcPr>
+          <w:p>
+            <w:pPr>
+              <w:jc w:val="center"/>
+            </w:pPr>
+          </w:p>
+        </w:tc>
+        <w:tc>
+          <w:tcPr>
+            <w:tcW w:w="2729" w:type="pct"/>
+            <w:vAlign w:val="center"/>
+          </w:tcPr>
+          <w:p>
+            <w:pPr>
+              <w:spacing w:line="276" w:lineRule="auto"/>
+            </w:pPr>
+            <w:r>
+              <w:t>range</w:t>
+            </w:r>
+          </w:p>
+        </w:tc>
+      </w:tr>
+      <w:tr>
+        <w:tc>
+          <w:tcPr>
+            <w:tcW w:w="1050" w:type="pct"/>
+          </w:tcPr>
+          <w:p>
+            <w:pPr>
+              <w:jc w:val="right"/>
+              <w:rPr>
+                <w:b/>
+                <w:color w:val="008000"/>
+              </w:rPr>
+            </w:pPr>
+            <w:r>
+              <w:rPr>
+                <w:b/>
+                <w:color w:val="008000"/>
+              </w:rPr>
+              <w:t>Cele</w:t>
+            </w:r>
+          </w:p>
+        </w:tc>
+        <w:tc>
+          <w:tcPr>
+            <w:tcW w:w="1221" w:type="pct"/>
+          </w:tcPr>
+          <w:p>
+            <w:pPr>
+              <w:jc w:val="center"/>
+            </w:pPr>
+          </w:p>
+        </w:tc>
+        <w:tc>
+          <w:tcPr>
+            <w:tcW w:w="2729" w:type="pct"/>
+            <w:vAlign w:val="center"/>
+          </w:tcPr>
+          <w:p>
+            <w:pPr>
+              <w:spacing w:line="276" w:lineRule="auto"/>
+            </w:pPr>
+            <w:r>
+              <w:t>targets</w:t>
+            </w:r>
+          </w:p>
+        </w:tc>
+      </w:tr>
+      <w:tr>
+        <w:tc>
+          <w:tcPr>
+            <w:tcW w:w="1050" w:type="pct"/>
+          </w:tcPr>
+          <w:p>
+            <w:pPr>
+              <w:jc w:val="right"/>
+              <w:rPr>
+                <w:b/>
+                <w:color w:val="008000"/>
+              </w:rPr>
+            </w:pPr>
+            <w:r>
+              <w:rPr>
+                <w:b/>
+                <w:color w:val="008000"/>
+              </w:rPr>
+              <w:t>Ruch</w:t>
+            </w:r>
+          </w:p>
+        </w:tc>
+        <w:tc>
+          <w:tcPr>
+            <w:tcW w:w="1221" w:type="pct"/>
+          </w:tcPr>
+          <w:p>
+            <w:pPr>
+              <w:jc w:val="center"/>
+            </w:pPr>
+          </w:p>
+        </w:tc>
+        <w:tc>
+          <w:tcPr>
+            <w:tcW w:w="2729" w:type="pct"/>
+            <w:vAlign w:val="center"/>
+          </w:tcPr>
+          <w:p>
+            <w:pPr>
+              <w:spacing w:line="276" w:lineRule="auto"/>
+            </w:pPr>
+            <w:r>
+              <w:t>stamina</w:t>
+            </w:r>
+          </w:p>
+        </w:tc>
+      </w:tr>
+      <w:tr>
+        <w:tc>
+          <w:tcPr>
+            <w:tcW w:w="1050" w:type="pct"/>
+          </w:tcPr>
+          <w:p>
+            <w:pPr>
+              <w:jc w:val="right"/>
+              <w:rPr>
+                <w:b/>
+                <w:color w:val="008000"/>
+              </w:rPr>
+            </w:pPr>
+            <w:r>
+              <w:rPr>
+                <w:b/>
+                <w:color w:val="008000"/>
+              </w:rPr>
+              <w:t>„Gniew”</w:t>
+            </w:r>
+          </w:p>
+        </w:tc>
+        <w:tc>
+          <w:tcPr>
+            <w:tcW w:w="1221" w:type="pct"/>
+          </w:tcPr>
+          <w:p>
+            <w:pPr>
+              <w:jc w:val="center"/>
+            </w:pPr>
+          </w:p>
+        </w:tc>
+        <w:tc>
+          <w:tcPr>
+            <w:tcW w:w="2729" w:type="pct"/>
+            <w:vAlign w:val="center"/>
+          </w:tcPr>
+          <w:p>
+            <w:pPr>
+              <w:spacing w:line="276" w:lineRule="auto"/>
+            </w:pPr>
+            <w:r>
+              <w:t>specialPoints</w:t>
+            </w:r>
+          </w:p>
+        </w:tc>
+      </w:tr>
+    </w:tbl>
+    <w:p>
+      <w:r>
+        <w:rPr>
+          <w:noProof/>
+          <w:lang w:eastAsia="pl-PL"/>
+        </w:rPr>
+        <w:drawing>
+          <wp:inline distT="0" distB="0" distL="0" distR="0">
+            <wp:extent cx="5760720" cy="2844445"/>
+            <wp:effectExtent l="19050" t="0" r="0" b="0"/>
+            <wp:docPr id="2" name="Obraz 1" descr="D:\1PROJEKTY\@PROJEKTY\# GRY\Disciples IV\Powiązania_Atrybutów.png"/>
+            <wp:cNvGraphicFramePr>
+              <a:graphicFrameLocks xmlns:a="http://schemas.openxmlformats.org/drawingml/2006/main" noChangeAspect="1"/>
+            </wp:cNvGraphicFramePr>
+            <a:graphic xmlns:a="http://schemas.openxmlformats.org/drawingml/2006/main">
+              <a:graphicData uri="http://schemas.openxmlformats.org/drawingml/2006/picture">
+                <pic:pic xmlns:pic="http://schemas.openxmlformats.org/drawingml/2006/picture">
+                  <pic:nvPicPr>
+                    <pic:cNvPr id="0" name="Picture 1" descr="D:\1PROJEKTY\@PROJEKTY\# GRY\Disciples IV\Powiązania_Atrybutów.png"/>
+                    <pic:cNvPicPr>
+                      <a:picLocks noChangeAspect="1" noChangeArrowheads="1"/>
+                    </pic:cNvPicPr>
+                  </pic:nvPicPr>
+                  <pic:blipFill>
+                    <a:blip r:embed="rId5"/>
+                    <a:srcRect/>
+                    <a:stretch>
+                      <a:fillRect/>
+                    </a:stretch>
+                  </pic:blipFill>
+                  <pic:spPr bwMode="auto">
+                    <a:xfrm>
+                      <a:off x="0" y="0"/>
+                      <a:ext cx="5760720" cy="2844445"/>
+                    </a:xfrm>
+                    <a:prstGeom prst="rect">
+                      <a:avLst/>
+                    </a:prstGeom>
+                    <a:noFill/>
+                    <a:ln w="9525">
+                      <a:noFill/>
+                      <a:miter lim="800000"/>
+                      <a:headEnd/>
+                      <a:tailEnd/>
+                    </a:ln>
+                  </pic:spPr>
+                </pic:pic>
+              </a:graphicData>
+            </a:graphic>
+          </wp:inline>
+        </w:drawing>
+      </w:r>
+    </w:p>
+    <w:p>
+      <w:pPr>
+        <w:pStyle w:val="Nagwek3"/>
+      </w:pPr>
+      <w:r>
+        <w:lastRenderedPageBreak/>
+        <w:t>Modyfikatory wartości atrybutów:</w:t>
+      </w:r>
+    </w:p>
+    <w:p>
+      <w:pPr>
+        <w:pStyle w:val="Akapitzlist"/>
+        <w:numPr>
+          <w:ilvl w:val="0"/>
+          <w:numId w:val="5"/>
+        </w:numPr>
+      </w:pPr>
+      <w:r>
+        <w:t>całkowity: integer</w:t>
+      </w:r>
+    </w:p>
+    <w:p>
+      <w:pPr>
+        <w:pStyle w:val="Akapitzlist"/>
+        <w:numPr>
+          <w:ilvl w:val="0"/>
+          <w:numId w:val="5"/>
+        </w:numPr>
+      </w:pPr>
+      <w:r>
+        <w:t>procentowy: double</w:t>
+      </w:r>
+    </w:p>
+    <w:p>
+      <w:pPr>
+        <w:tabs>
+          <w:tab w:val="left" w:pos="1155"/>
+        </w:tabs>
+        <w:rPr>
+          <w:b/>
+        </w:rPr>
+      </w:pPr>
+      <w:r>
+        <w:rPr>
+          <w:b/>
+        </w:rPr>
+        <w:pict>
+          <v:rect id="_x0000_i1025" style="width:0;height:1.5pt" o:hralign="center" o:hrstd="t" o:hr="t" fillcolor="#a0a0a0" stroked="f"/>
+        </w:pict>
+      </w:r>
+    </w:p>
+    <w:p>
+      <w:pPr>
+        <w:pStyle w:val="Akapitzlist"/>
         <w:numPr>
           <w:ilvl w:val="0"/>
           <w:numId w:val="1"/>
@@ -22,7 +1652,7 @@
     </w:p>
     <w:p>
       <w:pPr>
-        <w:pStyle w:val="ListParagraph"/>
+        <w:pStyle w:val="Akapitzlist"/>
         <w:numPr>
           <w:ilvl w:val="1"/>
           <w:numId w:val="1"/>
@@ -34,52 +1664,85 @@
     </w:p>
     <w:p>
       <w:pPr>
-        <w:pStyle w:val="ListParagraph"/>
+        <w:pStyle w:val="Akapitzlist"/>
         <w:numPr>
           <w:ilvl w:val="2"/>
           <w:numId w:val="1"/>
         </w:numPr>
-      </w:pPr>
-      <w:r>
+        <w:rPr>
+          <w:strike/>
+        </w:rPr>
+      </w:pPr>
+      <w:r>
+        <w:rPr>
+          <w:strike/>
+        </w:rPr>
         <w:t>Naturalny i nabyty?</w:t>
       </w:r>
     </w:p>
     <w:p>
       <w:pPr>
-        <w:pStyle w:val="ListParagraph"/>
+        <w:pStyle w:val="Akapitzlist"/>
         <w:numPr>
           <w:ilvl w:val="2"/>
           <w:numId w:val="1"/>
         </w:numPr>
-      </w:pPr>
-      <w:r>
+        <w:rPr>
+          <w:color w:val="00B050"/>
+        </w:rPr>
+      </w:pPr>
+      <w:r>
+        <w:rPr>
+          <w:color w:val="00B050"/>
+        </w:rPr>
         <w:t>Czy zadawanie obrażeń = zmiana w pancerzu i odpornościach</w:t>
       </w:r>
       <w:r>
+        <w:rPr>
+          <w:color w:val="00B050"/>
+        </w:rPr>
         <w:t xml:space="preserve"> (woda, ziemia, powietrze, </w:t>
       </w:r>
       <w:r>
+        <w:rPr>
+          <w:color w:val="00B050"/>
+        </w:rPr>
         <w:t>ogień</w:t>
       </w:r>
       <w:r>
+        <w:rPr>
+          <w:color w:val="00B050"/>
+        </w:rPr>
         <w:t xml:space="preserve"> + pominięcie odporności z danej rasy</w:t>
       </w:r>
       <w:r>
+        <w:rPr>
+          <w:color w:val="00B050"/>
+        </w:rPr>
         <w:t>)</w:t>
       </w:r>
       <w:r>
+        <w:rPr>
+          <w:color w:val="00B050"/>
+        </w:rPr>
         <w:t>?</w:t>
       </w:r>
     </w:p>
     <w:p>
       <w:pPr>
-        <w:pStyle w:val="ListParagraph"/>
+        <w:pStyle w:val="Akapitzlist"/>
         <w:numPr>
           <w:ilvl w:val="2"/>
           <w:numId w:val="1"/>
         </w:numPr>
-      </w:pPr>
-      <w:r>
+        <w:rPr>
+          <w:color w:val="00B050"/>
+        </w:rPr>
+      </w:pPr>
+      <w:r>
+        <w:rPr>
+          <w:color w:val="00B050"/>
+        </w:rPr>
         <w:t>Nisczenie pancerza? Nieodwracalne?</w:t>
       </w:r>
       <w:bookmarkStart w:id="0" w:name="_GoBack"/>
@@ -87,7 +1750,7 @@
     </w:p>
     <w:p>
       <w:pPr>
-        <w:pStyle w:val="ListParagraph"/>
+        <w:pStyle w:val="Akapitzlist"/>
         <w:numPr>
           <w:ilvl w:val="1"/>
           <w:numId w:val="1"/>
@@ -99,7 +1762,7 @@
     </w:p>
     <w:p>
       <w:pPr>
-        <w:pStyle w:val="ListParagraph"/>
+        <w:pStyle w:val="Akapitzlist"/>
         <w:numPr>
           <w:ilvl w:val="1"/>
           <w:numId w:val="1"/>
@@ -114,7 +1777,7 @@
     </w:p>
     <w:p>
       <w:pPr>
-        <w:pStyle w:val="ListParagraph"/>
+        <w:pStyle w:val="Akapitzlist"/>
         <w:numPr>
           <w:ilvl w:val="2"/>
           <w:numId w:val="1"/>
@@ -126,7 +1789,7 @@
     </w:p>
     <w:p>
       <w:pPr>
-        <w:pStyle w:val="ListParagraph"/>
+        <w:pStyle w:val="Akapitzlist"/>
         <w:numPr>
           <w:ilvl w:val="2"/>
           <w:numId w:val="1"/>
@@ -141,7 +1804,7 @@
     </w:p>
     <w:p>
       <w:pPr>
-        <w:pStyle w:val="ListParagraph"/>
+        <w:pStyle w:val="Akapitzlist"/>
         <w:numPr>
           <w:ilvl w:val="2"/>
           <w:numId w:val="1"/>
@@ -156,7 +1819,7 @@
     </w:p>
     <w:p>
       <w:pPr>
-        <w:pStyle w:val="ListParagraph"/>
+        <w:pStyle w:val="Akapitzlist"/>
         <w:numPr>
           <w:ilvl w:val="0"/>
           <w:numId w:val="1"/>
@@ -174,7 +1837,7 @@
     </w:p>
     <w:p>
       <w:pPr>
-        <w:pStyle w:val="ListParagraph"/>
+        <w:pStyle w:val="Akapitzlist"/>
         <w:numPr>
           <w:ilvl w:val="1"/>
           <w:numId w:val="1"/>
@@ -192,7 +1855,7 @@
     </w:p>
     <w:p>
       <w:pPr>
-        <w:pStyle w:val="ListParagraph"/>
+        <w:pStyle w:val="Akapitzlist"/>
         <w:numPr>
           <w:ilvl w:val="2"/>
           <w:numId w:val="1"/>
@@ -204,7 +1867,7 @@
     </w:p>
     <w:p>
       <w:pPr>
-        <w:pStyle w:val="ListParagraph"/>
+        <w:pStyle w:val="Akapitzlist"/>
         <w:numPr>
           <w:ilvl w:val="2"/>
           <w:numId w:val="1"/>
@@ -216,7 +1879,7 @@
     </w:p>
     <w:p>
       <w:pPr>
-        <w:pStyle w:val="ListParagraph"/>
+        <w:pStyle w:val="Akapitzlist"/>
         <w:numPr>
           <w:ilvl w:val="1"/>
           <w:numId w:val="1"/>
@@ -231,7 +1894,7 @@
     </w:p>
     <w:p>
       <w:pPr>
-        <w:pStyle w:val="ListParagraph"/>
+        <w:pStyle w:val="Akapitzlist"/>
         <w:numPr>
           <w:ilvl w:val="2"/>
           <w:numId w:val="1"/>
@@ -243,7 +1906,7 @@
     </w:p>
     <w:p>
       <w:pPr>
-        <w:pStyle w:val="ListParagraph"/>
+        <w:pStyle w:val="Akapitzlist"/>
         <w:numPr>
           <w:ilvl w:val="2"/>
           <w:numId w:val="1"/>
@@ -255,7 +1918,7 @@
     </w:p>
     <w:p>
       <w:pPr>
-        <w:pStyle w:val="ListParagraph"/>
+        <w:pStyle w:val="Akapitzlist"/>
         <w:numPr>
           <w:ilvl w:val="2"/>
           <w:numId w:val="1"/>
@@ -267,7 +1930,7 @@
     </w:p>
     <w:p>
       <w:pPr>
-        <w:pStyle w:val="ListParagraph"/>
+        <w:pStyle w:val="Akapitzlist"/>
         <w:numPr>
           <w:ilvl w:val="2"/>
           <w:numId w:val="1"/>
@@ -279,7 +1942,7 @@
     </w:p>
     <w:p>
       <w:pPr>
-        <w:pStyle w:val="ListParagraph"/>
+        <w:pStyle w:val="Akapitzlist"/>
         <w:numPr>
           <w:ilvl w:val="2"/>
           <w:numId w:val="1"/>
@@ -300,8 +1963,186 @@
 </file>
 
 <file path=word/numbering.xml><?xml version="1.0" encoding="utf-8"?>
-<w:numbering xmlns:wpc="http://schemas.microsoft.com/office/word/2010/wordprocessingCanvas" xmlns:mc="http://schemas.openxmlformats.org/markup-compatibility/2006" xmlns:o="urn:schemas-microsoft-com:office:office" xmlns:r="http://schemas.openxmlformats.org/officeDocument/2006/relationships" xmlns:m="http://schemas.openxmlformats.org/officeDocument/2006/math" xmlns:v="urn:schemas-microsoft-com:vml" xmlns:wp14="http://schemas.microsoft.com/office/word/2010/wordprocessingDrawing" xmlns:wp="http://schemas.openxmlformats.org/drawingml/2006/wordprocessingDrawing" xmlns:w10="urn:schemas-microsoft-com:office:word" xmlns:w="http://schemas.openxmlformats.org/wordprocessingml/2006/main" xmlns:w14="http://schemas.microsoft.com/office/word/2010/wordml" xmlns:wpg="http://schemas.microsoft.com/office/word/2010/wordprocessingGroup" xmlns:wpi="http://schemas.microsoft.com/office/word/2010/wordprocessingInk" xmlns:wne="http://schemas.microsoft.com/office/word/2006/wordml" xmlns:wps="http://schemas.microsoft.com/office/word/2010/wordprocessingShape" mc:Ignorable="w14 wp14">
+<w:numbering xmlns:ve="http://schemas.openxmlformats.org/markup-compatibility/2006" xmlns:o="urn:schemas-microsoft-com:office:office" xmlns:r="http://schemas.openxmlformats.org/officeDocument/2006/relationships" xmlns:m="http://schemas.openxmlformats.org/officeDocument/2006/math" xmlns:v="urn:schemas-microsoft-com:vml" xmlns:wp="http://schemas.openxmlformats.org/drawingml/2006/wordprocessingDrawing" xmlns:w10="urn:schemas-microsoft-com:office:word" xmlns:w="http://schemas.openxmlformats.org/wordprocessingml/2006/main" xmlns:wne="http://schemas.microsoft.com/office/word/2006/wordml">
   <w:abstractNum w:abstractNumId="0">
+    <w:nsid w:val="02E5322F"/>
+    <w:multiLevelType w:val="hybridMultilevel"/>
+    <w:tmpl w:val="23B08E0C"/>
+    <w:lvl w:ilvl="0" w:tplc="D56C4B64">
+      <w:start w:val="1"/>
+      <w:numFmt w:val="decimal"/>
+      <w:lvlText w:val="%1."/>
+      <w:lvlJc w:val="left"/>
+      <w:pPr>
+        <w:ind w:left="720" w:hanging="360"/>
+      </w:pPr>
+      <w:rPr>
+        <w:b w:val="0"/>
+      </w:rPr>
+    </w:lvl>
+    <w:lvl w:ilvl="1" w:tplc="04150019">
+      <w:start w:val="1"/>
+      <w:numFmt w:val="lowerLetter"/>
+      <w:lvlText w:val="%2."/>
+      <w:lvlJc w:val="left"/>
+      <w:pPr>
+        <w:ind w:left="1440" w:hanging="360"/>
+      </w:pPr>
+    </w:lvl>
+    <w:lvl w:ilvl="2" w:tplc="0415001B">
+      <w:start w:val="1"/>
+      <w:numFmt w:val="lowerRoman"/>
+      <w:lvlText w:val="%3."/>
+      <w:lvlJc w:val="right"/>
+      <w:pPr>
+        <w:ind w:left="2160" w:hanging="180"/>
+      </w:pPr>
+    </w:lvl>
+    <w:lvl w:ilvl="3" w:tplc="0415000F" w:tentative="1">
+      <w:start w:val="1"/>
+      <w:numFmt w:val="decimal"/>
+      <w:lvlText w:val="%4."/>
+      <w:lvlJc w:val="left"/>
+      <w:pPr>
+        <w:ind w:left="2880" w:hanging="360"/>
+      </w:pPr>
+    </w:lvl>
+    <w:lvl w:ilvl="4" w:tplc="04150019" w:tentative="1">
+      <w:start w:val="1"/>
+      <w:numFmt w:val="lowerLetter"/>
+      <w:lvlText w:val="%5."/>
+      <w:lvlJc w:val="left"/>
+      <w:pPr>
+        <w:ind w:left="3600" w:hanging="360"/>
+      </w:pPr>
+    </w:lvl>
+    <w:lvl w:ilvl="5" w:tplc="0415001B" w:tentative="1">
+      <w:start w:val="1"/>
+      <w:numFmt w:val="lowerRoman"/>
+      <w:lvlText w:val="%6."/>
+      <w:lvlJc w:val="right"/>
+      <w:pPr>
+        <w:ind w:left="4320" w:hanging="180"/>
+      </w:pPr>
+    </w:lvl>
+    <w:lvl w:ilvl="6" w:tplc="0415000F" w:tentative="1">
+      <w:start w:val="1"/>
+      <w:numFmt w:val="decimal"/>
+      <w:lvlText w:val="%7."/>
+      <w:lvlJc w:val="left"/>
+      <w:pPr>
+        <w:ind w:left="5040" w:hanging="360"/>
+      </w:pPr>
+    </w:lvl>
+    <w:lvl w:ilvl="7" w:tplc="04150019" w:tentative="1">
+      <w:start w:val="1"/>
+      <w:numFmt w:val="lowerLetter"/>
+      <w:lvlText w:val="%8."/>
+      <w:lvlJc w:val="left"/>
+      <w:pPr>
+        <w:ind w:left="5760" w:hanging="360"/>
+      </w:pPr>
+    </w:lvl>
+    <w:lvl w:ilvl="8" w:tplc="0415001B" w:tentative="1">
+      <w:start w:val="1"/>
+      <w:numFmt w:val="lowerRoman"/>
+      <w:lvlText w:val="%9."/>
+      <w:lvlJc w:val="right"/>
+      <w:pPr>
+        <w:ind w:left="6480" w:hanging="180"/>
+      </w:pPr>
+    </w:lvl>
+  </w:abstractNum>
+  <w:abstractNum w:abstractNumId="1">
+    <w:nsid w:val="156B6DAE"/>
+    <w:multiLevelType w:val="hybridMultilevel"/>
+    <w:tmpl w:val="23B08E0C"/>
+    <w:lvl w:ilvl="0" w:tplc="D56C4B64">
+      <w:start w:val="1"/>
+      <w:numFmt w:val="decimal"/>
+      <w:lvlText w:val="%1."/>
+      <w:lvlJc w:val="left"/>
+      <w:pPr>
+        <w:ind w:left="720" w:hanging="360"/>
+      </w:pPr>
+      <w:rPr>
+        <w:b w:val="0"/>
+      </w:rPr>
+    </w:lvl>
+    <w:lvl w:ilvl="1" w:tplc="04150019">
+      <w:start w:val="1"/>
+      <w:numFmt w:val="lowerLetter"/>
+      <w:lvlText w:val="%2."/>
+      <w:lvlJc w:val="left"/>
+      <w:pPr>
+        <w:ind w:left="1440" w:hanging="360"/>
+      </w:pPr>
+    </w:lvl>
+    <w:lvl w:ilvl="2" w:tplc="0415001B" w:tentative="1">
+      <w:start w:val="1"/>
+      <w:numFmt w:val="lowerRoman"/>
+      <w:lvlText w:val="%3."/>
+      <w:lvlJc w:val="right"/>
+      <w:pPr>
+        <w:ind w:left="2160" w:hanging="180"/>
+      </w:pPr>
+    </w:lvl>
+    <w:lvl w:ilvl="3" w:tplc="0415000F" w:tentative="1">
+      <w:start w:val="1"/>
+      <w:numFmt w:val="decimal"/>
+      <w:lvlText w:val="%4."/>
+      <w:lvlJc w:val="left"/>
+      <w:pPr>
+        <w:ind w:left="2880" w:hanging="360"/>
+      </w:pPr>
+    </w:lvl>
+    <w:lvl w:ilvl="4" w:tplc="04150019" w:tentative="1">
+      <w:start w:val="1"/>
+      <w:numFmt w:val="lowerLetter"/>
+      <w:lvlText w:val="%5."/>
+      <w:lvlJc w:val="left"/>
+      <w:pPr>
+        <w:ind w:left="3600" w:hanging="360"/>
+      </w:pPr>
+    </w:lvl>
+    <w:lvl w:ilvl="5" w:tplc="0415001B" w:tentative="1">
+      <w:start w:val="1"/>
+      <w:numFmt w:val="lowerRoman"/>
+      <w:lvlText w:val="%6."/>
+      <w:lvlJc w:val="right"/>
+      <w:pPr>
+        <w:ind w:left="4320" w:hanging="180"/>
+      </w:pPr>
+    </w:lvl>
+    <w:lvl w:ilvl="6" w:tplc="0415000F" w:tentative="1">
+      <w:start w:val="1"/>
+      <w:numFmt w:val="decimal"/>
+      <w:lvlText w:val="%7."/>
+      <w:lvlJc w:val="left"/>
+      <w:pPr>
+        <w:ind w:left="5040" w:hanging="360"/>
+      </w:pPr>
+    </w:lvl>
+    <w:lvl w:ilvl="7" w:tplc="04150019" w:tentative="1">
+      <w:start w:val="1"/>
+      <w:numFmt w:val="lowerLetter"/>
+      <w:lvlText w:val="%8."/>
+      <w:lvlJc w:val="left"/>
+      <w:pPr>
+        <w:ind w:left="5760" w:hanging="360"/>
+      </w:pPr>
+    </w:lvl>
+    <w:lvl w:ilvl="8" w:tplc="0415001B" w:tentative="1">
+      <w:start w:val="1"/>
+      <w:numFmt w:val="lowerRoman"/>
+      <w:lvlText w:val="%9."/>
+      <w:lvlJc w:val="right"/>
+      <w:pPr>
+        <w:ind w:left="6480" w:hanging="180"/>
+      </w:pPr>
+    </w:lvl>
+  </w:abstractNum>
+  <w:abstractNum w:abstractNumId="2">
     <w:nsid w:val="2F1609CB"/>
     <w:multiLevelType w:val="hybridMultilevel"/>
     <w:tmpl w:val="1B587298"/>
@@ -414,14 +2255,228 @@
       </w:rPr>
     </w:lvl>
   </w:abstractNum>
+  <w:abstractNum w:abstractNumId="3">
+    <w:nsid w:val="5E4D0BAA"/>
+    <w:multiLevelType w:val="hybridMultilevel"/>
+    <w:tmpl w:val="80C6A53A"/>
+    <w:lvl w:ilvl="0" w:tplc="0415000F">
+      <w:start w:val="1"/>
+      <w:numFmt w:val="decimal"/>
+      <w:lvlText w:val="%1."/>
+      <w:lvlJc w:val="left"/>
+      <w:pPr>
+        <w:ind w:left="720" w:hanging="360"/>
+      </w:pPr>
+      <w:rPr>
+        <w:rFonts w:hint="default"/>
+      </w:rPr>
+    </w:lvl>
+    <w:lvl w:ilvl="1" w:tplc="04150019" w:tentative="1">
+      <w:start w:val="1"/>
+      <w:numFmt w:val="lowerLetter"/>
+      <w:lvlText w:val="%2."/>
+      <w:lvlJc w:val="left"/>
+      <w:pPr>
+        <w:ind w:left="1440" w:hanging="360"/>
+      </w:pPr>
+    </w:lvl>
+    <w:lvl w:ilvl="2" w:tplc="0415001B" w:tentative="1">
+      <w:start w:val="1"/>
+      <w:numFmt w:val="lowerRoman"/>
+      <w:lvlText w:val="%3."/>
+      <w:lvlJc w:val="right"/>
+      <w:pPr>
+        <w:ind w:left="2160" w:hanging="180"/>
+      </w:pPr>
+    </w:lvl>
+    <w:lvl w:ilvl="3" w:tplc="0415000F" w:tentative="1">
+      <w:start w:val="1"/>
+      <w:numFmt w:val="decimal"/>
+      <w:lvlText w:val="%4."/>
+      <w:lvlJc w:val="left"/>
+      <w:pPr>
+        <w:ind w:left="2880" w:hanging="360"/>
+      </w:pPr>
+    </w:lvl>
+    <w:lvl w:ilvl="4" w:tplc="04150019" w:tentative="1">
+      <w:start w:val="1"/>
+      <w:numFmt w:val="lowerLetter"/>
+      <w:lvlText w:val="%5."/>
+      <w:lvlJc w:val="left"/>
+      <w:pPr>
+        <w:ind w:left="3600" w:hanging="360"/>
+      </w:pPr>
+    </w:lvl>
+    <w:lvl w:ilvl="5" w:tplc="0415001B" w:tentative="1">
+      <w:start w:val="1"/>
+      <w:numFmt w:val="lowerRoman"/>
+      <w:lvlText w:val="%6."/>
+      <w:lvlJc w:val="right"/>
+      <w:pPr>
+        <w:ind w:left="4320" w:hanging="180"/>
+      </w:pPr>
+    </w:lvl>
+    <w:lvl w:ilvl="6" w:tplc="0415000F" w:tentative="1">
+      <w:start w:val="1"/>
+      <w:numFmt w:val="decimal"/>
+      <w:lvlText w:val="%7."/>
+      <w:lvlJc w:val="left"/>
+      <w:pPr>
+        <w:ind w:left="5040" w:hanging="360"/>
+      </w:pPr>
+    </w:lvl>
+    <w:lvl w:ilvl="7" w:tplc="04150019" w:tentative="1">
+      <w:start w:val="1"/>
+      <w:numFmt w:val="lowerLetter"/>
+      <w:lvlText w:val="%8."/>
+      <w:lvlJc w:val="left"/>
+      <w:pPr>
+        <w:ind w:left="5760" w:hanging="360"/>
+      </w:pPr>
+    </w:lvl>
+    <w:lvl w:ilvl="8" w:tplc="0415001B" w:tentative="1">
+      <w:start w:val="1"/>
+      <w:numFmt w:val="lowerRoman"/>
+      <w:lvlText w:val="%9."/>
+      <w:lvlJc w:val="right"/>
+      <w:pPr>
+        <w:ind w:left="6480" w:hanging="180"/>
+      </w:pPr>
+    </w:lvl>
+  </w:abstractNum>
+  <w:abstractNum w:abstractNumId="4">
+    <w:nsid w:val="72ED33D6"/>
+    <w:multiLevelType w:val="hybridMultilevel"/>
+    <w:tmpl w:val="A7F04A7E"/>
+    <w:lvl w:ilvl="0" w:tplc="04150001">
+      <w:start w:val="1"/>
+      <w:numFmt w:val="bullet"/>
+      <w:lvlText w:val=""/>
+      <w:lvlJc w:val="left"/>
+      <w:pPr>
+        <w:ind w:left="720" w:hanging="360"/>
+      </w:pPr>
+      <w:rPr>
+        <w:rFonts w:ascii="Symbol" w:hAnsi="Symbol" w:hint="default"/>
+      </w:rPr>
+    </w:lvl>
+    <w:lvl w:ilvl="1" w:tplc="04150003" w:tentative="1">
+      <w:start w:val="1"/>
+      <w:numFmt w:val="bullet"/>
+      <w:lvlText w:val="o"/>
+      <w:lvlJc w:val="left"/>
+      <w:pPr>
+        <w:ind w:left="1440" w:hanging="360"/>
+      </w:pPr>
+      <w:rPr>
+        <w:rFonts w:ascii="Courier New" w:hAnsi="Courier New" w:cs="Courier New" w:hint="default"/>
+      </w:rPr>
+    </w:lvl>
+    <w:lvl w:ilvl="2" w:tplc="04150005" w:tentative="1">
+      <w:start w:val="1"/>
+      <w:numFmt w:val="bullet"/>
+      <w:lvlText w:val=""/>
+      <w:lvlJc w:val="left"/>
+      <w:pPr>
+        <w:ind w:left="2160" w:hanging="360"/>
+      </w:pPr>
+      <w:rPr>
+        <w:rFonts w:ascii="Wingdings" w:hAnsi="Wingdings" w:hint="default"/>
+      </w:rPr>
+    </w:lvl>
+    <w:lvl w:ilvl="3" w:tplc="04150001" w:tentative="1">
+      <w:start w:val="1"/>
+      <w:numFmt w:val="bullet"/>
+      <w:lvlText w:val=""/>
+      <w:lvlJc w:val="left"/>
+      <w:pPr>
+        <w:ind w:left="2880" w:hanging="360"/>
+      </w:pPr>
+      <w:rPr>
+        <w:rFonts w:ascii="Symbol" w:hAnsi="Symbol" w:hint="default"/>
+      </w:rPr>
+    </w:lvl>
+    <w:lvl w:ilvl="4" w:tplc="04150003" w:tentative="1">
+      <w:start w:val="1"/>
+      <w:numFmt w:val="bullet"/>
+      <w:lvlText w:val="o"/>
+      <w:lvlJc w:val="left"/>
+      <w:pPr>
+        <w:ind w:left="3600" w:hanging="360"/>
+      </w:pPr>
+      <w:rPr>
+        <w:rFonts w:ascii="Courier New" w:hAnsi="Courier New" w:cs="Courier New" w:hint="default"/>
+      </w:rPr>
+    </w:lvl>
+    <w:lvl w:ilvl="5" w:tplc="04150005" w:tentative="1">
+      <w:start w:val="1"/>
+      <w:numFmt w:val="bullet"/>
+      <w:lvlText w:val=""/>
+      <w:lvlJc w:val="left"/>
+      <w:pPr>
+        <w:ind w:left="4320" w:hanging="360"/>
+      </w:pPr>
+      <w:rPr>
+        <w:rFonts w:ascii="Wingdings" w:hAnsi="Wingdings" w:hint="default"/>
+      </w:rPr>
+    </w:lvl>
+    <w:lvl w:ilvl="6" w:tplc="04150001" w:tentative="1">
+      <w:start w:val="1"/>
+      <w:numFmt w:val="bullet"/>
+      <w:lvlText w:val=""/>
+      <w:lvlJc w:val="left"/>
+      <w:pPr>
+        <w:ind w:left="5040" w:hanging="360"/>
+      </w:pPr>
+      <w:rPr>
+        <w:rFonts w:ascii="Symbol" w:hAnsi="Symbol" w:hint="default"/>
+      </w:rPr>
+    </w:lvl>
+    <w:lvl w:ilvl="7" w:tplc="04150003" w:tentative="1">
+      <w:start w:val="1"/>
+      <w:numFmt w:val="bullet"/>
+      <w:lvlText w:val="o"/>
+      <w:lvlJc w:val="left"/>
+      <w:pPr>
+        <w:ind w:left="5760" w:hanging="360"/>
+      </w:pPr>
+      <w:rPr>
+        <w:rFonts w:ascii="Courier New" w:hAnsi="Courier New" w:cs="Courier New" w:hint="default"/>
+      </w:rPr>
+    </w:lvl>
+    <w:lvl w:ilvl="8" w:tplc="04150005" w:tentative="1">
+      <w:start w:val="1"/>
+      <w:numFmt w:val="bullet"/>
+      <w:lvlText w:val=""/>
+      <w:lvlJc w:val="left"/>
+      <w:pPr>
+        <w:ind w:left="6480" w:hanging="360"/>
+      </w:pPr>
+      <w:rPr>
+        <w:rFonts w:ascii="Wingdings" w:hAnsi="Wingdings" w:hint="default"/>
+      </w:rPr>
+    </w:lvl>
+  </w:abstractNum>
   <w:num w:numId="1">
+    <w:abstractNumId w:val="2"/>
+  </w:num>
+  <w:num w:numId="2">
+    <w:abstractNumId w:val="3"/>
+  </w:num>
+  <w:num w:numId="3">
+    <w:abstractNumId w:val="1"/>
+  </w:num>
+  <w:num w:numId="4">
     <w:abstractNumId w:val="0"/>
+  </w:num>
+  <w:num w:numId="5">
+    <w:abstractNumId w:val="4"/>
   </w:num>
 </w:numbering>
 </file>
 
 <file path=word/styles.xml><?xml version="1.0" encoding="utf-8"?>
-<w:styles xmlns:mc="http://schemas.openxmlformats.org/markup-compatibility/2006" xmlns:r="http://schemas.openxmlformats.org/officeDocument/2006/relationships" xmlns:w="http://schemas.openxmlformats.org/wordprocessingml/2006/main" xmlns:w14="http://schemas.microsoft.com/office/word/2010/wordml" mc:Ignorable="w14">
+<w:styles xmlns:r="http://schemas.openxmlformats.org/officeDocument/2006/relationships" xmlns:w="http://schemas.openxmlformats.org/wordprocessingml/2006/main">
   <w:docDefaults>
     <w:rPrDefault>
       <w:rPr>
@@ -463,7 +2518,7 @@
     <w:lsdException w:name="Subtitle" w:semiHidden="0" w:uiPriority="11" w:unhideWhenUsed="0" w:qFormat="1"/>
     <w:lsdException w:name="Strong" w:semiHidden="0" w:uiPriority="22" w:unhideWhenUsed="0" w:qFormat="1"/>
     <w:lsdException w:name="Emphasis" w:semiHidden="0" w:uiPriority="20" w:unhideWhenUsed="0" w:qFormat="1"/>
-    <w:lsdException w:name="Table Grid" w:semiHidden="0" w:uiPriority="59" w:unhideWhenUsed="0"/>
+    <w:lsdException w:name="Table Grid" w:semiHidden="0" w:uiPriority="0" w:unhideWhenUsed="0"/>
     <w:lsdException w:name="Placeholder Text" w:unhideWhenUsed="0"/>
     <w:lsdException w:name="No Spacing" w:semiHidden="0" w:uiPriority="1" w:unhideWhenUsed="0" w:qFormat="1"/>
     <w:lsdException w:name="Light Shading" w:semiHidden="0" w:uiPriority="60" w:unhideWhenUsed="0"/>
@@ -576,21 +2631,46 @@
     <w:lsdException w:name="Bibliography" w:uiPriority="37"/>
     <w:lsdException w:name="TOC Heading" w:uiPriority="39" w:qFormat="1"/>
   </w:latentStyles>
-  <w:style w:type="paragraph" w:default="1" w:styleId="Normal">
+  <w:style w:type="paragraph" w:default="1" w:styleId="Normalny">
     <w:name w:val="Normal"/>
     <w:qFormat/>
+    <w:rsid w:val="003757C1"/>
   </w:style>
-  <w:style w:type="character" w:default="1" w:styleId="DefaultParagraphFont">
+  <w:style w:type="paragraph" w:styleId="Nagwek3">
+    <w:name w:val="heading 3"/>
+    <w:basedOn w:val="Normalny"/>
+    <w:next w:val="Normalny"/>
+    <w:link w:val="Nagwek3Znak"/>
+    <w:uiPriority w:val="9"/>
+    <w:unhideWhenUsed/>
+    <w:qFormat/>
+    <w:rsid w:val="00C40107"/>
+    <w:pPr>
+      <w:keepNext/>
+      <w:keepLines/>
+      <w:spacing w:before="200" w:after="0"/>
+      <w:outlineLvl w:val="2"/>
+    </w:pPr>
+    <w:rPr>
+      <w:rFonts w:asciiTheme="majorHAnsi" w:eastAsiaTheme="majorEastAsia" w:hAnsiTheme="majorHAnsi" w:cstheme="majorBidi"/>
+      <w:b/>
+      <w:bCs/>
+      <w:color w:val="4F81BD" w:themeColor="accent1"/>
+      <w:lang w:eastAsia="pl-PL"/>
+    </w:rPr>
+  </w:style>
+  <w:style w:type="character" w:default="1" w:styleId="Domylnaczcionkaakapitu">
     <w:name w:val="Default Paragraph Font"/>
     <w:uiPriority w:val="1"/>
     <w:semiHidden/>
     <w:unhideWhenUsed/>
   </w:style>
-  <w:style w:type="table" w:default="1" w:styleId="TableNormal">
+  <w:style w:type="table" w:default="1" w:styleId="Standardowy">
     <w:name w:val="Normal Table"/>
     <w:uiPriority w:val="99"/>
     <w:semiHidden/>
     <w:unhideWhenUsed/>
+    <w:qFormat/>
     <w:tblPr>
       <w:tblInd w:w="0" w:type="dxa"/>
       <w:tblCellMar>
@@ -601,15 +2681,15 @@
       </w:tblCellMar>
     </w:tblPr>
   </w:style>
-  <w:style w:type="numbering" w:default="1" w:styleId="NoList">
+  <w:style w:type="numbering" w:default="1" w:styleId="Bezlisty">
     <w:name w:val="No List"/>
     <w:uiPriority w:val="99"/>
     <w:semiHidden/>
     <w:unhideWhenUsed/>
   </w:style>
-  <w:style w:type="paragraph" w:styleId="ListParagraph">
+  <w:style w:type="paragraph" w:styleId="Akapitzlist">
     <w:name w:val="List Paragraph"/>
-    <w:basedOn w:val="Normal"/>
+    <w:basedOn w:val="Normalny"/>
     <w:uiPriority w:val="34"/>
     <w:qFormat/>
     <w:rsid w:val="00A14625"/>
@@ -617,6 +2697,79 @@
       <w:ind w:left="720"/>
       <w:contextualSpacing/>
     </w:pPr>
+  </w:style>
+  <w:style w:type="character" w:customStyle="1" w:styleId="Nagwek3Znak">
+    <w:name w:val="Nagłówek 3 Znak"/>
+    <w:basedOn w:val="Domylnaczcionkaakapitu"/>
+    <w:link w:val="Nagwek3"/>
+    <w:uiPriority w:val="9"/>
+    <w:rsid w:val="00C40107"/>
+    <w:rPr>
+      <w:rFonts w:asciiTheme="majorHAnsi" w:eastAsiaTheme="majorEastAsia" w:hAnsiTheme="majorHAnsi" w:cstheme="majorBidi"/>
+      <w:b/>
+      <w:bCs/>
+      <w:color w:val="4F81BD" w:themeColor="accent1"/>
+      <w:lang w:eastAsia="pl-PL"/>
+    </w:rPr>
+  </w:style>
+  <w:style w:type="table" w:styleId="Tabela-Siatka">
+    <w:name w:val="Table Grid"/>
+    <w:basedOn w:val="Standardowy"/>
+    <w:rsid w:val="00C40107"/>
+    <w:pPr>
+      <w:spacing w:after="0" w:line="240" w:lineRule="auto"/>
+    </w:pPr>
+    <w:rPr>
+      <w:rFonts w:eastAsiaTheme="minorEastAsia"/>
+      <w:lang w:eastAsia="pl-PL"/>
+    </w:rPr>
+    <w:tblPr>
+      <w:tblInd w:w="0" w:type="dxa"/>
+      <w:tblBorders>
+        <w:top w:val="single" w:sz="4" w:space="0" w:color="000000" w:themeColor="text1"/>
+        <w:left w:val="single" w:sz="4" w:space="0" w:color="000000" w:themeColor="text1"/>
+        <w:bottom w:val="single" w:sz="4" w:space="0" w:color="000000" w:themeColor="text1"/>
+        <w:right w:val="single" w:sz="4" w:space="0" w:color="000000" w:themeColor="text1"/>
+        <w:insideH w:val="single" w:sz="4" w:space="0" w:color="000000" w:themeColor="text1"/>
+        <w:insideV w:val="single" w:sz="4" w:space="0" w:color="000000" w:themeColor="text1"/>
+      </w:tblBorders>
+      <w:tblCellMar>
+        <w:top w:w="0" w:type="dxa"/>
+        <w:left w:w="108" w:type="dxa"/>
+        <w:bottom w:w="0" w:type="dxa"/>
+        <w:right w:w="108" w:type="dxa"/>
+      </w:tblCellMar>
+    </w:tblPr>
+  </w:style>
+  <w:style w:type="paragraph" w:styleId="Tekstdymka">
+    <w:name w:val="Balloon Text"/>
+    <w:basedOn w:val="Normalny"/>
+    <w:link w:val="TekstdymkaZnak"/>
+    <w:uiPriority w:val="99"/>
+    <w:semiHidden/>
+    <w:unhideWhenUsed/>
+    <w:rsid w:val="00C40107"/>
+    <w:pPr>
+      <w:spacing w:after="0" w:line="240" w:lineRule="auto"/>
+    </w:pPr>
+    <w:rPr>
+      <w:rFonts w:ascii="Tahoma" w:hAnsi="Tahoma" w:cs="Tahoma"/>
+      <w:sz w:val="16"/>
+      <w:szCs w:val="16"/>
+    </w:rPr>
+  </w:style>
+  <w:style w:type="character" w:customStyle="1" w:styleId="TekstdymkaZnak">
+    <w:name w:val="Tekst dymka Znak"/>
+    <w:basedOn w:val="Domylnaczcionkaakapitu"/>
+    <w:link w:val="Tekstdymka"/>
+    <w:uiPriority w:val="99"/>
+    <w:semiHidden/>
+    <w:rsid w:val="00C40107"/>
+    <w:rPr>
+      <w:rFonts w:ascii="Tahoma" w:hAnsi="Tahoma" w:cs="Tahoma"/>
+      <w:sz w:val="16"/>
+      <w:szCs w:val="16"/>
+    </w:rPr>
   </w:style>
 </w:styles>
 </file>

</xml_diff>

<commit_message>
Units / Attributes - Added Armor class
</commit_message>
<xml_diff>
--- a/DisciplesBattleSimulator/src/units/data/Specyfikacja - Jednostki.docx
+++ b/DisciplesBattleSimulator/src/units/data/Specyfikacja - Jednostki.docx
@@ -1,6 +1,6 @@
 
 <file path=word/document.xml><?xml version="1.0" encoding="utf-8"?>
-<w:document xmlns:ve="http://schemas.openxmlformats.org/markup-compatibility/2006" xmlns:o="urn:schemas-microsoft-com:office:office" xmlns:r="http://schemas.openxmlformats.org/officeDocument/2006/relationships" xmlns:m="http://schemas.openxmlformats.org/officeDocument/2006/math" xmlns:v="urn:schemas-microsoft-com:vml" xmlns:wp="http://schemas.openxmlformats.org/drawingml/2006/wordprocessingDrawing" xmlns:w10="urn:schemas-microsoft-com:office:word" xmlns:w="http://schemas.openxmlformats.org/wordprocessingml/2006/main" xmlns:wne="http://schemas.microsoft.com/office/word/2006/wordml">
+<w:document xmlns:wpc="http://schemas.microsoft.com/office/word/2010/wordprocessingCanvas" xmlns:mc="http://schemas.openxmlformats.org/markup-compatibility/2006" xmlns:o="urn:schemas-microsoft-com:office:office" xmlns:r="http://schemas.openxmlformats.org/officeDocument/2006/relationships" xmlns:m="http://schemas.openxmlformats.org/officeDocument/2006/math" xmlns:v="urn:schemas-microsoft-com:vml" xmlns:wp14="http://schemas.microsoft.com/office/word/2010/wordprocessingDrawing" xmlns:wp="http://schemas.openxmlformats.org/drawingml/2006/wordprocessingDrawing" xmlns:w10="urn:schemas-microsoft-com:office:word" xmlns:w="http://schemas.openxmlformats.org/wordprocessingml/2006/main" xmlns:w14="http://schemas.microsoft.com/office/word/2010/wordml" xmlns:wpg="http://schemas.microsoft.com/office/word/2010/wordprocessingGroup" xmlns:wpi="http://schemas.microsoft.com/office/word/2010/wordprocessingInk" xmlns:wne="http://schemas.microsoft.com/office/word/2006/wordml" xmlns:wps="http://schemas.microsoft.com/office/word/2010/wordprocessingShape" mc:Ignorable="w14 wp14">
   <w:body>
     <w:p>
       <w:pPr>
@@ -17,7 +17,7 @@
     </w:p>
     <w:p>
       <w:pPr>
-        <w:pStyle w:val="Akapitzlist"/>
+        <w:pStyle w:val="ListParagraph"/>
         <w:numPr>
           <w:ilvl w:val="0"/>
           <w:numId w:val="2"/>
@@ -29,7 +29,7 @@
     </w:p>
     <w:p>
       <w:pPr>
-        <w:pStyle w:val="Akapitzlist"/>
+        <w:pStyle w:val="ListParagraph"/>
         <w:numPr>
           <w:ilvl w:val="0"/>
           <w:numId w:val="2"/>
@@ -41,7 +41,7 @@
     </w:p>
     <w:p>
       <w:pPr>
-        <w:pStyle w:val="Akapitzlist"/>
+        <w:pStyle w:val="ListParagraph"/>
         <w:numPr>
           <w:ilvl w:val="0"/>
           <w:numId w:val="2"/>
@@ -53,7 +53,7 @@
     </w:p>
     <w:p>
       <w:pPr>
-        <w:pStyle w:val="Akapitzlist"/>
+        <w:pStyle w:val="ListParagraph"/>
         <w:numPr>
           <w:ilvl w:val="0"/>
           <w:numId w:val="2"/>
@@ -75,7 +75,7 @@
     </w:p>
     <w:p>
       <w:pPr>
-        <w:pStyle w:val="Akapitzlist"/>
+        <w:pStyle w:val="ListParagraph"/>
         <w:numPr>
           <w:ilvl w:val="0"/>
           <w:numId w:val="3"/>
@@ -99,7 +99,7 @@
     </w:p>
     <w:p>
       <w:pPr>
-        <w:pStyle w:val="Akapitzlist"/>
+        <w:pStyle w:val="ListParagraph"/>
         <w:numPr>
           <w:ilvl w:val="0"/>
           <w:numId w:val="3"/>
@@ -124,7 +124,7 @@
     </w:p>
     <w:p>
       <w:pPr>
-        <w:pStyle w:val="Akapitzlist"/>
+        <w:pStyle w:val="ListParagraph"/>
         <w:numPr>
           <w:ilvl w:val="0"/>
           <w:numId w:val="4"/>
@@ -142,7 +142,7 @@
     </w:p>
     <w:p>
       <w:pPr>
-        <w:pStyle w:val="Akapitzlist"/>
+        <w:pStyle w:val="ListParagraph"/>
         <w:numPr>
           <w:ilvl w:val="1"/>
           <w:numId w:val="4"/>
@@ -154,7 +154,7 @@
     </w:p>
     <w:p>
       <w:pPr>
-        <w:pStyle w:val="Akapitzlist"/>
+        <w:pStyle w:val="ListParagraph"/>
         <w:numPr>
           <w:ilvl w:val="0"/>
           <w:numId w:val="4"/>
@@ -178,7 +178,7 @@
     </w:p>
     <w:p>
       <w:pPr>
-        <w:pStyle w:val="Akapitzlist"/>
+        <w:pStyle w:val="ListParagraph"/>
         <w:numPr>
           <w:ilvl w:val="1"/>
           <w:numId w:val="4"/>
@@ -198,7 +198,7 @@
     </w:p>
     <w:p>
       <w:pPr>
-        <w:pStyle w:val="Akapitzlist"/>
+        <w:pStyle w:val="ListParagraph"/>
         <w:numPr>
           <w:ilvl w:val="1"/>
           <w:numId w:val="4"/>
@@ -208,10 +208,19 @@
           <w:color w:val="00B050"/>
         </w:rPr>
       </w:pPr>
-    </w:p>
-    <w:p>
-      <w:pPr>
-        <w:pStyle w:val="Akapitzlist"/>
+      <w:r>
+        <w:rPr>
+          <w:b/>
+          <w:color w:val="00B050"/>
+        </w:rPr>
+        <w:t>ArmorClass do innej klasy?</w:t>
+      </w:r>
+      <w:bookmarkStart w:id="0" w:name="_GoBack"/>
+      <w:bookmarkEnd w:id="0"/>
+    </w:p>
+    <w:p>
+      <w:pPr>
+        <w:pStyle w:val="ListParagraph"/>
         <w:numPr>
           <w:ilvl w:val="1"/>
           <w:numId w:val="4"/>
@@ -231,7 +240,7 @@
     </w:p>
     <w:p>
       <w:pPr>
-        <w:pStyle w:val="Akapitzlist"/>
+        <w:pStyle w:val="ListParagraph"/>
         <w:numPr>
           <w:ilvl w:val="1"/>
           <w:numId w:val="4"/>
@@ -251,7 +260,7 @@
     </w:p>
     <w:p>
       <w:pPr>
-        <w:pStyle w:val="Akapitzlist"/>
+        <w:pStyle w:val="ListParagraph"/>
         <w:numPr>
           <w:ilvl w:val="1"/>
           <w:numId w:val="4"/>
@@ -271,7 +280,7 @@
     </w:p>
     <w:p>
       <w:pPr>
-        <w:pStyle w:val="Akapitzlist"/>
+        <w:pStyle w:val="ListParagraph"/>
         <w:numPr>
           <w:ilvl w:val="1"/>
           <w:numId w:val="4"/>
@@ -291,7 +300,7 @@
     </w:p>
     <w:p>
       <w:pPr>
-        <w:pStyle w:val="Akapitzlist"/>
+        <w:pStyle w:val="ListParagraph"/>
         <w:numPr>
           <w:ilvl w:val="1"/>
           <w:numId w:val="4"/>
@@ -311,7 +320,7 @@
     </w:p>
     <w:p>
       <w:pPr>
-        <w:pStyle w:val="Akapitzlist"/>
+        <w:pStyle w:val="ListParagraph"/>
         <w:numPr>
           <w:ilvl w:val="1"/>
           <w:numId w:val="4"/>
@@ -345,7 +354,7 @@
     </w:p>
     <w:p>
       <w:pPr>
-        <w:pStyle w:val="Akapitzlist"/>
+        <w:pStyle w:val="ListParagraph"/>
         <w:numPr>
           <w:ilvl w:val="1"/>
           <w:numId w:val="4"/>
@@ -365,7 +374,7 @@
     </w:p>
     <w:p>
       <w:pPr>
-        <w:pStyle w:val="Akapitzlist"/>
+        <w:pStyle w:val="ListParagraph"/>
         <w:numPr>
           <w:ilvl w:val="2"/>
           <w:numId w:val="4"/>
@@ -385,7 +394,7 @@
     </w:p>
     <w:p>
       <w:pPr>
-        <w:pStyle w:val="Akapitzlist"/>
+        <w:pStyle w:val="ListParagraph"/>
         <w:numPr>
           <w:ilvl w:val="0"/>
           <w:numId w:val="4"/>
@@ -403,7 +412,7 @@
     </w:p>
     <w:p>
       <w:pPr>
-        <w:pStyle w:val="Akapitzlist"/>
+        <w:pStyle w:val="ListParagraph"/>
         <w:numPr>
           <w:ilvl w:val="1"/>
           <w:numId w:val="4"/>
@@ -415,7 +424,7 @@
     </w:p>
     <w:p>
       <w:pPr>
-        <w:pStyle w:val="Akapitzlist"/>
+        <w:pStyle w:val="ListParagraph"/>
         <w:numPr>
           <w:ilvl w:val="1"/>
           <w:numId w:val="4"/>
@@ -427,7 +436,7 @@
     </w:p>
     <w:p>
       <w:pPr>
-        <w:pStyle w:val="Akapitzlist"/>
+        <w:pStyle w:val="ListParagraph"/>
         <w:numPr>
           <w:ilvl w:val="1"/>
           <w:numId w:val="4"/>
@@ -439,7 +448,7 @@
     </w:p>
     <w:p>
       <w:pPr>
-        <w:pStyle w:val="Akapitzlist"/>
+        <w:pStyle w:val="ListParagraph"/>
         <w:numPr>
           <w:ilvl w:val="1"/>
           <w:numId w:val="4"/>
@@ -451,7 +460,7 @@
     </w:p>
     <w:p>
       <w:pPr>
-        <w:pStyle w:val="Akapitzlist"/>
+        <w:pStyle w:val="ListParagraph"/>
         <w:numPr>
           <w:ilvl w:val="0"/>
           <w:numId w:val="4"/>
@@ -476,7 +485,7 @@
     </w:p>
     <w:p>
       <w:pPr>
-        <w:pStyle w:val="Nagwek3"/>
+        <w:pStyle w:val="Heading3"/>
       </w:pPr>
       <w:r>
         <w:lastRenderedPageBreak/>
@@ -485,7 +494,7 @@
     </w:p>
     <w:tbl>
       <w:tblPr>
-        <w:tblStyle w:val="Tabela-Siatka"/>
+        <w:tblStyle w:val="TableGrid"/>
         <w:tblW w:w="5000" w:type="pct"/>
         <w:tblBorders>
           <w:top w:val="single" w:sz="4" w:space="0" w:color="BFBFBF" w:themeColor="background1" w:themeShade="BF"/>
@@ -495,7 +504,7 @@
           <w:insideH w:val="single" w:sz="4" w:space="0" w:color="BFBFBF" w:themeColor="background1" w:themeShade="BF"/>
           <w:insideV w:val="single" w:sz="4" w:space="0" w:color="BFBFBF" w:themeColor="background1" w:themeShade="BF"/>
         </w:tblBorders>
-        <w:tblLook w:val="04A0"/>
+        <w:tblLook w:val="04A0" w:firstRow="1" w:lastRow="0" w:firstColumn="1" w:lastColumn="0" w:noHBand="0" w:noVBand="1"/>
       </w:tblPr>
       <w:tblGrid>
         <w:gridCol w:w="1951"/>
@@ -997,15 +1006,7 @@
                 <w:b/>
                 <w:color w:val="008000"/>
               </w:rPr>
-              <w:t>Wytrzymałość</w:t>
-            </w:r>
-            <w:r>
-              <w:rPr>
-                <w:b/>
-                <w:color w:val="008000"/>
-              </w:rPr>
-              <w:br/>
-              <w:t>pancerza</w:t>
+              <w:t>Klasa pancerza</w:t>
             </w:r>
           </w:p>
         </w:tc>
@@ -1021,7 +1022,19 @@
               <w:rPr>
                 <w:highlight w:val="green"/>
               </w:rPr>
-              <w:t>UnitArmorDurability</w:t>
+              <w:t>UnitAr</w:t>
+            </w:r>
+            <w:r>
+              <w:rPr>
+                <w:highlight w:val="green"/>
+              </w:rPr>
+              <w:t>mor</w:t>
+            </w:r>
+            <w:r>
+              <w:rPr>
+                <w:highlight w:val="green"/>
+              </w:rPr>
+              <w:t>Class</w:t>
             </w:r>
           </w:p>
         </w:tc>
@@ -1032,7 +1045,86 @@
           </w:tcPr>
           <w:p>
             <w:r>
-              <w:t>armorDurability</w:t>
+              <w:t>armor</w:t>
+            </w:r>
+            <w:r>
+              <w:t>Class</w:t>
+            </w:r>
+            <w:r>
+              <w:br/>
+              <w:t xml:space="preserve">1 </w:t>
+            </w:r>
+            <w:r>
+              <w:t>–</w:t>
+            </w:r>
+            <w:r>
+              <w:t xml:space="preserve"> </w:t>
+            </w:r>
+            <w:r>
+              <w:t>lekki</w:t>
+            </w:r>
+            <w:r>
+              <w:t xml:space="preserve"> (magowie i inni)</w:t>
+            </w:r>
+            <w:r>
+              <w:br/>
+            </w:r>
+            <w:r>
+              <w:t xml:space="preserve">2 – </w:t>
+            </w:r>
+            <w:r>
+              <w:t>wzmocniony</w:t>
+            </w:r>
+            <w:r>
+              <w:t xml:space="preserve"> (strzelcy)</w:t>
+            </w:r>
+            <w:r>
+              <w:br/>
+            </w:r>
+            <w:r>
+              <w:t xml:space="preserve">3 – </w:t>
+            </w:r>
+            <w:r>
+              <w:t>ciężki</w:t>
+            </w:r>
+            <w:r>
+              <w:t xml:space="preserve"> (wojownicy)</w:t>
+            </w:r>
+            <w:r>
+              <w:br/>
+              <w:t>4</w:t>
+            </w:r>
+            <w:r>
+              <w:t xml:space="preserve"> </w:t>
+            </w:r>
+            <w:r>
+              <w:t>–</w:t>
+            </w:r>
+            <w:r>
+              <w:t xml:space="preserve"> </w:t>
+            </w:r>
+            <w:r>
+              <w:t>potężny</w:t>
+            </w:r>
+            <w:r>
+              <w:t xml:space="preserve"> (wojownicy i duże stworzenia)</w:t>
+            </w:r>
+            <w:r>
+              <w:br/>
+              <w:t>5 – boski</w:t>
+            </w:r>
+            <w:r>
+              <w:t xml:space="preserve"> (wybrane jednostki i </w:t>
+            </w:r>
+            <w:r>
+              <w:t>strażnicy stolic</w:t>
+            </w:r>
+            <w:r>
+              <w:t>)</w:t>
+            </w:r>
+            <w:r>
+              <w:br/>
+              <w:t>każda klasa ma swój współczynnik obniżania pancerza</w:t>
             </w:r>
           </w:p>
         </w:tc>
@@ -1086,13 +1178,20 @@
           <w:p>
             <w:pPr>
               <w:spacing w:line="276" w:lineRule="auto"/>
-            </w:pPr>
-            <w:r>
+              <w:rPr>
+                <w:lang w:val="en-US"/>
+              </w:rPr>
+            </w:pPr>
+            <w:r>
+              <w:rPr>
+                <w:lang w:val="en-US"/>
+              </w:rPr>
               <w:t>resistance</w:t>
             </w:r>
             <w:r>
               <w:rPr>
                 <w:b/>
+                <w:lang w:val="en-US"/>
               </w:rPr>
               <w:t>X</w:t>
             </w:r>
@@ -1100,21 +1199,22 @@
           <w:p>
             <w:pPr>
               <w:spacing w:line="276" w:lineRule="auto"/>
-            </w:pPr>
-            <w:r>
-              <w:rPr>
-                <w:b/>
+              <w:rPr>
+                <w:lang w:val="en-US"/>
+              </w:rPr>
+            </w:pPr>
+            <w:r>
+              <w:rPr>
+                <w:b/>
+                <w:lang w:val="en-US"/>
               </w:rPr>
               <w:t>X</w:t>
             </w:r>
             <w:r>
-              <w:t xml:space="preserve"> = Fire, Water, Air, Death, Poison, Mind, Life, </w:t>
-            </w:r>
-            <w:r>
-              <w:t>Earth</w:t>
-            </w:r>
-            <w:r>
-              <w:t xml:space="preserve">, </w:t>
+              <w:rPr>
+                <w:lang w:val="en-US"/>
+              </w:rPr>
+              <w:t xml:space="preserve"> = Fire, Water, Air, Death, Poison, Mind, Life, Earth, </w:t>
             </w:r>
           </w:p>
         </w:tc>
@@ -1159,15 +1259,33 @@
           <w:p>
             <w:pPr>
               <w:spacing w:line="276" w:lineRule="auto"/>
-            </w:pPr>
-            <w:r>
+              <w:rPr>
+                <w:lang w:val="en-US"/>
+              </w:rPr>
+            </w:pPr>
+            <w:r>
+              <w:rPr>
+                <w:lang w:val="en-US"/>
+              </w:rPr>
               <w:t>source</w:t>
             </w:r>
             <w:r>
+              <w:rPr>
+                <w:lang w:val="en-US"/>
+              </w:rPr>
               <w:br/>
             </w:r>
             <w:r>
-              <w:t>Fire, Water, Air, Death, Poison, Mind, Meele, Projectile, Life, Earth</w:t>
+              <w:rPr>
+                <w:lang w:val="en-US"/>
+              </w:rPr>
+              <w:t xml:space="preserve">Fire, Water, Air, </w:t>
+            </w:r>
+            <w:r>
+              <w:rPr>
+                <w:lang w:val="en-US"/>
+              </w:rPr>
+              <w:t>Death, Poison, Mind, Meele, Projectile, Life, Earth</w:t>
             </w:r>
           </w:p>
           <w:p>
@@ -1534,6 +1652,7 @@
           <w:noProof/>
           <w:lang w:eastAsia="pl-PL"/>
         </w:rPr>
+        <w:lastRenderedPageBreak/>
         <w:drawing>
           <wp:inline distT="0" distB="0" distL="0" distR="0">
             <wp:extent cx="5760720" cy="2844445"/>
@@ -1552,7 +1671,7 @@
                     </pic:cNvPicPr>
                   </pic:nvPicPr>
                   <pic:blipFill>
-                    <a:blip r:embed="rId5"/>
+                    <a:blip r:embed="rId7"/>
                     <a:srcRect/>
                     <a:stretch>
                       <a:fillRect/>
@@ -1583,16 +1702,15 @@
     </w:p>
     <w:p>
       <w:pPr>
-        <w:pStyle w:val="Nagwek3"/>
-      </w:pPr>
-      <w:r>
-        <w:lastRenderedPageBreak/>
+        <w:pStyle w:val="Heading3"/>
+      </w:pPr>
+      <w:r>
         <w:t>Modyfikatory wartości atrybutów:</w:t>
       </w:r>
     </w:p>
     <w:p>
       <w:pPr>
-        <w:pStyle w:val="Akapitzlist"/>
+        <w:pStyle w:val="ListParagraph"/>
         <w:numPr>
           <w:ilvl w:val="0"/>
           <w:numId w:val="5"/>
@@ -1604,7 +1722,7 @@
     </w:p>
     <w:p>
       <w:pPr>
-        <w:pStyle w:val="Akapitzlist"/>
+        <w:pStyle w:val="ListParagraph"/>
         <w:numPr>
           <w:ilvl w:val="0"/>
           <w:numId w:val="5"/>
@@ -1634,7 +1752,7 @@
     </w:p>
     <w:p>
       <w:pPr>
-        <w:pStyle w:val="Akapitzlist"/>
+        <w:pStyle w:val="ListParagraph"/>
         <w:numPr>
           <w:ilvl w:val="0"/>
           <w:numId w:val="1"/>
@@ -1652,7 +1770,7 @@
     </w:p>
     <w:p>
       <w:pPr>
-        <w:pStyle w:val="Akapitzlist"/>
+        <w:pStyle w:val="ListParagraph"/>
         <w:numPr>
           <w:ilvl w:val="1"/>
           <w:numId w:val="1"/>
@@ -1664,7 +1782,7 @@
     </w:p>
     <w:p>
       <w:pPr>
-        <w:pStyle w:val="Akapitzlist"/>
+        <w:pStyle w:val="ListParagraph"/>
         <w:numPr>
           <w:ilvl w:val="2"/>
           <w:numId w:val="1"/>
@@ -1682,7 +1800,7 @@
     </w:p>
     <w:p>
       <w:pPr>
-        <w:pStyle w:val="Akapitzlist"/>
+        <w:pStyle w:val="ListParagraph"/>
         <w:numPr>
           <w:ilvl w:val="2"/>
           <w:numId w:val="1"/>
@@ -1730,7 +1848,7 @@
     </w:p>
     <w:p>
       <w:pPr>
-        <w:pStyle w:val="Akapitzlist"/>
+        <w:pStyle w:val="ListParagraph"/>
         <w:numPr>
           <w:ilvl w:val="2"/>
           <w:numId w:val="1"/>
@@ -1745,12 +1863,10 @@
         </w:rPr>
         <w:t>Nisczenie pancerza? Nieodwracalne?</w:t>
       </w:r>
-      <w:bookmarkStart w:id="0" w:name="_GoBack"/>
-      <w:bookmarkEnd w:id="0"/>
-    </w:p>
-    <w:p>
-      <w:pPr>
-        <w:pStyle w:val="Akapitzlist"/>
+    </w:p>
+    <w:p>
+      <w:pPr>
+        <w:pStyle w:val="ListParagraph"/>
         <w:numPr>
           <w:ilvl w:val="1"/>
           <w:numId w:val="1"/>
@@ -1762,7 +1878,7 @@
     </w:p>
     <w:p>
       <w:pPr>
-        <w:pStyle w:val="Akapitzlist"/>
+        <w:pStyle w:val="ListParagraph"/>
         <w:numPr>
           <w:ilvl w:val="1"/>
           <w:numId w:val="1"/>
@@ -1777,7 +1893,7 @@
     </w:p>
     <w:p>
       <w:pPr>
-        <w:pStyle w:val="Akapitzlist"/>
+        <w:pStyle w:val="ListParagraph"/>
         <w:numPr>
           <w:ilvl w:val="2"/>
           <w:numId w:val="1"/>
@@ -1789,7 +1905,7 @@
     </w:p>
     <w:p>
       <w:pPr>
-        <w:pStyle w:val="Akapitzlist"/>
+        <w:pStyle w:val="ListParagraph"/>
         <w:numPr>
           <w:ilvl w:val="2"/>
           <w:numId w:val="1"/>
@@ -1804,7 +1920,7 @@
     </w:p>
     <w:p>
       <w:pPr>
-        <w:pStyle w:val="Akapitzlist"/>
+        <w:pStyle w:val="ListParagraph"/>
         <w:numPr>
           <w:ilvl w:val="2"/>
           <w:numId w:val="1"/>
@@ -1819,7 +1935,7 @@
     </w:p>
     <w:p>
       <w:pPr>
-        <w:pStyle w:val="Akapitzlist"/>
+        <w:pStyle w:val="ListParagraph"/>
         <w:numPr>
           <w:ilvl w:val="0"/>
           <w:numId w:val="1"/>
@@ -1837,7 +1953,7 @@
     </w:p>
     <w:p>
       <w:pPr>
-        <w:pStyle w:val="Akapitzlist"/>
+        <w:pStyle w:val="ListParagraph"/>
         <w:numPr>
           <w:ilvl w:val="1"/>
           <w:numId w:val="1"/>
@@ -1855,7 +1971,7 @@
     </w:p>
     <w:p>
       <w:pPr>
-        <w:pStyle w:val="Akapitzlist"/>
+        <w:pStyle w:val="ListParagraph"/>
         <w:numPr>
           <w:ilvl w:val="2"/>
           <w:numId w:val="1"/>
@@ -1867,7 +1983,7 @@
     </w:p>
     <w:p>
       <w:pPr>
-        <w:pStyle w:val="Akapitzlist"/>
+        <w:pStyle w:val="ListParagraph"/>
         <w:numPr>
           <w:ilvl w:val="2"/>
           <w:numId w:val="1"/>
@@ -1879,7 +1995,7 @@
     </w:p>
     <w:p>
       <w:pPr>
-        <w:pStyle w:val="Akapitzlist"/>
+        <w:pStyle w:val="ListParagraph"/>
         <w:numPr>
           <w:ilvl w:val="1"/>
           <w:numId w:val="1"/>
@@ -1894,7 +2010,7 @@
     </w:p>
     <w:p>
       <w:pPr>
-        <w:pStyle w:val="Akapitzlist"/>
+        <w:pStyle w:val="ListParagraph"/>
         <w:numPr>
           <w:ilvl w:val="2"/>
           <w:numId w:val="1"/>
@@ -1906,7 +2022,7 @@
     </w:p>
     <w:p>
       <w:pPr>
-        <w:pStyle w:val="Akapitzlist"/>
+        <w:pStyle w:val="ListParagraph"/>
         <w:numPr>
           <w:ilvl w:val="2"/>
           <w:numId w:val="1"/>
@@ -1918,7 +2034,7 @@
     </w:p>
     <w:p>
       <w:pPr>
-        <w:pStyle w:val="Akapitzlist"/>
+        <w:pStyle w:val="ListParagraph"/>
         <w:numPr>
           <w:ilvl w:val="2"/>
           <w:numId w:val="1"/>
@@ -1930,7 +2046,7 @@
     </w:p>
     <w:p>
       <w:pPr>
-        <w:pStyle w:val="Akapitzlist"/>
+        <w:pStyle w:val="ListParagraph"/>
         <w:numPr>
           <w:ilvl w:val="2"/>
           <w:numId w:val="1"/>
@@ -1942,7 +2058,7 @@
     </w:p>
     <w:p>
       <w:pPr>
-        <w:pStyle w:val="Akapitzlist"/>
+        <w:pStyle w:val="ListParagraph"/>
         <w:numPr>
           <w:ilvl w:val="2"/>
           <w:numId w:val="1"/>
@@ -1963,7 +2079,7 @@
 </file>
 
 <file path=word/numbering.xml><?xml version="1.0" encoding="utf-8"?>
-<w:numbering xmlns:ve="http://schemas.openxmlformats.org/markup-compatibility/2006" xmlns:o="urn:schemas-microsoft-com:office:office" xmlns:r="http://schemas.openxmlformats.org/officeDocument/2006/relationships" xmlns:m="http://schemas.openxmlformats.org/officeDocument/2006/math" xmlns:v="urn:schemas-microsoft-com:vml" xmlns:wp="http://schemas.openxmlformats.org/drawingml/2006/wordprocessingDrawing" xmlns:w10="urn:schemas-microsoft-com:office:word" xmlns:w="http://schemas.openxmlformats.org/wordprocessingml/2006/main" xmlns:wne="http://schemas.microsoft.com/office/word/2006/wordml">
+<w:numbering xmlns:wpc="http://schemas.microsoft.com/office/word/2010/wordprocessingCanvas" xmlns:mc="http://schemas.openxmlformats.org/markup-compatibility/2006" xmlns:o="urn:schemas-microsoft-com:office:office" xmlns:r="http://schemas.openxmlformats.org/officeDocument/2006/relationships" xmlns:m="http://schemas.openxmlformats.org/officeDocument/2006/math" xmlns:v="urn:schemas-microsoft-com:vml" xmlns:wp14="http://schemas.microsoft.com/office/word/2010/wordprocessingDrawing" xmlns:wp="http://schemas.openxmlformats.org/drawingml/2006/wordprocessingDrawing" xmlns:w10="urn:schemas-microsoft-com:office:word" xmlns:w="http://schemas.openxmlformats.org/wordprocessingml/2006/main" xmlns:w14="http://schemas.microsoft.com/office/word/2010/wordml" xmlns:wpg="http://schemas.microsoft.com/office/word/2010/wordprocessingGroup" xmlns:wpi="http://schemas.microsoft.com/office/word/2010/wordprocessingInk" xmlns:wne="http://schemas.microsoft.com/office/word/2006/wordml" xmlns:wps="http://schemas.microsoft.com/office/word/2010/wordprocessingShape" mc:Ignorable="w14 wp14">
   <w:abstractNum w:abstractNumId="0">
     <w:nsid w:val="02E5322F"/>
     <w:multiLevelType w:val="hybridMultilevel"/>
@@ -2476,7 +2592,7 @@
 </file>
 
 <file path=word/styles.xml><?xml version="1.0" encoding="utf-8"?>
-<w:styles xmlns:r="http://schemas.openxmlformats.org/officeDocument/2006/relationships" xmlns:w="http://schemas.openxmlformats.org/wordprocessingml/2006/main">
+<w:styles xmlns:mc="http://schemas.openxmlformats.org/markup-compatibility/2006" xmlns:r="http://schemas.openxmlformats.org/officeDocument/2006/relationships" xmlns:w="http://schemas.openxmlformats.org/wordprocessingml/2006/main" xmlns:w14="http://schemas.microsoft.com/office/word/2010/wordml" mc:Ignorable="w14">
   <w:docDefaults>
     <w:rPrDefault>
       <w:rPr>
@@ -2631,16 +2747,16 @@
     <w:lsdException w:name="Bibliography" w:uiPriority="37"/>
     <w:lsdException w:name="TOC Heading" w:uiPriority="39" w:qFormat="1"/>
   </w:latentStyles>
-  <w:style w:type="paragraph" w:default="1" w:styleId="Normalny">
+  <w:style w:type="paragraph" w:default="1" w:styleId="Normal">
     <w:name w:val="Normal"/>
     <w:qFormat/>
     <w:rsid w:val="003757C1"/>
   </w:style>
-  <w:style w:type="paragraph" w:styleId="Nagwek3">
+  <w:style w:type="paragraph" w:styleId="Heading3">
     <w:name w:val="heading 3"/>
-    <w:basedOn w:val="Normalny"/>
-    <w:next w:val="Normalny"/>
-    <w:link w:val="Nagwek3Znak"/>
+    <w:basedOn w:val="Normal"/>
+    <w:next w:val="Normal"/>
+    <w:link w:val="Heading3Char"/>
     <w:uiPriority w:val="9"/>
     <w:unhideWhenUsed/>
     <w:qFormat/>
@@ -2659,18 +2775,17 @@
       <w:lang w:eastAsia="pl-PL"/>
     </w:rPr>
   </w:style>
-  <w:style w:type="character" w:default="1" w:styleId="Domylnaczcionkaakapitu">
+  <w:style w:type="character" w:default="1" w:styleId="DefaultParagraphFont">
     <w:name w:val="Default Paragraph Font"/>
     <w:uiPriority w:val="1"/>
     <w:semiHidden/>
     <w:unhideWhenUsed/>
   </w:style>
-  <w:style w:type="table" w:default="1" w:styleId="Standardowy">
+  <w:style w:type="table" w:default="1" w:styleId="TableNormal">
     <w:name w:val="Normal Table"/>
     <w:uiPriority w:val="99"/>
     <w:semiHidden/>
     <w:unhideWhenUsed/>
-    <w:qFormat/>
     <w:tblPr>
       <w:tblInd w:w="0" w:type="dxa"/>
       <w:tblCellMar>
@@ -2681,15 +2796,15 @@
       </w:tblCellMar>
     </w:tblPr>
   </w:style>
-  <w:style w:type="numbering" w:default="1" w:styleId="Bezlisty">
+  <w:style w:type="numbering" w:default="1" w:styleId="NoList">
     <w:name w:val="No List"/>
     <w:uiPriority w:val="99"/>
     <w:semiHidden/>
     <w:unhideWhenUsed/>
   </w:style>
-  <w:style w:type="paragraph" w:styleId="Akapitzlist">
+  <w:style w:type="paragraph" w:styleId="ListParagraph">
     <w:name w:val="List Paragraph"/>
-    <w:basedOn w:val="Normalny"/>
+    <w:basedOn w:val="Normal"/>
     <w:uiPriority w:val="34"/>
     <w:qFormat/>
     <w:rsid w:val="00A14625"/>
@@ -2698,10 +2813,10 @@
       <w:contextualSpacing/>
     </w:pPr>
   </w:style>
-  <w:style w:type="character" w:customStyle="1" w:styleId="Nagwek3Znak">
-    <w:name w:val="Nagłówek 3 Znak"/>
-    <w:basedOn w:val="Domylnaczcionkaakapitu"/>
-    <w:link w:val="Nagwek3"/>
+  <w:style w:type="character" w:customStyle="1" w:styleId="Heading3Char">
+    <w:name w:val="Heading 3 Char"/>
+    <w:basedOn w:val="DefaultParagraphFont"/>
+    <w:link w:val="Heading3"/>
     <w:uiPriority w:val="9"/>
     <w:rsid w:val="00C40107"/>
     <w:rPr>
@@ -2712,9 +2827,9 @@
       <w:lang w:eastAsia="pl-PL"/>
     </w:rPr>
   </w:style>
-  <w:style w:type="table" w:styleId="Tabela-Siatka">
+  <w:style w:type="table" w:styleId="TableGrid">
     <w:name w:val="Table Grid"/>
-    <w:basedOn w:val="Standardowy"/>
+    <w:basedOn w:val="TableNormal"/>
     <w:rsid w:val="00C40107"/>
     <w:pPr>
       <w:spacing w:after="0" w:line="240" w:lineRule="auto"/>
@@ -2724,7 +2839,6 @@
       <w:lang w:eastAsia="pl-PL"/>
     </w:rPr>
     <w:tblPr>
-      <w:tblInd w:w="0" w:type="dxa"/>
       <w:tblBorders>
         <w:top w:val="single" w:sz="4" w:space="0" w:color="000000" w:themeColor="text1"/>
         <w:left w:val="single" w:sz="4" w:space="0" w:color="000000" w:themeColor="text1"/>
@@ -2733,18 +2847,12 @@
         <w:insideH w:val="single" w:sz="4" w:space="0" w:color="000000" w:themeColor="text1"/>
         <w:insideV w:val="single" w:sz="4" w:space="0" w:color="000000" w:themeColor="text1"/>
       </w:tblBorders>
-      <w:tblCellMar>
-        <w:top w:w="0" w:type="dxa"/>
-        <w:left w:w="108" w:type="dxa"/>
-        <w:bottom w:w="0" w:type="dxa"/>
-        <w:right w:w="108" w:type="dxa"/>
-      </w:tblCellMar>
     </w:tblPr>
   </w:style>
-  <w:style w:type="paragraph" w:styleId="Tekstdymka">
+  <w:style w:type="paragraph" w:styleId="BalloonText">
     <w:name w:val="Balloon Text"/>
-    <w:basedOn w:val="Normalny"/>
-    <w:link w:val="TekstdymkaZnak"/>
+    <w:basedOn w:val="Normal"/>
+    <w:link w:val="BalloonTextChar"/>
     <w:uiPriority w:val="99"/>
     <w:semiHidden/>
     <w:unhideWhenUsed/>
@@ -2758,10 +2866,10 @@
       <w:szCs w:val="16"/>
     </w:rPr>
   </w:style>
-  <w:style w:type="character" w:customStyle="1" w:styleId="TekstdymkaZnak">
-    <w:name w:val="Tekst dymka Znak"/>
-    <w:basedOn w:val="Domylnaczcionkaakapitu"/>
-    <w:link w:val="Tekstdymka"/>
+  <w:style w:type="character" w:customStyle="1" w:styleId="BalloonTextChar">
+    <w:name w:val="Balloon Text Char"/>
+    <w:basedOn w:val="DefaultParagraphFont"/>
+    <w:link w:val="BalloonText"/>
     <w:uiPriority w:val="99"/>
     <w:semiHidden/>
     <w:rsid w:val="00C40107"/>
@@ -3258,4 +3366,16 @@
   <a:objectDefaults/>
   <a:extraClrSchemeLst/>
 </a:theme>
+</file>
+
+<file path=customXml/item1.xml><?xml version="1.0" encoding="utf-8"?>
+<b:Sources xmlns:b="http://schemas.openxmlformats.org/officeDocument/2006/bibliography" xmlns="http://schemas.openxmlformats.org/officeDocument/2006/bibliography" SelectedStyle="\APA.XSL" StyleName="APA"/>
+</file>
+
+<file path=customXml/itemProps1.xml><?xml version="1.0" encoding="utf-8"?>
+<ds:datastoreItem xmlns:ds="http://schemas.openxmlformats.org/officeDocument/2006/customXml" ds:itemID="{DF936488-3E08-497A-B647-B8BA79BF46C2}">
+  <ds:schemaRefs>
+    <ds:schemaRef ds:uri="http://schemas.openxmlformats.org/officeDocument/2006/bibliography"/>
+  </ds:schemaRefs>
+</ds:datastoreItem>
 </file>
</xml_diff>

<commit_message>
Changed mechanism of Unit Armor Durability
+ removed mechanism of Armor classes
</commit_message>
<xml_diff>
--- a/DisciplesBattleSimulator/src/units/data/Specyfikacja - Jednostki.docx
+++ b/DisciplesBattleSimulator/src/units/data/Specyfikacja - Jednostki.docx
@@ -1,6 +1,6 @@
 
 <file path=word/document.xml><?xml version="1.0" encoding="utf-8"?>
-<w:document xmlns:wpc="http://schemas.microsoft.com/office/word/2010/wordprocessingCanvas" xmlns:mc="http://schemas.openxmlformats.org/markup-compatibility/2006" xmlns:o="urn:schemas-microsoft-com:office:office" xmlns:r="http://schemas.openxmlformats.org/officeDocument/2006/relationships" xmlns:m="http://schemas.openxmlformats.org/officeDocument/2006/math" xmlns:v="urn:schemas-microsoft-com:vml" xmlns:wp14="http://schemas.microsoft.com/office/word/2010/wordprocessingDrawing" xmlns:wp="http://schemas.openxmlformats.org/drawingml/2006/wordprocessingDrawing" xmlns:w10="urn:schemas-microsoft-com:office:word" xmlns:w="http://schemas.openxmlformats.org/wordprocessingml/2006/main" xmlns:w14="http://schemas.microsoft.com/office/word/2010/wordml" xmlns:wpg="http://schemas.microsoft.com/office/word/2010/wordprocessingGroup" xmlns:wpi="http://schemas.microsoft.com/office/word/2010/wordprocessingInk" xmlns:wne="http://schemas.microsoft.com/office/word/2006/wordml" xmlns:wps="http://schemas.microsoft.com/office/word/2010/wordprocessingShape" mc:Ignorable="w14 wp14">
+<w:document xmlns:ve="http://schemas.openxmlformats.org/markup-compatibility/2006" xmlns:o="urn:schemas-microsoft-com:office:office" xmlns:r="http://schemas.openxmlformats.org/officeDocument/2006/relationships" xmlns:m="http://schemas.openxmlformats.org/officeDocument/2006/math" xmlns:v="urn:schemas-microsoft-com:vml" xmlns:wp="http://schemas.openxmlformats.org/drawingml/2006/wordprocessingDrawing" xmlns:w10="urn:schemas-microsoft-com:office:word" xmlns:w="http://schemas.openxmlformats.org/wordprocessingml/2006/main" xmlns:wne="http://schemas.microsoft.com/office/word/2006/wordml">
   <w:body>
     <w:p>
       <w:pPr>
@@ -17,7 +17,7 @@
     </w:p>
     <w:p>
       <w:pPr>
-        <w:pStyle w:val="ListParagraph"/>
+        <w:pStyle w:val="Akapitzlist"/>
         <w:numPr>
           <w:ilvl w:val="0"/>
           <w:numId w:val="2"/>
@@ -29,7 +29,7 @@
     </w:p>
     <w:p>
       <w:pPr>
-        <w:pStyle w:val="ListParagraph"/>
+        <w:pStyle w:val="Akapitzlist"/>
         <w:numPr>
           <w:ilvl w:val="0"/>
           <w:numId w:val="2"/>
@@ -41,7 +41,7 @@
     </w:p>
     <w:p>
       <w:pPr>
-        <w:pStyle w:val="ListParagraph"/>
+        <w:pStyle w:val="Akapitzlist"/>
         <w:numPr>
           <w:ilvl w:val="0"/>
           <w:numId w:val="2"/>
@@ -53,7 +53,7 @@
     </w:p>
     <w:p>
       <w:pPr>
-        <w:pStyle w:val="ListParagraph"/>
+        <w:pStyle w:val="Akapitzlist"/>
         <w:numPr>
           <w:ilvl w:val="0"/>
           <w:numId w:val="2"/>
@@ -75,7 +75,7 @@
     </w:p>
     <w:p>
       <w:pPr>
-        <w:pStyle w:val="ListParagraph"/>
+        <w:pStyle w:val="Akapitzlist"/>
         <w:numPr>
           <w:ilvl w:val="0"/>
           <w:numId w:val="3"/>
@@ -88,18 +88,12 @@
         <w:t>Abstract,</w:t>
       </w:r>
       <w:r>
-        <w:t xml:space="preserve">XImpl, </w:t>
-      </w:r>
-      <w:r>
-        <w:t xml:space="preserve"> </w:t>
-      </w:r>
-      <w:r>
-        <w:t>X</w:t>
-      </w:r>
-    </w:p>
-    <w:p>
-      <w:pPr>
-        <w:pStyle w:val="ListParagraph"/>
+        <w:t>XImpl, X</w:t>
+      </w:r>
+    </w:p>
+    <w:p>
+      <w:pPr>
+        <w:pStyle w:val="Akapitzlist"/>
         <w:numPr>
           <w:ilvl w:val="0"/>
           <w:numId w:val="3"/>
@@ -124,7 +118,7 @@
     </w:p>
     <w:p>
       <w:pPr>
-        <w:pStyle w:val="ListParagraph"/>
+        <w:pStyle w:val="Akapitzlist"/>
         <w:numPr>
           <w:ilvl w:val="0"/>
           <w:numId w:val="4"/>
@@ -142,7 +136,7 @@
     </w:p>
     <w:p>
       <w:pPr>
-        <w:pStyle w:val="ListParagraph"/>
+        <w:pStyle w:val="Akapitzlist"/>
         <w:numPr>
           <w:ilvl w:val="1"/>
           <w:numId w:val="4"/>
@@ -154,7 +148,7 @@
     </w:p>
     <w:p>
       <w:pPr>
-        <w:pStyle w:val="ListParagraph"/>
+        <w:pStyle w:val="Akapitzlist"/>
         <w:numPr>
           <w:ilvl w:val="0"/>
           <w:numId w:val="4"/>
@@ -178,7 +172,7 @@
     </w:p>
     <w:p>
       <w:pPr>
-        <w:pStyle w:val="ListParagraph"/>
+        <w:pStyle w:val="Akapitzlist"/>
         <w:numPr>
           <w:ilvl w:val="1"/>
           <w:numId w:val="4"/>
@@ -186,61 +180,62 @@
         <w:rPr>
           <w:b/>
           <w:color w:val="FF0000"/>
+          <w:u w:val="single"/>
         </w:rPr>
       </w:pPr>
       <w:r>
         <w:rPr>
           <w:b/>
           <w:color w:val="FF0000"/>
-        </w:rPr>
-        <w:t>dziedziczenie - dodać 2 rodzaje atrybutów: Opisowy, Liczbowy, Procentowy</w:t>
-      </w:r>
-    </w:p>
-    <w:p>
-      <w:pPr>
-        <w:pStyle w:val="ListParagraph"/>
+          <w:u w:val="single"/>
+        </w:rPr>
+        <w:t>getValue, getSimpleValue, value – uprościć</w:t>
+      </w:r>
+    </w:p>
+    <w:p>
+      <w:pPr>
+        <w:pStyle w:val="Akapitzlist"/>
         <w:numPr>
           <w:ilvl w:val="1"/>
           <w:numId w:val="4"/>
         </w:numPr>
         <w:rPr>
           <w:b/>
-          <w:color w:val="00B050"/>
+          <w:color w:val="FF0000"/>
         </w:rPr>
       </w:pPr>
       <w:r>
         <w:rPr>
           <w:b/>
-          <w:color w:val="00B050"/>
-        </w:rPr>
-        <w:t>ArmorClass do innej klasy?</w:t>
-      </w:r>
-      <w:bookmarkStart w:id="0" w:name="_GoBack"/>
-      <w:bookmarkEnd w:id="0"/>
-    </w:p>
-    <w:p>
-      <w:pPr>
-        <w:pStyle w:val="ListParagraph"/>
+          <w:color w:val="FF0000"/>
+          <w:u w:val="single"/>
+        </w:rPr>
+        <w:t>updateValue, setValue – co z tym robić?</w:t>
+      </w:r>
+    </w:p>
+    <w:p>
+      <w:pPr>
+        <w:pStyle w:val="Akapitzlist"/>
         <w:numPr>
           <w:ilvl w:val="1"/>
           <w:numId w:val="4"/>
         </w:numPr>
         <w:rPr>
           <w:b/>
-          <w:color w:val="00B050"/>
+          <w:color w:val="FF0000"/>
         </w:rPr>
       </w:pPr>
       <w:r>
         <w:rPr>
           <w:b/>
-          <w:color w:val="00B050"/>
-        </w:rPr>
-        <w:t>każdy atrybut = osobna klasa</w:t>
-      </w:r>
-    </w:p>
-    <w:p>
-      <w:pPr>
-        <w:pStyle w:val="ListParagraph"/>
+          <w:color w:val="FF0000"/>
+        </w:rPr>
+        <w:t>dziedziczenie - dodać 2 rodzaje atrybutów: Opisowy, Liczbowy, Procentowy</w:t>
+      </w:r>
+    </w:p>
+    <w:p>
+      <w:pPr>
+        <w:pStyle w:val="Akapitzlist"/>
         <w:numPr>
           <w:ilvl w:val="1"/>
           <w:numId w:val="4"/>
@@ -260,7 +255,7 @@
     </w:p>
     <w:p>
       <w:pPr>
-        <w:pStyle w:val="ListParagraph"/>
+        <w:pStyle w:val="Akapitzlist"/>
         <w:numPr>
           <w:ilvl w:val="1"/>
           <w:numId w:val="4"/>
@@ -275,12 +270,12 @@
           <w:b/>
           <w:color w:val="FF0000"/>
         </w:rPr>
-        <w:t>klasa – mechanizm do zmiany wartości atrybutów</w:t>
-      </w:r>
-    </w:p>
-    <w:p>
-      <w:pPr>
-        <w:pStyle w:val="ListParagraph"/>
+        <w:t>dodanie zmniejszania poniżej 0% statystyk</w:t>
+      </w:r>
+    </w:p>
+    <w:p>
+      <w:pPr>
+        <w:pStyle w:val="Akapitzlist"/>
         <w:numPr>
           <w:ilvl w:val="1"/>
           <w:numId w:val="4"/>
@@ -295,176 +290,142 @@
           <w:b/>
           <w:color w:val="FF0000"/>
         </w:rPr>
-        <w:t>dodanie zmniejszania poniżej 0% statystyk</w:t>
-      </w:r>
-    </w:p>
-    <w:p>
-      <w:pPr>
-        <w:pStyle w:val="ListParagraph"/>
+        <w:t>Modyfikatory  powiązanych atrybutów (enumy) -  mają być oddzielnymi plikami</w:t>
+      </w:r>
+    </w:p>
+    <w:p>
+      <w:pPr>
+        <w:pStyle w:val="Akapitzlist"/>
         <w:numPr>
           <w:ilvl w:val="1"/>
           <w:numId w:val="4"/>
         </w:numPr>
         <w:rPr>
           <w:b/>
-          <w:color w:val="FF0000"/>
+          <w:color w:val="808080" w:themeColor="background1" w:themeShade="80"/>
         </w:rPr>
       </w:pPr>
       <w:r>
         <w:rPr>
           <w:b/>
-          <w:color w:val="FF0000"/>
-        </w:rPr>
-        <w:t>Modyfikatory  powiązanych atrybutów (enumy) -  mają być oddzielnymi plikami</w:t>
-      </w:r>
-    </w:p>
-    <w:p>
-      <w:pPr>
-        <w:pStyle w:val="ListParagraph"/>
+          <w:color w:val="808080" w:themeColor="background1" w:themeShade="80"/>
+        </w:rPr>
+        <w:t>pogrupowanie atrybutów w aspekty</w:t>
+      </w:r>
+    </w:p>
+    <w:p>
+      <w:pPr>
+        <w:pStyle w:val="Akapitzlist"/>
+        <w:numPr>
+          <w:ilvl w:val="2"/>
+          <w:numId w:val="4"/>
+        </w:numPr>
+        <w:rPr>
+          <w:b/>
+          <w:color w:val="808080" w:themeColor="background1" w:themeShade="80"/>
+        </w:rPr>
+      </w:pPr>
+      <w:r>
+        <w:rPr>
+          <w:b/>
+          <w:color w:val="808080" w:themeColor="background1" w:themeShade="80"/>
+        </w:rPr>
+        <w:t>aspekt = zbiór atrybutów (np. aspekt = hp: obecne i max)</w:t>
+      </w:r>
+    </w:p>
+    <w:p>
+      <w:pPr>
+        <w:pStyle w:val="Akapitzlist"/>
         <w:numPr>
           <w:ilvl w:val="1"/>
           <w:numId w:val="4"/>
         </w:numPr>
         <w:rPr>
           <w:b/>
-          <w:color w:val="FF0000"/>
+          <w:color w:val="808080" w:themeColor="background1" w:themeShade="80"/>
         </w:rPr>
       </w:pPr>
       <w:r>
         <w:rPr>
           <w:b/>
-          <w:color w:val="FF0000"/>
-        </w:rPr>
-        <w:t xml:space="preserve">getValue, getSimpleValue, value </w:t>
-      </w:r>
-      <w:r>
-        <w:rPr>
-          <w:b/>
-          <w:color w:val="FF0000"/>
-        </w:rPr>
-        <w:t>–</w:t>
-      </w:r>
-      <w:r>
-        <w:rPr>
-          <w:b/>
-          <w:color w:val="FF0000"/>
-        </w:rPr>
-        <w:t xml:space="preserve"> uprościć</w:t>
-      </w:r>
-    </w:p>
-    <w:p>
-      <w:pPr>
-        <w:pStyle w:val="ListParagraph"/>
+          <w:color w:val="808080" w:themeColor="background1" w:themeShade="80"/>
+        </w:rPr>
+        <w:t>klasa – mechanizm do zmiany wartości atrybutów</w:t>
+      </w:r>
+    </w:p>
+    <w:p>
+      <w:pPr>
+        <w:pStyle w:val="Akapitzlist"/>
+        <w:numPr>
+          <w:ilvl w:val="0"/>
+          <w:numId w:val="4"/>
+        </w:numPr>
+        <w:rPr>
+          <w:u w:val="single"/>
+        </w:rPr>
+      </w:pPr>
+      <w:r>
+        <w:rPr>
+          <w:u w:val="single"/>
+        </w:rPr>
+        <w:t>Sprint 2: Buffy</w:t>
+      </w:r>
+    </w:p>
+    <w:p>
+      <w:pPr>
+        <w:pStyle w:val="Akapitzlist"/>
         <w:numPr>
           <w:ilvl w:val="1"/>
           <w:numId w:val="4"/>
         </w:numPr>
-        <w:rPr>
-          <w:b/>
-          <w:color w:val="FF0000"/>
-        </w:rPr>
-      </w:pPr>
-      <w:r>
-        <w:rPr>
-          <w:b/>
-          <w:color w:val="FF0000"/>
-        </w:rPr>
-        <w:t>pogrupowanie atrybutów w aspekty</w:t>
-      </w:r>
-    </w:p>
-    <w:p>
-      <w:pPr>
-        <w:pStyle w:val="ListParagraph"/>
-        <w:numPr>
-          <w:ilvl w:val="2"/>
+      </w:pPr>
+      <w:r>
+        <w:t>Stworzenie języka do zapisu buffów</w:t>
+      </w:r>
+    </w:p>
+    <w:p>
+      <w:pPr>
+        <w:pStyle w:val="Akapitzlist"/>
+        <w:numPr>
+          <w:ilvl w:val="1"/>
           <w:numId w:val="4"/>
         </w:numPr>
-        <w:rPr>
-          <w:b/>
-          <w:color w:val="FF0000"/>
-        </w:rPr>
-      </w:pPr>
-      <w:r>
-        <w:rPr>
-          <w:b/>
-          <w:color w:val="FF0000"/>
-        </w:rPr>
-        <w:t>aspekt = zbiór atrybutów (np. aspekt = hp: obecne i max)</w:t>
-      </w:r>
-    </w:p>
-    <w:p>
-      <w:pPr>
-        <w:pStyle w:val="ListParagraph"/>
+      </w:pPr>
+      <w:r>
+        <w:t>Stworzenie dynamicznego mechanizmu do buffów</w:t>
+      </w:r>
+    </w:p>
+    <w:p>
+      <w:pPr>
+        <w:pStyle w:val="Akapitzlist"/>
+        <w:numPr>
+          <w:ilvl w:val="1"/>
+          <w:numId w:val="4"/>
+        </w:numPr>
+      </w:pPr>
+      <w:r>
+        <w:t>usunąć podział na pozytyne negatywne</w:t>
+      </w:r>
+    </w:p>
+    <w:p>
+      <w:pPr>
+        <w:pStyle w:val="Akapitzlist"/>
+        <w:numPr>
+          <w:ilvl w:val="1"/>
+          <w:numId w:val="4"/>
+        </w:numPr>
+      </w:pPr>
+      <w:r>
+        <w:t>stworzyć uniwersalny obiekt Action, który będzie opisywał oddziałowanie między jednotkami na polu bitwy,</w:t>
+      </w:r>
+    </w:p>
+    <w:p>
+      <w:pPr>
+        <w:pStyle w:val="Akapitzlist"/>
         <w:numPr>
           <w:ilvl w:val="0"/>
           <w:numId w:val="4"/>
         </w:numPr>
-        <w:rPr>
-          <w:u w:val="single"/>
-        </w:rPr>
-      </w:pPr>
-      <w:r>
-        <w:rPr>
-          <w:u w:val="single"/>
-        </w:rPr>
-        <w:t>Sprint 2: Buffy</w:t>
-      </w:r>
-    </w:p>
-    <w:p>
-      <w:pPr>
-        <w:pStyle w:val="ListParagraph"/>
-        <w:numPr>
-          <w:ilvl w:val="1"/>
-          <w:numId w:val="4"/>
-        </w:numPr>
-      </w:pPr>
-      <w:r>
-        <w:t>Stworzenie języka do zapisu buffów</w:t>
-      </w:r>
-    </w:p>
-    <w:p>
-      <w:pPr>
-        <w:pStyle w:val="ListParagraph"/>
-        <w:numPr>
-          <w:ilvl w:val="1"/>
-          <w:numId w:val="4"/>
-        </w:numPr>
-      </w:pPr>
-      <w:r>
-        <w:t>Stworzenie dynamicznego mechanizmu do buffów</w:t>
-      </w:r>
-    </w:p>
-    <w:p>
-      <w:pPr>
-        <w:pStyle w:val="ListParagraph"/>
-        <w:numPr>
-          <w:ilvl w:val="1"/>
-          <w:numId w:val="4"/>
-        </w:numPr>
-      </w:pPr>
-      <w:r>
-        <w:t>usunąć podział na pozytyne negatywne</w:t>
-      </w:r>
-    </w:p>
-    <w:p>
-      <w:pPr>
-        <w:pStyle w:val="ListParagraph"/>
-        <w:numPr>
-          <w:ilvl w:val="1"/>
-          <w:numId w:val="4"/>
-        </w:numPr>
-      </w:pPr>
-      <w:r>
-        <w:t>stworzyć uniwersalny obiekt Action, który będzie opisywał oddziałowanie między jednotkami na polu bitwy,</w:t>
-      </w:r>
-    </w:p>
-    <w:p>
-      <w:pPr>
-        <w:pStyle w:val="ListParagraph"/>
-        <w:numPr>
-          <w:ilvl w:val="0"/>
-          <w:numId w:val="4"/>
-        </w:numPr>
       </w:pPr>
       <w:r>
         <w:t>Stworzenie propertisów i ich kodów</w:t>
@@ -485,7 +446,7 @@
     </w:p>
     <w:p>
       <w:pPr>
-        <w:pStyle w:val="Heading3"/>
+        <w:pStyle w:val="Nagwek3"/>
       </w:pPr>
       <w:r>
         <w:lastRenderedPageBreak/>
@@ -494,7 +455,7 @@
     </w:p>
     <w:tbl>
       <w:tblPr>
-        <w:tblStyle w:val="TableGrid"/>
+        <w:tblStyle w:val="Tabela-Siatka"/>
         <w:tblW w:w="5000" w:type="pct"/>
         <w:tblBorders>
           <w:top w:val="single" w:sz="4" w:space="0" w:color="BFBFBF" w:themeColor="background1" w:themeShade="BF"/>
@@ -504,7 +465,7 @@
           <w:insideH w:val="single" w:sz="4" w:space="0" w:color="BFBFBF" w:themeColor="background1" w:themeShade="BF"/>
           <w:insideV w:val="single" w:sz="4" w:space="0" w:color="BFBFBF" w:themeColor="background1" w:themeShade="BF"/>
         </w:tblBorders>
-        <w:tblLook w:val="04A0" w:firstRow="1" w:lastRow="0" w:firstColumn="1" w:lastColumn="0" w:noHBand="0" w:noVBand="1"/>
+        <w:tblLook w:val="04A0"/>
       </w:tblPr>
       <w:tblGrid>
         <w:gridCol w:w="1951"/>
@@ -1006,7 +967,14 @@
                 <w:b/>
                 <w:color w:val="008000"/>
               </w:rPr>
-              <w:t>Klasa pancerza</w:t>
+              <w:t>Odporność</w:t>
+            </w:r>
+            <w:r>
+              <w:rPr>
+                <w:b/>
+                <w:color w:val="008000"/>
+              </w:rPr>
+              <w:t xml:space="preserve"> pancerza</w:t>
             </w:r>
           </w:p>
         </w:tc>
@@ -1034,7 +1002,7 @@
               <w:rPr>
                 <w:highlight w:val="green"/>
               </w:rPr>
-              <w:t>Class</w:t>
+              <w:t>Durability</w:t>
             </w:r>
           </w:p>
         </w:tc>
@@ -1048,83 +1016,13 @@
               <w:t>armor</w:t>
             </w:r>
             <w:r>
-              <w:t>Class</w:t>
+              <w:t>Durability</w:t>
             </w:r>
             <w:r>
               <w:br/>
-              <w:t xml:space="preserve">1 </w:t>
-            </w:r>
-            <w:r>
-              <w:t>–</w:t>
-            </w:r>
-            <w:r>
-              <w:t xml:space="preserve"> </w:t>
-            </w:r>
-            <w:r>
-              <w:t>lekki</w:t>
-            </w:r>
-            <w:r>
-              <w:t xml:space="preserve"> (magowie i inni)</w:t>
-            </w:r>
-            <w:r>
-              <w:br/>
-            </w:r>
-            <w:r>
-              <w:t xml:space="preserve">2 – </w:t>
-            </w:r>
-            <w:r>
-              <w:t>wzmocniony</w:t>
-            </w:r>
-            <w:r>
-              <w:t xml:space="preserve"> (strzelcy)</w:t>
-            </w:r>
-            <w:r>
-              <w:br/>
-            </w:r>
-            <w:r>
-              <w:t xml:space="preserve">3 – </w:t>
-            </w:r>
-            <w:r>
-              <w:t>ciężki</w:t>
-            </w:r>
-            <w:r>
-              <w:t xml:space="preserve"> (wojownicy)</w:t>
-            </w:r>
-            <w:r>
-              <w:br/>
-              <w:t>4</w:t>
-            </w:r>
-            <w:r>
-              <w:t xml:space="preserve"> </w:t>
-            </w:r>
-            <w:r>
-              <w:t>–</w:t>
-            </w:r>
-            <w:r>
-              <w:t xml:space="preserve"> </w:t>
-            </w:r>
-            <w:r>
-              <w:t>potężny</w:t>
-            </w:r>
-            <w:r>
-              <w:t xml:space="preserve"> (wojownicy i duże stworzenia)</w:t>
-            </w:r>
-            <w:r>
-              <w:br/>
-              <w:t>5 – boski</w:t>
-            </w:r>
-            <w:r>
-              <w:t xml:space="preserve"> (wybrane jednostki i </w:t>
-            </w:r>
-            <w:r>
-              <w:t>strażnicy stolic</w:t>
-            </w:r>
-            <w:r>
-              <w:t>)</w:t>
-            </w:r>
-            <w:r>
-              <w:br/>
-              <w:t>każda klasa ma swój współczynnik obniżania pancerza</w:t>
+            </w:r>
+            <w:r>
+              <w:t>określa liczbę punktów obrażeń, które moż przyjąć pancerz po których jego ochrona obniży się o 1%</w:t>
             </w:r>
           </w:p>
         </w:tc>
@@ -1652,7 +1550,6 @@
           <w:noProof/>
           <w:lang w:eastAsia="pl-PL"/>
         </w:rPr>
-        <w:lastRenderedPageBreak/>
         <w:drawing>
           <wp:inline distT="0" distB="0" distL="0" distR="0">
             <wp:extent cx="5760720" cy="2844445"/>
@@ -1671,7 +1568,7 @@
                     </pic:cNvPicPr>
                   </pic:nvPicPr>
                   <pic:blipFill>
-                    <a:blip r:embed="rId7"/>
+                    <a:blip r:embed="rId6"/>
                     <a:srcRect/>
                     <a:stretch>
                       <a:fillRect/>
@@ -1702,27 +1599,69 @@
     </w:p>
     <w:p>
       <w:pPr>
-        <w:pStyle w:val="Heading3"/>
-      </w:pPr>
-      <w:r>
-        <w:t>Modyfikatory wartości atrybutów:</w:t>
-      </w:r>
-    </w:p>
-    <w:p>
-      <w:pPr>
-        <w:pStyle w:val="ListParagraph"/>
+        <w:pStyle w:val="Nagwek3"/>
+      </w:pPr>
+      <w:r>
+        <w:lastRenderedPageBreak/>
+        <w:t>Modyfikatory powiązanych atrybutów</w:t>
+      </w:r>
+    </w:p>
+    <w:p>
+      <w:pPr>
+        <w:pStyle w:val="Akapitzlist"/>
         <w:numPr>
           <w:ilvl w:val="0"/>
           <w:numId w:val="5"/>
         </w:numPr>
       </w:pPr>
       <w:r>
+        <w:t>implementują interfejs LinkedAttributesChange</w:t>
+      </w:r>
+    </w:p>
+    <w:p>
+      <w:pPr>
+        <w:pStyle w:val="Akapitzlist"/>
+        <w:numPr>
+          <w:ilvl w:val="0"/>
+          <w:numId w:val="5"/>
+        </w:numPr>
+      </w:pPr>
+      <w:r>
+        <w:t>każdy z nich przechowuje mapę: atrybut –</w:t>
+      </w:r>
+      <w:r>
+        <w:t xml:space="preserve"> </w:t>
+      </w:r>
+      <w:r>
+        <w:t>zamiana</w:t>
+      </w:r>
+      <w:r>
+        <w:t xml:space="preserve"> w postaci wpółczynnika double</w:t>
+      </w:r>
+    </w:p>
+    <w:p>
+      <w:pPr>
+        <w:pStyle w:val="Nagwek3"/>
+      </w:pPr>
+      <w:r>
+        <w:t>Modyfikatory wartości atrybutów:</w:t>
+      </w:r>
+    </w:p>
+    <w:p>
+      <w:pPr>
+        <w:pStyle w:val="Akapitzlist"/>
+        <w:numPr>
+          <w:ilvl w:val="0"/>
+          <w:numId w:val="5"/>
+        </w:numPr>
+      </w:pPr>
+      <w:r>
         <w:t>całkowity: integer</w:t>
       </w:r>
     </w:p>
     <w:p>
       <w:pPr>
-        <w:pStyle w:val="ListParagraph"/>
+        <w:pStyle w:val="Akapitzlist"/>
         <w:numPr>
           <w:ilvl w:val="0"/>
           <w:numId w:val="5"/>
@@ -1752,7 +1691,7 @@
     </w:p>
     <w:p>
       <w:pPr>
-        <w:pStyle w:val="ListParagraph"/>
+        <w:pStyle w:val="Akapitzlist"/>
         <w:numPr>
           <w:ilvl w:val="0"/>
           <w:numId w:val="1"/>
@@ -1770,7 +1709,7 @@
     </w:p>
     <w:p>
       <w:pPr>
-        <w:pStyle w:val="ListParagraph"/>
+        <w:pStyle w:val="Akapitzlist"/>
         <w:numPr>
           <w:ilvl w:val="1"/>
           <w:numId w:val="1"/>
@@ -1782,7 +1721,7 @@
     </w:p>
     <w:p>
       <w:pPr>
-        <w:pStyle w:val="ListParagraph"/>
+        <w:pStyle w:val="Akapitzlist"/>
         <w:numPr>
           <w:ilvl w:val="2"/>
           <w:numId w:val="1"/>
@@ -1800,7 +1739,7 @@
     </w:p>
     <w:p>
       <w:pPr>
-        <w:pStyle w:val="ListParagraph"/>
+        <w:pStyle w:val="Akapitzlist"/>
         <w:numPr>
           <w:ilvl w:val="2"/>
           <w:numId w:val="1"/>
@@ -1848,7 +1787,7 @@
     </w:p>
     <w:p>
       <w:pPr>
-        <w:pStyle w:val="ListParagraph"/>
+        <w:pStyle w:val="Akapitzlist"/>
         <w:numPr>
           <w:ilvl w:val="2"/>
           <w:numId w:val="1"/>
@@ -1866,7 +1805,7 @@
     </w:p>
     <w:p>
       <w:pPr>
-        <w:pStyle w:val="ListParagraph"/>
+        <w:pStyle w:val="Akapitzlist"/>
         <w:numPr>
           <w:ilvl w:val="1"/>
           <w:numId w:val="1"/>
@@ -1878,7 +1817,7 @@
     </w:p>
     <w:p>
       <w:pPr>
-        <w:pStyle w:val="ListParagraph"/>
+        <w:pStyle w:val="Akapitzlist"/>
         <w:numPr>
           <w:ilvl w:val="1"/>
           <w:numId w:val="1"/>
@@ -1893,7 +1832,7 @@
     </w:p>
     <w:p>
       <w:pPr>
-        <w:pStyle w:val="ListParagraph"/>
+        <w:pStyle w:val="Akapitzlist"/>
         <w:numPr>
           <w:ilvl w:val="2"/>
           <w:numId w:val="1"/>
@@ -1905,7 +1844,7 @@
     </w:p>
     <w:p>
       <w:pPr>
-        <w:pStyle w:val="ListParagraph"/>
+        <w:pStyle w:val="Akapitzlist"/>
         <w:numPr>
           <w:ilvl w:val="2"/>
           <w:numId w:val="1"/>
@@ -1920,7 +1859,7 @@
     </w:p>
     <w:p>
       <w:pPr>
-        <w:pStyle w:val="ListParagraph"/>
+        <w:pStyle w:val="Akapitzlist"/>
         <w:numPr>
           <w:ilvl w:val="2"/>
           <w:numId w:val="1"/>
@@ -1935,7 +1874,7 @@
     </w:p>
     <w:p>
       <w:pPr>
-        <w:pStyle w:val="ListParagraph"/>
+        <w:pStyle w:val="Akapitzlist"/>
         <w:numPr>
           <w:ilvl w:val="0"/>
           <w:numId w:val="1"/>
@@ -1953,7 +1892,7 @@
     </w:p>
     <w:p>
       <w:pPr>
-        <w:pStyle w:val="ListParagraph"/>
+        <w:pStyle w:val="Akapitzlist"/>
         <w:numPr>
           <w:ilvl w:val="1"/>
           <w:numId w:val="1"/>
@@ -1971,7 +1910,7 @@
     </w:p>
     <w:p>
       <w:pPr>
-        <w:pStyle w:val="ListParagraph"/>
+        <w:pStyle w:val="Akapitzlist"/>
         <w:numPr>
           <w:ilvl w:val="2"/>
           <w:numId w:val="1"/>
@@ -1983,7 +1922,7 @@
     </w:p>
     <w:p>
       <w:pPr>
-        <w:pStyle w:val="ListParagraph"/>
+        <w:pStyle w:val="Akapitzlist"/>
         <w:numPr>
           <w:ilvl w:val="2"/>
           <w:numId w:val="1"/>
@@ -1995,7 +1934,7 @@
     </w:p>
     <w:p>
       <w:pPr>
-        <w:pStyle w:val="ListParagraph"/>
+        <w:pStyle w:val="Akapitzlist"/>
         <w:numPr>
           <w:ilvl w:val="1"/>
           <w:numId w:val="1"/>
@@ -2010,7 +1949,7 @@
     </w:p>
     <w:p>
       <w:pPr>
-        <w:pStyle w:val="ListParagraph"/>
+        <w:pStyle w:val="Akapitzlist"/>
         <w:numPr>
           <w:ilvl w:val="2"/>
           <w:numId w:val="1"/>
@@ -2022,7 +1961,7 @@
     </w:p>
     <w:p>
       <w:pPr>
-        <w:pStyle w:val="ListParagraph"/>
+        <w:pStyle w:val="Akapitzlist"/>
         <w:numPr>
           <w:ilvl w:val="2"/>
           <w:numId w:val="1"/>
@@ -2034,7 +1973,7 @@
     </w:p>
     <w:p>
       <w:pPr>
-        <w:pStyle w:val="ListParagraph"/>
+        <w:pStyle w:val="Akapitzlist"/>
         <w:numPr>
           <w:ilvl w:val="2"/>
           <w:numId w:val="1"/>
@@ -2046,7 +1985,7 @@
     </w:p>
     <w:p>
       <w:pPr>
-        <w:pStyle w:val="ListParagraph"/>
+        <w:pStyle w:val="Akapitzlist"/>
         <w:numPr>
           <w:ilvl w:val="2"/>
           <w:numId w:val="1"/>
@@ -2058,7 +1997,7 @@
     </w:p>
     <w:p>
       <w:pPr>
-        <w:pStyle w:val="ListParagraph"/>
+        <w:pStyle w:val="Akapitzlist"/>
         <w:numPr>
           <w:ilvl w:val="2"/>
           <w:numId w:val="1"/>
@@ -2079,7 +2018,7 @@
 </file>
 
 <file path=word/numbering.xml><?xml version="1.0" encoding="utf-8"?>
-<w:numbering xmlns:wpc="http://schemas.microsoft.com/office/word/2010/wordprocessingCanvas" xmlns:mc="http://schemas.openxmlformats.org/markup-compatibility/2006" xmlns:o="urn:schemas-microsoft-com:office:office" xmlns:r="http://schemas.openxmlformats.org/officeDocument/2006/relationships" xmlns:m="http://schemas.openxmlformats.org/officeDocument/2006/math" xmlns:v="urn:schemas-microsoft-com:vml" xmlns:wp14="http://schemas.microsoft.com/office/word/2010/wordprocessingDrawing" xmlns:wp="http://schemas.openxmlformats.org/drawingml/2006/wordprocessingDrawing" xmlns:w10="urn:schemas-microsoft-com:office:word" xmlns:w="http://schemas.openxmlformats.org/wordprocessingml/2006/main" xmlns:w14="http://schemas.microsoft.com/office/word/2010/wordml" xmlns:wpg="http://schemas.microsoft.com/office/word/2010/wordprocessingGroup" xmlns:wpi="http://schemas.microsoft.com/office/word/2010/wordprocessingInk" xmlns:wne="http://schemas.microsoft.com/office/word/2006/wordml" xmlns:wps="http://schemas.microsoft.com/office/word/2010/wordprocessingShape" mc:Ignorable="w14 wp14">
+<w:numbering xmlns:ve="http://schemas.openxmlformats.org/markup-compatibility/2006" xmlns:o="urn:schemas-microsoft-com:office:office" xmlns:r="http://schemas.openxmlformats.org/officeDocument/2006/relationships" xmlns:m="http://schemas.openxmlformats.org/officeDocument/2006/math" xmlns:v="urn:schemas-microsoft-com:vml" xmlns:wp="http://schemas.openxmlformats.org/drawingml/2006/wordprocessingDrawing" xmlns:w10="urn:schemas-microsoft-com:office:word" xmlns:w="http://schemas.openxmlformats.org/wordprocessingml/2006/main" xmlns:wne="http://schemas.microsoft.com/office/word/2006/wordml">
   <w:abstractNum w:abstractNumId="0">
     <w:nsid w:val="02E5322F"/>
     <w:multiLevelType w:val="hybridMultilevel"/>
@@ -2592,7 +2531,7 @@
 </file>
 
 <file path=word/styles.xml><?xml version="1.0" encoding="utf-8"?>
-<w:styles xmlns:mc="http://schemas.openxmlformats.org/markup-compatibility/2006" xmlns:r="http://schemas.openxmlformats.org/officeDocument/2006/relationships" xmlns:w="http://schemas.openxmlformats.org/wordprocessingml/2006/main" xmlns:w14="http://schemas.microsoft.com/office/word/2010/wordml" mc:Ignorable="w14">
+<w:styles xmlns:r="http://schemas.openxmlformats.org/officeDocument/2006/relationships" xmlns:w="http://schemas.openxmlformats.org/wordprocessingml/2006/main">
   <w:docDefaults>
     <w:rPrDefault>
       <w:rPr>
@@ -2747,16 +2686,16 @@
     <w:lsdException w:name="Bibliography" w:uiPriority="37"/>
     <w:lsdException w:name="TOC Heading" w:uiPriority="39" w:qFormat="1"/>
   </w:latentStyles>
-  <w:style w:type="paragraph" w:default="1" w:styleId="Normal">
+  <w:style w:type="paragraph" w:default="1" w:styleId="Normalny">
     <w:name w:val="Normal"/>
     <w:qFormat/>
     <w:rsid w:val="003757C1"/>
   </w:style>
-  <w:style w:type="paragraph" w:styleId="Heading3">
+  <w:style w:type="paragraph" w:styleId="Nagwek3">
     <w:name w:val="heading 3"/>
-    <w:basedOn w:val="Normal"/>
-    <w:next w:val="Normal"/>
-    <w:link w:val="Heading3Char"/>
+    <w:basedOn w:val="Normalny"/>
+    <w:next w:val="Normalny"/>
+    <w:link w:val="Nagwek3Znak"/>
     <w:uiPriority w:val="9"/>
     <w:unhideWhenUsed/>
     <w:qFormat/>
@@ -2775,17 +2714,18 @@
       <w:lang w:eastAsia="pl-PL"/>
     </w:rPr>
   </w:style>
-  <w:style w:type="character" w:default="1" w:styleId="DefaultParagraphFont">
+  <w:style w:type="character" w:default="1" w:styleId="Domylnaczcionkaakapitu">
     <w:name w:val="Default Paragraph Font"/>
     <w:uiPriority w:val="1"/>
     <w:semiHidden/>
     <w:unhideWhenUsed/>
   </w:style>
-  <w:style w:type="table" w:default="1" w:styleId="TableNormal">
+  <w:style w:type="table" w:default="1" w:styleId="Standardowy">
     <w:name w:val="Normal Table"/>
     <w:uiPriority w:val="99"/>
     <w:semiHidden/>
     <w:unhideWhenUsed/>
+    <w:qFormat/>
     <w:tblPr>
       <w:tblInd w:w="0" w:type="dxa"/>
       <w:tblCellMar>
@@ -2796,15 +2736,15 @@
       </w:tblCellMar>
     </w:tblPr>
   </w:style>
-  <w:style w:type="numbering" w:default="1" w:styleId="NoList">
+  <w:style w:type="numbering" w:default="1" w:styleId="Bezlisty">
     <w:name w:val="No List"/>
     <w:uiPriority w:val="99"/>
     <w:semiHidden/>
     <w:unhideWhenUsed/>
   </w:style>
-  <w:style w:type="paragraph" w:styleId="ListParagraph">
+  <w:style w:type="paragraph" w:styleId="Akapitzlist">
     <w:name w:val="List Paragraph"/>
-    <w:basedOn w:val="Normal"/>
+    <w:basedOn w:val="Normalny"/>
     <w:uiPriority w:val="34"/>
     <w:qFormat/>
     <w:rsid w:val="00A14625"/>
@@ -2813,10 +2753,10 @@
       <w:contextualSpacing/>
     </w:pPr>
   </w:style>
-  <w:style w:type="character" w:customStyle="1" w:styleId="Heading3Char">
-    <w:name w:val="Heading 3 Char"/>
-    <w:basedOn w:val="DefaultParagraphFont"/>
-    <w:link w:val="Heading3"/>
+  <w:style w:type="character" w:customStyle="1" w:styleId="Nagwek3Znak">
+    <w:name w:val="Nagłówek 3 Znak"/>
+    <w:basedOn w:val="Domylnaczcionkaakapitu"/>
+    <w:link w:val="Nagwek3"/>
     <w:uiPriority w:val="9"/>
     <w:rsid w:val="00C40107"/>
     <w:rPr>
@@ -2827,9 +2767,9 @@
       <w:lang w:eastAsia="pl-PL"/>
     </w:rPr>
   </w:style>
-  <w:style w:type="table" w:styleId="TableGrid">
+  <w:style w:type="table" w:styleId="Tabela-Siatka">
     <w:name w:val="Table Grid"/>
-    <w:basedOn w:val="TableNormal"/>
+    <w:basedOn w:val="Standardowy"/>
     <w:rsid w:val="00C40107"/>
     <w:pPr>
       <w:spacing w:after="0" w:line="240" w:lineRule="auto"/>
@@ -2839,6 +2779,7 @@
       <w:lang w:eastAsia="pl-PL"/>
     </w:rPr>
     <w:tblPr>
+      <w:tblInd w:w="0" w:type="dxa"/>
       <w:tblBorders>
         <w:top w:val="single" w:sz="4" w:space="0" w:color="000000" w:themeColor="text1"/>
         <w:left w:val="single" w:sz="4" w:space="0" w:color="000000" w:themeColor="text1"/>
@@ -2847,12 +2788,18 @@
         <w:insideH w:val="single" w:sz="4" w:space="0" w:color="000000" w:themeColor="text1"/>
         <w:insideV w:val="single" w:sz="4" w:space="0" w:color="000000" w:themeColor="text1"/>
       </w:tblBorders>
+      <w:tblCellMar>
+        <w:top w:w="0" w:type="dxa"/>
+        <w:left w:w="108" w:type="dxa"/>
+        <w:bottom w:w="0" w:type="dxa"/>
+        <w:right w:w="108" w:type="dxa"/>
+      </w:tblCellMar>
     </w:tblPr>
   </w:style>
-  <w:style w:type="paragraph" w:styleId="BalloonText">
+  <w:style w:type="paragraph" w:styleId="Tekstdymka">
     <w:name w:val="Balloon Text"/>
-    <w:basedOn w:val="Normal"/>
-    <w:link w:val="BalloonTextChar"/>
+    <w:basedOn w:val="Normalny"/>
+    <w:link w:val="TekstdymkaZnak"/>
     <w:uiPriority w:val="99"/>
     <w:semiHidden/>
     <w:unhideWhenUsed/>
@@ -2866,10 +2813,10 @@
       <w:szCs w:val="16"/>
     </w:rPr>
   </w:style>
-  <w:style w:type="character" w:customStyle="1" w:styleId="BalloonTextChar">
-    <w:name w:val="Balloon Text Char"/>
-    <w:basedOn w:val="DefaultParagraphFont"/>
-    <w:link w:val="BalloonText"/>
+  <w:style w:type="character" w:customStyle="1" w:styleId="TekstdymkaZnak">
+    <w:name w:val="Tekst dymka Znak"/>
+    <w:basedOn w:val="Domylnaczcionkaakapitu"/>
+    <w:link w:val="Tekstdymka"/>
     <w:uiPriority w:val="99"/>
     <w:semiHidden/>
     <w:rsid w:val="00C40107"/>

</xml_diff>

<commit_message>
Units / Attributes - added scaling linked attributes values
</commit_message>
<xml_diff>
--- a/DisciplesBattleSimulator/src/units/data/Specyfikacja - Jednostki.docx
+++ b/DisciplesBattleSimulator/src/units/data/Specyfikacja - Jednostki.docx
@@ -1,526 +1,18 @@
 
 <file path=word/document.xml><?xml version="1.0" encoding="utf-8"?>
-<w:document xmlns:wpc="http://schemas.microsoft.com/office/word/2010/wordprocessingCanvas" xmlns:mc="http://schemas.openxmlformats.org/markup-compatibility/2006" xmlns:o="urn:schemas-microsoft-com:office:office" xmlns:r="http://schemas.openxmlformats.org/officeDocument/2006/relationships" xmlns:m="http://schemas.openxmlformats.org/officeDocument/2006/math" xmlns:v="urn:schemas-microsoft-com:vml" xmlns:wp14="http://schemas.microsoft.com/office/word/2010/wordprocessingDrawing" xmlns:wp="http://schemas.openxmlformats.org/drawingml/2006/wordprocessingDrawing" xmlns:w10="urn:schemas-microsoft-com:office:word" xmlns:w="http://schemas.openxmlformats.org/wordprocessingml/2006/main" xmlns:w14="http://schemas.microsoft.com/office/word/2010/wordml" xmlns:wpg="http://schemas.microsoft.com/office/word/2010/wordprocessingGroup" xmlns:wpi="http://schemas.microsoft.com/office/word/2010/wordprocessingInk" xmlns:wne="http://schemas.microsoft.com/office/word/2006/wordml" xmlns:wps="http://schemas.microsoft.com/office/word/2010/wordprocessingShape" mc:Ignorable="w14 wp14">
+<w:document xmlns:ve="http://schemas.openxmlformats.org/markup-compatibility/2006" xmlns:o="urn:schemas-microsoft-com:office:office" xmlns:r="http://schemas.openxmlformats.org/officeDocument/2006/relationships" xmlns:m="http://schemas.openxmlformats.org/officeDocument/2006/math" xmlns:v="urn:schemas-microsoft-com:vml" xmlns:wp="http://schemas.openxmlformats.org/drawingml/2006/wordprocessingDrawing" xmlns:w10="urn:schemas-microsoft-com:office:word" xmlns:w="http://schemas.openxmlformats.org/wordprocessingml/2006/main" xmlns:wne="http://schemas.microsoft.com/office/word/2006/wordml">
   <w:body>
     <w:p>
       <w:pPr>
-        <w:rPr>
-          <w:b/>
-        </w:rPr>
-      </w:pPr>
-      <w:r>
-        <w:rPr>
-          <w:b/>
-        </w:rPr>
-        <w:t>Plan tworzenia</w:t>
-      </w:r>
-    </w:p>
-    <w:p>
-      <w:pPr>
-        <w:pStyle w:val="ListParagraph"/>
-        <w:numPr>
-          <w:ilvl w:val="0"/>
-          <w:numId w:val="2"/>
-        </w:numPr>
-      </w:pPr>
-      <w:r>
-        <w:t>stworzyć mechanizm do zarządzania atrybutami jednostek</w:t>
-      </w:r>
-    </w:p>
-    <w:p>
-      <w:pPr>
-        <w:pStyle w:val="ListParagraph"/>
-        <w:numPr>
-          <w:ilvl w:val="0"/>
-          <w:numId w:val="2"/>
-        </w:numPr>
-      </w:pPr>
-      <w:r>
-        <w:t>stworzyć bazę danych z wszystkimi jednostkami</w:t>
-      </w:r>
-    </w:p>
-    <w:p>
-      <w:pPr>
-        <w:pStyle w:val="ListParagraph"/>
-        <w:numPr>
-          <w:ilvl w:val="0"/>
-          <w:numId w:val="2"/>
-        </w:numPr>
-      </w:pPr>
-      <w:r>
-        <w:t>stworzyć pole bitwy</w:t>
-      </w:r>
-    </w:p>
-    <w:p>
-      <w:pPr>
-        <w:pStyle w:val="ListParagraph"/>
-        <w:numPr>
-          <w:ilvl w:val="0"/>
-          <w:numId w:val="2"/>
-        </w:numPr>
-      </w:pPr>
-    </w:p>
-    <w:p>
-      <w:pPr>
-        <w:rPr>
-          <w:b/>
-        </w:rPr>
-      </w:pPr>
-      <w:r>
-        <w:rPr>
-          <w:b/>
-        </w:rPr>
-        <w:t>Wytyczne:</w:t>
-      </w:r>
-    </w:p>
-    <w:p>
-      <w:pPr>
-        <w:pStyle w:val="ListParagraph"/>
-        <w:numPr>
-          <w:ilvl w:val="0"/>
-          <w:numId w:val="3"/>
-        </w:numPr>
-      </w:pPr>
-      <w:r>
-        <w:t>Nazewnictwo klas: X</w:t>
-      </w:r>
-      <w:r>
-        <w:t>Abstract,</w:t>
-      </w:r>
-      <w:r>
-        <w:t>XImpl, X</w:t>
-      </w:r>
-    </w:p>
-    <w:p>
-      <w:pPr>
-        <w:pStyle w:val="ListParagraph"/>
-        <w:numPr>
-          <w:ilvl w:val="0"/>
-          <w:numId w:val="3"/>
-        </w:numPr>
-      </w:pPr>
-      <w:r>
-        <w:t>Nazwy pakietów: api, impl, units, models, base</w:t>
-      </w:r>
-    </w:p>
-    <w:p>
-      <w:pPr>
-        <w:rPr>
-          <w:b/>
-        </w:rPr>
-      </w:pPr>
-      <w:r>
-        <w:rPr>
-          <w:b/>
-        </w:rPr>
-        <w:t>TODO</w:t>
-      </w:r>
-    </w:p>
-    <w:p>
-      <w:pPr>
-        <w:pStyle w:val="ListParagraph"/>
-        <w:numPr>
-          <w:ilvl w:val="0"/>
-          <w:numId w:val="4"/>
-        </w:numPr>
-        <w:rPr>
-          <w:u w:val="single"/>
-        </w:rPr>
-      </w:pPr>
-      <w:r>
-        <w:rPr>
-          <w:u w:val="single"/>
-        </w:rPr>
-        <w:t>Ogólnie</w:t>
-      </w:r>
-    </w:p>
-    <w:p>
-      <w:pPr>
-        <w:pStyle w:val="ListParagraph"/>
-        <w:numPr>
-          <w:ilvl w:val="1"/>
-          <w:numId w:val="4"/>
-        </w:numPr>
-      </w:pPr>
-      <w:r>
-        <w:t>każda klasa = walidator</w:t>
-      </w:r>
-    </w:p>
-    <w:p>
-      <w:pPr>
-        <w:pStyle w:val="ListParagraph"/>
-        <w:numPr>
-          <w:ilvl w:val="0"/>
-          <w:numId w:val="4"/>
-        </w:numPr>
-        <w:rPr>
-          <w:u w:val="single"/>
-        </w:rPr>
-      </w:pPr>
-      <w:r>
-        <w:rPr>
-          <w:u w:val="single"/>
-        </w:rPr>
-        <w:t xml:space="preserve">Sprint 1: </w:t>
-      </w:r>
-      <w:r>
-        <w:rPr>
-          <w:u w:val="single"/>
-        </w:rPr>
-        <w:t>Attrybuty</w:t>
-      </w:r>
-    </w:p>
-    <w:p>
-      <w:pPr>
-        <w:pStyle w:val="ListParagraph"/>
-        <w:numPr>
-          <w:ilvl w:val="1"/>
-          <w:numId w:val="4"/>
-        </w:numPr>
-        <w:rPr>
-          <w:color w:val="FF0000"/>
-        </w:rPr>
-      </w:pPr>
-      <w:r>
-        <w:rPr>
-          <w:color w:val="FF0000"/>
-        </w:rPr>
-        <w:t>Klasa akcji: Action</w:t>
-      </w:r>
-    </w:p>
-    <w:p>
-      <w:pPr>
-        <w:pStyle w:val="ListParagraph"/>
-        <w:numPr>
-          <w:ilvl w:val="2"/>
-          <w:numId w:val="4"/>
-        </w:numPr>
-        <w:rPr>
-          <w:color w:val="FF0000"/>
-        </w:rPr>
-      </w:pPr>
-      <w:r>
-        <w:rPr>
-          <w:color w:val="FF0000"/>
-        </w:rPr>
-        <w:t>Typ: attack,</w:t>
-      </w:r>
-    </w:p>
-    <w:p>
-      <w:pPr>
-        <w:pStyle w:val="ListParagraph"/>
-        <w:numPr>
-          <w:ilvl w:val="2"/>
-          <w:numId w:val="4"/>
-        </w:numPr>
-        <w:rPr>
-          <w:color w:val="FF0000"/>
-        </w:rPr>
-      </w:pPr>
-      <w:r>
-        <w:rPr>
-          <w:color w:val="FF0000"/>
-        </w:rPr>
-        <w:t xml:space="preserve">Mapa: </w:t>
-      </w:r>
-      <w:r>
-        <w:rPr>
-          <w:color w:val="FF0000"/>
-        </w:rPr>
-        <w:t>nazwa trybutu - zmiana</w:t>
-      </w:r>
-    </w:p>
-    <w:p>
-      <w:pPr>
-        <w:pStyle w:val="ListParagraph"/>
-        <w:numPr>
-          <w:ilvl w:val="1"/>
-          <w:numId w:val="4"/>
-        </w:numPr>
-        <w:rPr>
-          <w:color w:val="FF0000"/>
-        </w:rPr>
-      </w:pPr>
-      <w:r>
-        <w:rPr>
-          <w:color w:val="FF0000"/>
-        </w:rPr>
-        <w:t>Dodać metody do klas atrybutów, które przeliczają zmianę wartości atrybutu na procenty</w:t>
-      </w:r>
-    </w:p>
-    <w:p>
-      <w:pPr>
-        <w:pStyle w:val="ListParagraph"/>
-        <w:numPr>
-          <w:ilvl w:val="2"/>
-          <w:numId w:val="4"/>
-        </w:numPr>
-        <w:rPr>
-          <w:color w:val="FF0000"/>
-        </w:rPr>
-      </w:pPr>
-      <w:r>
-        <w:rPr>
-          <w:color w:val="FF0000"/>
-        </w:rPr>
-        <w:t>Np. zmiana hp = 100 &gt; 50 = zmiana -50%, obrażenia spadają o 0.75 na jednostę, więc spadek obrażeń = 50% * 0,75</w:t>
-      </w:r>
-    </w:p>
-    <w:p>
-      <w:pPr>
-        <w:pStyle w:val="ListParagraph"/>
-        <w:numPr>
-          <w:ilvl w:val="1"/>
-          <w:numId w:val="4"/>
-        </w:numPr>
-        <w:rPr>
-          <w:color w:val="FF0000"/>
-        </w:rPr>
-      </w:pPr>
-      <w:r>
-        <w:rPr>
-          <w:color w:val="FF0000"/>
-        </w:rPr>
-        <w:t>dziedziczenie - dodać 2 rodzaje atrybutów: Opisowy, Liczbowy, Procentowy</w:t>
-      </w:r>
-    </w:p>
-    <w:p>
-      <w:pPr>
-        <w:pStyle w:val="ListParagraph"/>
-        <w:numPr>
-          <w:ilvl w:val="1"/>
-          <w:numId w:val="4"/>
-        </w:numPr>
-        <w:rPr>
-          <w:color w:val="FF0000"/>
-        </w:rPr>
-      </w:pPr>
-      <w:r>
-        <w:rPr>
-          <w:color w:val="FF0000"/>
-        </w:rPr>
-        <w:t>dodanie enuma określającego typ jednostki</w:t>
-      </w:r>
-    </w:p>
-    <w:p>
-      <w:pPr>
-        <w:pStyle w:val="ListParagraph"/>
-        <w:numPr>
-          <w:ilvl w:val="1"/>
-          <w:numId w:val="4"/>
-        </w:numPr>
-        <w:rPr>
-          <w:color w:val="FF0000"/>
-        </w:rPr>
-      </w:pPr>
-      <w:r>
-        <w:rPr>
-          <w:color w:val="FF0000"/>
-        </w:rPr>
-        <w:t>dodanie zmniejszania poniżej 0% statystyk</w:t>
-      </w:r>
-    </w:p>
-    <w:p>
-      <w:pPr>
-        <w:pStyle w:val="ListParagraph"/>
-        <w:numPr>
-          <w:ilvl w:val="1"/>
-          <w:numId w:val="4"/>
-        </w:numPr>
-        <w:rPr>
-          <w:color w:val="FF0000"/>
-        </w:rPr>
-      </w:pPr>
-      <w:r>
-        <w:rPr>
-          <w:color w:val="FF0000"/>
-        </w:rPr>
-        <w:t>Modyfikatory  powiązanych atrybutów (enumy) -  mają być oddzielnymi plikami</w:t>
-      </w:r>
-    </w:p>
-    <w:p>
-      <w:pPr>
-        <w:pStyle w:val="ListParagraph"/>
-        <w:numPr>
-          <w:ilvl w:val="1"/>
-          <w:numId w:val="4"/>
-        </w:numPr>
-        <w:rPr>
-          <w:color w:val="FF0000"/>
-        </w:rPr>
-      </w:pPr>
-      <w:r>
-        <w:rPr>
-          <w:color w:val="FF0000"/>
-        </w:rPr>
-        <w:t>AttributeName - zamienić na enum AttributeDescription: domain, name</w:t>
-      </w:r>
-    </w:p>
-    <w:p>
-      <w:pPr>
-        <w:pStyle w:val="ListParagraph"/>
-        <w:numPr>
-          <w:ilvl w:val="1"/>
-          <w:numId w:val="4"/>
-        </w:numPr>
-        <w:rPr>
-          <w:b/>
-          <w:color w:val="808080" w:themeColor="background1" w:themeShade="80"/>
-        </w:rPr>
-      </w:pPr>
-      <w:r>
-        <w:rPr>
-          <w:b/>
-          <w:color w:val="808080" w:themeColor="background1" w:themeShade="80"/>
-        </w:rPr>
-        <w:t>pogrupowanie atrybutów w aspekty</w:t>
-      </w:r>
-    </w:p>
-    <w:p>
-      <w:pPr>
-        <w:pStyle w:val="ListParagraph"/>
-        <w:numPr>
-          <w:ilvl w:val="2"/>
-          <w:numId w:val="4"/>
-        </w:numPr>
-        <w:rPr>
-          <w:b/>
-          <w:color w:val="808080" w:themeColor="background1" w:themeShade="80"/>
-        </w:rPr>
-      </w:pPr>
-      <w:r>
-        <w:rPr>
-          <w:b/>
-          <w:color w:val="808080" w:themeColor="background1" w:themeShade="80"/>
-        </w:rPr>
-        <w:t>aspekt = zbiór atrybutów (np. aspekt = hp: obecne i max)</w:t>
-      </w:r>
-    </w:p>
-    <w:p>
-      <w:pPr>
-        <w:pStyle w:val="ListParagraph"/>
-        <w:numPr>
-          <w:ilvl w:val="1"/>
-          <w:numId w:val="4"/>
-        </w:numPr>
-        <w:rPr>
-          <w:b/>
-          <w:color w:val="808080" w:themeColor="background1" w:themeShade="80"/>
-        </w:rPr>
-      </w:pPr>
-      <w:r>
-        <w:rPr>
-          <w:b/>
-          <w:color w:val="808080" w:themeColor="background1" w:themeShade="80"/>
-        </w:rPr>
-        <w:t>klasa – mechanizm do zmiany wartości atrybutów</w:t>
-      </w:r>
-      <w:bookmarkStart w:id="0" w:name="_GoBack"/>
-      <w:bookmarkEnd w:id="0"/>
-    </w:p>
-    <w:p>
-      <w:pPr>
-        <w:pStyle w:val="ListParagraph"/>
-        <w:numPr>
-          <w:ilvl w:val="0"/>
-          <w:numId w:val="4"/>
-        </w:numPr>
-        <w:rPr>
-          <w:u w:val="single"/>
-        </w:rPr>
-      </w:pPr>
-      <w:r>
-        <w:rPr>
-          <w:u w:val="single"/>
-        </w:rPr>
-        <w:t>Sprint 2: Buffy</w:t>
-      </w:r>
-    </w:p>
-    <w:p>
-      <w:pPr>
-        <w:pStyle w:val="ListParagraph"/>
-        <w:numPr>
-          <w:ilvl w:val="1"/>
-          <w:numId w:val="4"/>
-        </w:numPr>
-      </w:pPr>
-      <w:r>
-        <w:t>Stworzenie języka do zapisu buffów</w:t>
-      </w:r>
-    </w:p>
-    <w:p>
-      <w:pPr>
-        <w:pStyle w:val="ListParagraph"/>
-        <w:numPr>
-          <w:ilvl w:val="1"/>
-          <w:numId w:val="4"/>
-        </w:numPr>
-      </w:pPr>
-      <w:r>
-        <w:t>Stworzenie dynamicznego mechanizmu do buffów</w:t>
-      </w:r>
-    </w:p>
-    <w:p>
-      <w:pPr>
-        <w:pStyle w:val="ListParagraph"/>
-        <w:numPr>
-          <w:ilvl w:val="1"/>
-          <w:numId w:val="4"/>
-        </w:numPr>
-      </w:pPr>
-      <w:r>
-        <w:t>usunąć podział na pozytyne negatywne</w:t>
-      </w:r>
-    </w:p>
-    <w:p>
-      <w:pPr>
-        <w:pStyle w:val="ListParagraph"/>
-        <w:numPr>
-          <w:ilvl w:val="1"/>
-          <w:numId w:val="4"/>
-        </w:numPr>
-      </w:pPr>
-      <w:r>
-        <w:t>stworzyć uniwersalny obiekt Action, który będzie opisywał oddziałowanie między jednotkami na polu bitwy,</w:t>
-      </w:r>
-    </w:p>
-    <w:p>
-      <w:pPr>
-        <w:pStyle w:val="ListParagraph"/>
-        <w:numPr>
-          <w:ilvl w:val="0"/>
-          <w:numId w:val="4"/>
-        </w:numPr>
-      </w:pPr>
-      <w:r>
-        <w:t>Stworzenie propertisów i ich kodów</w:t>
-      </w:r>
-    </w:p>
-    <w:p>
-      <w:pPr>
-        <w:rPr>
-          <w:b/>
-        </w:rPr>
-      </w:pPr>
-      <w:r>
-        <w:rPr>
-          <w:b/>
-        </w:rPr>
-        <w:br w:type="page"/>
-      </w:r>
-    </w:p>
-    <w:p>
-      <w:pPr>
-        <w:pStyle w:val="Heading3"/>
-      </w:pPr>
-      <w:r>
-        <w:lastRenderedPageBreak/>
+        <w:pStyle w:val="Nagwek3"/>
+      </w:pPr>
+      <w:r>
         <w:t>Atrybuty</w:t>
       </w:r>
     </w:p>
     <w:tbl>
       <w:tblPr>
-        <w:tblStyle w:val="TableGrid"/>
+        <w:tblStyle w:val="Tabela-Siatka"/>
         <w:tblW w:w="5000" w:type="pct"/>
         <w:tblBorders>
           <w:top w:val="single" w:sz="4" w:space="0" w:color="BFBFBF" w:themeColor="background1" w:themeShade="BF"/>
@@ -530,7 +22,7 @@
           <w:insideH w:val="single" w:sz="4" w:space="0" w:color="BFBFBF" w:themeColor="background1" w:themeShade="BF"/>
           <w:insideV w:val="single" w:sz="4" w:space="0" w:color="BFBFBF" w:themeColor="background1" w:themeShade="BF"/>
         </w:tblBorders>
-        <w:tblLook w:val="04A0" w:firstRow="1" w:lastRow="0" w:firstColumn="1" w:lastColumn="0" w:noHBand="0" w:noVBand="1"/>
+        <w:tblLook w:val="04A0"/>
       </w:tblPr>
       <w:tblGrid>
         <w:gridCol w:w="1951"/>
@@ -1610,466 +1102,239 @@
       </w:tr>
     </w:tbl>
     <w:p>
-      <w:r>
-        <w:rPr>
-          <w:noProof/>
-          <w:lang w:eastAsia="pl-PL"/>
-        </w:rPr>
-        <w:drawing>
-          <wp:inline distT="0" distB="0" distL="0" distR="0">
-            <wp:extent cx="5760720" cy="2844445"/>
-            <wp:effectExtent l="19050" t="0" r="0" b="0"/>
-            <wp:docPr id="2" name="Obraz 1" descr="D:\1PROJEKTY\@PROJEKTY\# GRY\Disciples IV\Powiązania_Atrybutów.png"/>
-            <wp:cNvGraphicFramePr>
-              <a:graphicFrameLocks xmlns:a="http://schemas.openxmlformats.org/drawingml/2006/main" noChangeAspect="1"/>
-            </wp:cNvGraphicFramePr>
-            <a:graphic xmlns:a="http://schemas.openxmlformats.org/drawingml/2006/main">
-              <a:graphicData uri="http://schemas.openxmlformats.org/drawingml/2006/picture">
-                <pic:pic xmlns:pic="http://schemas.openxmlformats.org/drawingml/2006/picture">
-                  <pic:nvPicPr>
-                    <pic:cNvPr id="0" name="Picture 1" descr="D:\1PROJEKTY\@PROJEKTY\# GRY\Disciples IV\Powiązania_Atrybutów.png"/>
-                    <pic:cNvPicPr>
-                      <a:picLocks noChangeAspect="1" noChangeArrowheads="1"/>
-                    </pic:cNvPicPr>
-                  </pic:nvPicPr>
-                  <pic:blipFill>
-                    <a:blip r:embed="rId7"/>
-                    <a:srcRect/>
-                    <a:stretch>
-                      <a:fillRect/>
-                    </a:stretch>
-                  </pic:blipFill>
-                  <pic:spPr bwMode="auto">
-                    <a:xfrm>
-                      <a:off x="0" y="0"/>
-                      <a:ext cx="5760720" cy="2844445"/>
-                    </a:xfrm>
-                    <a:prstGeom prst="rect">
-                      <a:avLst/>
-                    </a:prstGeom>
-                    <a:noFill/>
-                    <a:ln w="9525">
-                      <a:noFill/>
-                      <a:miter lim="800000"/>
-                      <a:headEnd/>
-                      <a:tailEnd/>
-                    </a:ln>
-                  </pic:spPr>
-                </pic:pic>
-              </a:graphicData>
-            </a:graphic>
-          </wp:inline>
-        </w:drawing>
+      <w:pPr>
+        <w:pStyle w:val="Nagwek3"/>
+      </w:pPr>
+      <w:r>
+        <w:t>Modyfikatory wartości atrybutów:</w:t>
       </w:r>
     </w:p>
     <w:p>
       <w:pPr>
-        <w:pStyle w:val="Heading3"/>
-      </w:pPr>
-      <w:r>
-        <w:lastRenderedPageBreak/>
-        <w:t>Modyfikatory powiązanych atrybutów</w:t>
+        <w:pStyle w:val="Akapitzlist"/>
+        <w:numPr>
+          <w:ilvl w:val="0"/>
+          <w:numId w:val="7"/>
+        </w:numPr>
+      </w:pPr>
+      <w:r>
+        <w:t xml:space="preserve">jako dane wejściowe </w:t>
+      </w:r>
+      <w:r>
+        <w:t xml:space="preserve">są opisywane przez liczby </w:t>
       </w:r>
     </w:p>
     <w:p>
       <w:pPr>
-        <w:pStyle w:val="ListParagraph"/>
+        <w:pStyle w:val="Akapitzlist"/>
+        <w:numPr>
+          <w:ilvl w:val="1"/>
+          <w:numId w:val="7"/>
+        </w:numPr>
+      </w:pPr>
+      <w:r>
+        <w:t xml:space="preserve">całkowite np. </w:t>
+      </w:r>
+      <w:r>
+        <w:t>120 = dodać 120, -50 = odjąć 50</w:t>
+      </w:r>
+    </w:p>
+    <w:p>
+      <w:pPr>
+        <w:pStyle w:val="Akapitzlist"/>
+        <w:numPr>
+          <w:ilvl w:val="1"/>
+          <w:numId w:val="7"/>
+        </w:numPr>
+      </w:pPr>
+      <w:r>
+        <w:t xml:space="preserve">zmiennoprzecinkowe: 50.0 = </w:t>
+      </w:r>
+      <w:r>
+        <w:t>+</w:t>
+      </w:r>
+      <w:r>
+        <w:t xml:space="preserve">50%, zaś -33.0 = </w:t>
+      </w:r>
+      <w:r>
+        <w:t>-</w:t>
+      </w:r>
+      <w:r>
+        <w:t>33%</w:t>
+      </w:r>
+    </w:p>
+    <w:p>
+      <w:pPr>
+        <w:pStyle w:val="Akapitzlist"/>
+        <w:numPr>
+          <w:ilvl w:val="2"/>
+          <w:numId w:val="7"/>
+        </w:numPr>
+      </w:pPr>
+      <w:r>
+        <w:t>w programie są przechowywane jako liczby: pomiędzy (0;1)</w:t>
+      </w:r>
+    </w:p>
+    <w:p>
+      <w:pPr>
+        <w:pStyle w:val="Akapitzlist"/>
+        <w:numPr>
+          <w:ilvl w:val="2"/>
+          <w:numId w:val="7"/>
+        </w:numPr>
+      </w:pPr>
+      <w:r>
+        <w:t>w plikach z danymi są zapisywane w postaci X.0 np. 50.0 = 50</w:t>
+      </w:r>
+      <w:r>
+        <w:t>%</w:t>
+      </w:r>
+    </w:p>
+    <w:p>
+      <w:pPr>
+        <w:pStyle w:val="Akapitzlist"/>
+        <w:numPr>
+          <w:ilvl w:val="0"/>
+          <w:numId w:val="7"/>
+        </w:numPr>
+      </w:pPr>
+      <w:r>
+        <w:t xml:space="preserve">obsługuje je klasa </w:t>
+      </w:r>
+      <w:r>
+        <w:rPr>
+          <w:i/>
+        </w:rPr>
+        <w:t>AttrbuteValueChangeFactorImpl</w:t>
+      </w:r>
+    </w:p>
+    <w:p>
+      <w:pPr>
+        <w:pStyle w:val="Nagwek3"/>
+      </w:pPr>
+      <w:r>
+        <w:t>W</w:t>
+      </w:r>
+      <w:r>
+        <w:t>a</w:t>
+      </w:r>
+      <w:r>
+        <w:t>lidatory</w:t>
+      </w:r>
+    </w:p>
+    <w:p>
+      <w:pPr>
+        <w:pStyle w:val="Akapitzlist"/>
         <w:numPr>
           <w:ilvl w:val="0"/>
           <w:numId w:val="5"/>
         </w:numPr>
-      </w:pPr>
-      <w:r>
-        <w:t>implementują interfejs LinkedAttributesChange</w:t>
+        <w:rPr>
+          <w:color w:val="808080" w:themeColor="background1" w:themeShade="80"/>
+          <w:lang w:eastAsia="pl-PL"/>
+        </w:rPr>
+      </w:pPr>
+      <w:r>
+        <w:rPr>
+          <w:color w:val="808080" w:themeColor="background1" w:themeShade="80"/>
+          <w:lang w:eastAsia="pl-PL"/>
+        </w:rPr>
+        <w:t xml:space="preserve">każdy obiekt przechowujący dane powinien implementować interfejs </w:t>
+      </w:r>
+      <w:r>
+        <w:rPr>
+          <w:i/>
+          <w:color w:val="808080" w:themeColor="background1" w:themeShade="80"/>
+          <w:lang w:eastAsia="pl-PL"/>
+        </w:rPr>
+        <w:t>Validatable</w:t>
       </w:r>
     </w:p>
     <w:p>
       <w:pPr>
-        <w:pStyle w:val="ListParagraph"/>
+        <w:pStyle w:val="Nagwek3"/>
+      </w:pPr>
+      <w:r>
+        <w:t>Powiązanie atrybutów</w:t>
+      </w:r>
+    </w:p>
+    <w:p>
+      <w:pPr>
+        <w:pStyle w:val="Akapitzlist"/>
         <w:numPr>
           <w:ilvl w:val="0"/>
           <w:numId w:val="5"/>
         </w:numPr>
       </w:pPr>
       <w:r>
-        <w:t>każdy z nich przechowuje mapę: atrybut –</w:t>
-      </w:r>
-      <w:r>
-        <w:t xml:space="preserve"> </w:t>
-      </w:r>
-      <w:r>
-        <w:t>zamiana</w:t>
-      </w:r>
-      <w:r>
-        <w:t xml:space="preserve"> w postaci wpółczynnika double</w:t>
+        <w:t xml:space="preserve">implementują interfejs </w:t>
+      </w:r>
+      <w:r>
+        <w:rPr>
+          <w:i/>
+        </w:rPr>
+        <w:t>LinkedAttributesChange</w:t>
       </w:r>
     </w:p>
     <w:p>
       <w:pPr>
-        <w:pStyle w:val="Heading3"/>
-      </w:pPr>
-      <w:r>
-        <w:t>Modyfikatory wartości atrybutów:</w:t>
-      </w:r>
-    </w:p>
-    <w:p>
-      <w:pPr>
-        <w:pStyle w:val="ListParagraph"/>
+        <w:pStyle w:val="Akapitzlist"/>
         <w:numPr>
           <w:ilvl w:val="0"/>
           <w:numId w:val="5"/>
         </w:numPr>
       </w:pPr>
       <w:r>
-        <w:t>całkowity: integer</w:t>
+        <w:t>każdy z nich przechowuje mapę: atrybut –</w:t>
+      </w:r>
+      <w:r>
+        <w:t xml:space="preserve"> </w:t>
+      </w:r>
+      <w:r>
+        <w:t>zamiana</w:t>
+      </w:r>
+      <w:r>
+        <w:t xml:space="preserve"> w postaci wpółczynnika </w:t>
+      </w:r>
+      <w:r>
+        <w:rPr>
+          <w:i/>
+        </w:rPr>
+        <w:t>double</w:t>
       </w:r>
     </w:p>
     <w:p>
       <w:pPr>
-        <w:pStyle w:val="ListParagraph"/>
+        <w:pStyle w:val="Akapitzlist"/>
         <w:numPr>
           <w:ilvl w:val="0"/>
           <w:numId w:val="5"/>
         </w:numPr>
       </w:pPr>
       <w:r>
-        <w:t>procentowy: double</w:t>
+        <w:lastRenderedPageBreak/>
+        <w:t xml:space="preserve">przy zmniejszanu </w:t>
+      </w:r>
+      <w:r>
+        <w:t>wartości atrybutów powiązanych następuje przeskalowanie zmiany, która uwzględnia różne skale i wartości atrybutów</w:t>
       </w:r>
     </w:p>
     <w:p>
       <w:pPr>
-        <w:tabs>
-          <w:tab w:val="left" w:pos="1155"/>
-        </w:tabs>
-        <w:rPr>
-          <w:b/>
-        </w:rPr>
-      </w:pPr>
-      <w:r>
-        <w:rPr>
-          <w:b/>
-        </w:rPr>
-        <w:pict>
-          <v:rect id="_x0000_i1025" style="width:0;height:1.5pt" o:hralign="center" o:hrstd="t" o:hr="t" fillcolor="#a0a0a0" stroked="f"/>
-        </w:pict>
-      </w:r>
-    </w:p>
-    <w:p>
-      <w:pPr>
-        <w:pStyle w:val="ListParagraph"/>
-        <w:numPr>
-          <w:ilvl w:val="0"/>
-          <w:numId w:val="1"/>
-        </w:numPr>
-        <w:rPr>
-          <w:b/>
-        </w:rPr>
-      </w:pPr>
-      <w:r>
-        <w:rPr>
-          <w:b/>
-        </w:rPr>
-        <w:t>Przemyśleć</w:t>
-      </w:r>
-    </w:p>
-    <w:p>
-      <w:pPr>
-        <w:pStyle w:val="ListParagraph"/>
+        <w:pStyle w:val="Akapitzlist"/>
         <w:numPr>
           <w:ilvl w:val="1"/>
-          <w:numId w:val="1"/>
+          <w:numId w:val="5"/>
         </w:numPr>
       </w:pPr>
       <w:r>
-        <w:t>Pancerz:</w:t>
-      </w:r>
-    </w:p>
-    <w:p>
-      <w:pPr>
-        <w:pStyle w:val="ListParagraph"/>
-        <w:numPr>
-          <w:ilvl w:val="2"/>
-          <w:numId w:val="1"/>
-        </w:numPr>
-        <w:rPr>
-          <w:strike/>
-        </w:rPr>
-      </w:pPr>
-      <w:r>
-        <w:rPr>
-          <w:strike/>
-        </w:rPr>
-        <w:t>Naturalny i nabyty?</w:t>
-      </w:r>
-    </w:p>
-    <w:p>
-      <w:pPr>
-        <w:pStyle w:val="ListParagraph"/>
-        <w:numPr>
-          <w:ilvl w:val="2"/>
-          <w:numId w:val="1"/>
-        </w:numPr>
-        <w:rPr>
-          <w:color w:val="00B050"/>
-        </w:rPr>
-      </w:pPr>
-      <w:r>
-        <w:rPr>
-          <w:color w:val="00B050"/>
-        </w:rPr>
-        <w:t>Czy zadawanie obrażeń = zmiana w pancerzu i odpornościach</w:t>
-      </w:r>
-      <w:r>
-        <w:rPr>
-          <w:color w:val="00B050"/>
-        </w:rPr>
-        <w:t xml:space="preserve"> (woda, ziemia, powietrze, </w:t>
-      </w:r>
-      <w:r>
-        <w:rPr>
-          <w:color w:val="00B050"/>
-        </w:rPr>
-        <w:t>ogień</w:t>
-      </w:r>
-      <w:r>
-        <w:rPr>
-          <w:color w:val="00B050"/>
-        </w:rPr>
-        <w:t xml:space="preserve"> + pominięcie odporności z danej rasy</w:t>
-      </w:r>
-      <w:r>
-        <w:rPr>
-          <w:color w:val="00B050"/>
-        </w:rPr>
-        <w:t>)</w:t>
-      </w:r>
-      <w:r>
-        <w:rPr>
-          <w:color w:val="00B050"/>
-        </w:rPr>
-        <w:t>?</w:t>
-      </w:r>
-    </w:p>
-    <w:p>
-      <w:pPr>
-        <w:pStyle w:val="ListParagraph"/>
-        <w:numPr>
-          <w:ilvl w:val="2"/>
-          <w:numId w:val="1"/>
-        </w:numPr>
-        <w:rPr>
-          <w:color w:val="00B050"/>
-        </w:rPr>
-      </w:pPr>
-      <w:r>
-        <w:rPr>
-          <w:color w:val="00B050"/>
-        </w:rPr>
-        <w:t>Nisczenie pancerza? Nieodwracalne?</w:t>
-      </w:r>
-    </w:p>
-    <w:p>
-      <w:pPr>
-        <w:pStyle w:val="ListParagraph"/>
-        <w:numPr>
-          <w:ilvl w:val="1"/>
-          <w:numId w:val="1"/>
-        </w:numPr>
-      </w:pPr>
-      <w:r>
-        <w:t>Celność  - co z nią zrobić?</w:t>
-      </w:r>
-    </w:p>
-    <w:p>
-      <w:pPr>
-        <w:pStyle w:val="ListParagraph"/>
-        <w:numPr>
-          <w:ilvl w:val="1"/>
-          <w:numId w:val="1"/>
-        </w:numPr>
-      </w:pPr>
-      <w:r>
-        <w:t>3</w:t>
-      </w:r>
-      <w:r>
-        <w:t xml:space="preserve"> tryby akcji na polu bitwy:</w:t>
-      </w:r>
-    </w:p>
-    <w:p>
-      <w:pPr>
-        <w:pStyle w:val="ListParagraph"/>
-        <w:numPr>
-          <w:ilvl w:val="2"/>
-          <w:numId w:val="1"/>
-        </w:numPr>
-      </w:pPr>
-      <w:r>
-        <w:t>Pass</w:t>
-      </w:r>
-    </w:p>
-    <w:p>
-      <w:pPr>
-        <w:pStyle w:val="ListParagraph"/>
-        <w:numPr>
-          <w:ilvl w:val="2"/>
-          <w:numId w:val="1"/>
-        </w:numPr>
-      </w:pPr>
-      <w:r>
-        <w:t>Ofensywny</w:t>
-      </w:r>
-      <w:r>
-        <w:t xml:space="preserve"> – szansa na zadanie obrażeń krytycznych,</w:t>
-      </w:r>
-    </w:p>
-    <w:p>
-      <w:pPr>
-        <w:pStyle w:val="ListParagraph"/>
-        <w:numPr>
-          <w:ilvl w:val="2"/>
-          <w:numId w:val="1"/>
-        </w:numPr>
-      </w:pPr>
-      <w:r>
-        <w:t>Defensywny – większy % na uniknięcie obrażeń</w:t>
-      </w:r>
-      <w:r>
-        <w:t xml:space="preserve"> + mały % do pancerza</w:t>
-      </w:r>
-    </w:p>
-    <w:p>
-      <w:pPr>
-        <w:pStyle w:val="ListParagraph"/>
-        <w:numPr>
-          <w:ilvl w:val="0"/>
-          <w:numId w:val="1"/>
-        </w:numPr>
-        <w:rPr>
-          <w:b/>
-        </w:rPr>
-      </w:pPr>
-      <w:r>
-        <w:rPr>
-          <w:b/>
-        </w:rPr>
-        <w:t>Do zrobienia</w:t>
-      </w:r>
-    </w:p>
-    <w:p>
-      <w:pPr>
-        <w:pStyle w:val="ListParagraph"/>
-        <w:numPr>
-          <w:ilvl w:val="1"/>
-          <w:numId w:val="1"/>
-        </w:numPr>
-      </w:pPr>
-      <w:r>
-        <w:t xml:space="preserve">Model </w:t>
+        <w:t xml:space="preserve">odbywa się w to w </w:t>
       </w:r>
       <w:r>
         <w:rPr>
           <w:i/>
         </w:rPr>
-        <w:t>Akcji:</w:t>
-      </w:r>
-    </w:p>
-    <w:p>
-      <w:pPr>
-        <w:pStyle w:val="ListParagraph"/>
-        <w:numPr>
-          <w:ilvl w:val="2"/>
-          <w:numId w:val="1"/>
-        </w:numPr>
-      </w:pPr>
-      <w:r>
-        <w:t>AttributeChange</w:t>
-      </w:r>
-    </w:p>
-    <w:p>
-      <w:pPr>
-        <w:pStyle w:val="ListParagraph"/>
-        <w:numPr>
-          <w:ilvl w:val="2"/>
-          <w:numId w:val="1"/>
-        </w:numPr>
-      </w:pPr>
-      <w:r>
-        <w:t>[] Buff</w:t>
-      </w:r>
-    </w:p>
-    <w:p>
-      <w:pPr>
-        <w:pStyle w:val="ListParagraph"/>
-        <w:numPr>
-          <w:ilvl w:val="1"/>
-          <w:numId w:val="1"/>
-        </w:numPr>
-      </w:pPr>
-      <w:r>
-        <w:t xml:space="preserve">Pętla - </w:t>
-      </w:r>
-      <w:r>
-        <w:t>Mechanizm atakowania</w:t>
-      </w:r>
-    </w:p>
-    <w:p>
-      <w:pPr>
-        <w:pStyle w:val="ListParagraph"/>
-        <w:numPr>
-          <w:ilvl w:val="2"/>
-          <w:numId w:val="1"/>
-        </w:numPr>
-      </w:pPr>
-      <w:r>
-        <w:t>Zapisz id obecnie wybranej jednostki</w:t>
-      </w:r>
-    </w:p>
-    <w:p>
-      <w:pPr>
-        <w:pStyle w:val="ListParagraph"/>
-        <w:numPr>
-          <w:ilvl w:val="2"/>
-          <w:numId w:val="1"/>
-        </w:numPr>
-      </w:pPr>
-      <w:r>
-        <w:t>Wybierz jednostkę do zaatakowania</w:t>
-      </w:r>
-    </w:p>
-    <w:p>
-      <w:pPr>
-        <w:pStyle w:val="ListParagraph"/>
-        <w:numPr>
-          <w:ilvl w:val="2"/>
-          <w:numId w:val="1"/>
-        </w:numPr>
-      </w:pPr>
-      <w:r>
-        <w:t>Zapisz jej id</w:t>
-      </w:r>
-    </w:p>
-    <w:p>
-      <w:pPr>
-        <w:pStyle w:val="ListParagraph"/>
-        <w:numPr>
-          <w:ilvl w:val="2"/>
-          <w:numId w:val="1"/>
-        </w:numPr>
-      </w:pPr>
-      <w:r>
-        <w:t>Wyślij atakującemu #ref do jednostki</w:t>
-      </w:r>
-    </w:p>
-    <w:p>
-      <w:pPr>
-        <w:pStyle w:val="ListParagraph"/>
-        <w:numPr>
-          <w:ilvl w:val="2"/>
-          <w:numId w:val="1"/>
-        </w:numPr>
-      </w:pPr>
-      <w:r>
-        <w:t>Wyczyść stan gry</w:t>
+        <w:t>AttributeValueChangeFactorImpl.getPecentageChangeFactor</w:t>
       </w:r>
     </w:p>
     <w:sectPr>
@@ -2083,7 +1348,7 @@
 </file>
 
 <file path=word/numbering.xml><?xml version="1.0" encoding="utf-8"?>
-<w:numbering xmlns:wpc="http://schemas.microsoft.com/office/word/2010/wordprocessingCanvas" xmlns:mc="http://schemas.openxmlformats.org/markup-compatibility/2006" xmlns:o="urn:schemas-microsoft-com:office:office" xmlns:r="http://schemas.openxmlformats.org/officeDocument/2006/relationships" xmlns:m="http://schemas.openxmlformats.org/officeDocument/2006/math" xmlns:v="urn:schemas-microsoft-com:vml" xmlns:wp14="http://schemas.microsoft.com/office/word/2010/wordprocessingDrawing" xmlns:wp="http://schemas.openxmlformats.org/drawingml/2006/wordprocessingDrawing" xmlns:w10="urn:schemas-microsoft-com:office:word" xmlns:w="http://schemas.openxmlformats.org/wordprocessingml/2006/main" xmlns:w14="http://schemas.microsoft.com/office/word/2010/wordml" xmlns:wpg="http://schemas.microsoft.com/office/word/2010/wordprocessingGroup" xmlns:wpi="http://schemas.microsoft.com/office/word/2010/wordprocessingInk" xmlns:wne="http://schemas.microsoft.com/office/word/2006/wordml" xmlns:wps="http://schemas.microsoft.com/office/word/2010/wordprocessingShape" mc:Ignorable="w14 wp14">
+<w:numbering xmlns:ve="http://schemas.openxmlformats.org/markup-compatibility/2006" xmlns:o="urn:schemas-microsoft-com:office:office" xmlns:r="http://schemas.openxmlformats.org/officeDocument/2006/relationships" xmlns:m="http://schemas.openxmlformats.org/officeDocument/2006/math" xmlns:v="urn:schemas-microsoft-com:vml" xmlns:wp="http://schemas.openxmlformats.org/drawingml/2006/wordprocessingDrawing" xmlns:w10="urn:schemas-microsoft-com:office:word" xmlns:w="http://schemas.openxmlformats.org/wordprocessingml/2006/main" xmlns:wne="http://schemas.microsoft.com/office/word/2006/wordml">
   <w:abstractNum w:abstractNumId="0">
     <w:nsid w:val="02E5322F"/>
     <w:multiLevelType w:val="hybridMultilevel"/>
@@ -2376,6 +1641,232 @@
     </w:lvl>
   </w:abstractNum>
   <w:abstractNum w:abstractNumId="3">
+    <w:nsid w:val="4D4E695E"/>
+    <w:multiLevelType w:val="hybridMultilevel"/>
+    <w:tmpl w:val="2D5EDC04"/>
+    <w:lvl w:ilvl="0" w:tplc="04150001">
+      <w:start w:val="1"/>
+      <w:numFmt w:val="bullet"/>
+      <w:lvlText w:val=""/>
+      <w:lvlJc w:val="left"/>
+      <w:pPr>
+        <w:ind w:left="720" w:hanging="360"/>
+      </w:pPr>
+      <w:rPr>
+        <w:rFonts w:ascii="Symbol" w:hAnsi="Symbol" w:hint="default"/>
+      </w:rPr>
+    </w:lvl>
+    <w:lvl w:ilvl="1" w:tplc="04150003">
+      <w:start w:val="1"/>
+      <w:numFmt w:val="bullet"/>
+      <w:lvlText w:val="o"/>
+      <w:lvlJc w:val="left"/>
+      <w:pPr>
+        <w:ind w:left="1440" w:hanging="360"/>
+      </w:pPr>
+      <w:rPr>
+        <w:rFonts w:ascii="Courier New" w:hAnsi="Courier New" w:cs="Courier New" w:hint="default"/>
+      </w:rPr>
+    </w:lvl>
+    <w:lvl w:ilvl="2" w:tplc="04150005">
+      <w:start w:val="1"/>
+      <w:numFmt w:val="bullet"/>
+      <w:lvlText w:val=""/>
+      <w:lvlJc w:val="left"/>
+      <w:pPr>
+        <w:ind w:left="2160" w:hanging="360"/>
+      </w:pPr>
+      <w:rPr>
+        <w:rFonts w:ascii="Wingdings" w:hAnsi="Wingdings" w:hint="default"/>
+      </w:rPr>
+    </w:lvl>
+    <w:lvl w:ilvl="3" w:tplc="04150001" w:tentative="1">
+      <w:start w:val="1"/>
+      <w:numFmt w:val="bullet"/>
+      <w:lvlText w:val=""/>
+      <w:lvlJc w:val="left"/>
+      <w:pPr>
+        <w:ind w:left="2880" w:hanging="360"/>
+      </w:pPr>
+      <w:rPr>
+        <w:rFonts w:ascii="Symbol" w:hAnsi="Symbol" w:hint="default"/>
+      </w:rPr>
+    </w:lvl>
+    <w:lvl w:ilvl="4" w:tplc="04150003" w:tentative="1">
+      <w:start w:val="1"/>
+      <w:numFmt w:val="bullet"/>
+      <w:lvlText w:val="o"/>
+      <w:lvlJc w:val="left"/>
+      <w:pPr>
+        <w:ind w:left="3600" w:hanging="360"/>
+      </w:pPr>
+      <w:rPr>
+        <w:rFonts w:ascii="Courier New" w:hAnsi="Courier New" w:cs="Courier New" w:hint="default"/>
+      </w:rPr>
+    </w:lvl>
+    <w:lvl w:ilvl="5" w:tplc="04150005" w:tentative="1">
+      <w:start w:val="1"/>
+      <w:numFmt w:val="bullet"/>
+      <w:lvlText w:val=""/>
+      <w:lvlJc w:val="left"/>
+      <w:pPr>
+        <w:ind w:left="4320" w:hanging="360"/>
+      </w:pPr>
+      <w:rPr>
+        <w:rFonts w:ascii="Wingdings" w:hAnsi="Wingdings" w:hint="default"/>
+      </w:rPr>
+    </w:lvl>
+    <w:lvl w:ilvl="6" w:tplc="04150001" w:tentative="1">
+      <w:start w:val="1"/>
+      <w:numFmt w:val="bullet"/>
+      <w:lvlText w:val=""/>
+      <w:lvlJc w:val="left"/>
+      <w:pPr>
+        <w:ind w:left="5040" w:hanging="360"/>
+      </w:pPr>
+      <w:rPr>
+        <w:rFonts w:ascii="Symbol" w:hAnsi="Symbol" w:hint="default"/>
+      </w:rPr>
+    </w:lvl>
+    <w:lvl w:ilvl="7" w:tplc="04150003" w:tentative="1">
+      <w:start w:val="1"/>
+      <w:numFmt w:val="bullet"/>
+      <w:lvlText w:val="o"/>
+      <w:lvlJc w:val="left"/>
+      <w:pPr>
+        <w:ind w:left="5760" w:hanging="360"/>
+      </w:pPr>
+      <w:rPr>
+        <w:rFonts w:ascii="Courier New" w:hAnsi="Courier New" w:cs="Courier New" w:hint="default"/>
+      </w:rPr>
+    </w:lvl>
+    <w:lvl w:ilvl="8" w:tplc="04150005" w:tentative="1">
+      <w:start w:val="1"/>
+      <w:numFmt w:val="bullet"/>
+      <w:lvlText w:val=""/>
+      <w:lvlJc w:val="left"/>
+      <w:pPr>
+        <w:ind w:left="6480" w:hanging="360"/>
+      </w:pPr>
+      <w:rPr>
+        <w:rFonts w:ascii="Wingdings" w:hAnsi="Wingdings" w:hint="default"/>
+      </w:rPr>
+    </w:lvl>
+  </w:abstractNum>
+  <w:abstractNum w:abstractNumId="4">
+    <w:nsid w:val="54520EBA"/>
+    <w:multiLevelType w:val="hybridMultilevel"/>
+    <w:tmpl w:val="753E5B5A"/>
+    <w:lvl w:ilvl="0" w:tplc="04150001">
+      <w:start w:val="1"/>
+      <w:numFmt w:val="bullet"/>
+      <w:lvlText w:val=""/>
+      <w:lvlJc w:val="left"/>
+      <w:pPr>
+        <w:ind w:left="1068" w:hanging="360"/>
+      </w:pPr>
+      <w:rPr>
+        <w:rFonts w:ascii="Symbol" w:hAnsi="Symbol" w:hint="default"/>
+      </w:rPr>
+    </w:lvl>
+    <w:lvl w:ilvl="1" w:tplc="04150003" w:tentative="1">
+      <w:start w:val="1"/>
+      <w:numFmt w:val="bullet"/>
+      <w:lvlText w:val="o"/>
+      <w:lvlJc w:val="left"/>
+      <w:pPr>
+        <w:ind w:left="1788" w:hanging="360"/>
+      </w:pPr>
+      <w:rPr>
+        <w:rFonts w:ascii="Courier New" w:hAnsi="Courier New" w:cs="Courier New" w:hint="default"/>
+      </w:rPr>
+    </w:lvl>
+    <w:lvl w:ilvl="2" w:tplc="04150005" w:tentative="1">
+      <w:start w:val="1"/>
+      <w:numFmt w:val="bullet"/>
+      <w:lvlText w:val=""/>
+      <w:lvlJc w:val="left"/>
+      <w:pPr>
+        <w:ind w:left="2508" w:hanging="360"/>
+      </w:pPr>
+      <w:rPr>
+        <w:rFonts w:ascii="Wingdings" w:hAnsi="Wingdings" w:hint="default"/>
+      </w:rPr>
+    </w:lvl>
+    <w:lvl w:ilvl="3" w:tplc="04150001" w:tentative="1">
+      <w:start w:val="1"/>
+      <w:numFmt w:val="bullet"/>
+      <w:lvlText w:val=""/>
+      <w:lvlJc w:val="left"/>
+      <w:pPr>
+        <w:ind w:left="3228" w:hanging="360"/>
+      </w:pPr>
+      <w:rPr>
+        <w:rFonts w:ascii="Symbol" w:hAnsi="Symbol" w:hint="default"/>
+      </w:rPr>
+    </w:lvl>
+    <w:lvl w:ilvl="4" w:tplc="04150003" w:tentative="1">
+      <w:start w:val="1"/>
+      <w:numFmt w:val="bullet"/>
+      <w:lvlText w:val="o"/>
+      <w:lvlJc w:val="left"/>
+      <w:pPr>
+        <w:ind w:left="3948" w:hanging="360"/>
+      </w:pPr>
+      <w:rPr>
+        <w:rFonts w:ascii="Courier New" w:hAnsi="Courier New" w:cs="Courier New" w:hint="default"/>
+      </w:rPr>
+    </w:lvl>
+    <w:lvl w:ilvl="5" w:tplc="04150005" w:tentative="1">
+      <w:start w:val="1"/>
+      <w:numFmt w:val="bullet"/>
+      <w:lvlText w:val=""/>
+      <w:lvlJc w:val="left"/>
+      <w:pPr>
+        <w:ind w:left="4668" w:hanging="360"/>
+      </w:pPr>
+      <w:rPr>
+        <w:rFonts w:ascii="Wingdings" w:hAnsi="Wingdings" w:hint="default"/>
+      </w:rPr>
+    </w:lvl>
+    <w:lvl w:ilvl="6" w:tplc="04150001" w:tentative="1">
+      <w:start w:val="1"/>
+      <w:numFmt w:val="bullet"/>
+      <w:lvlText w:val=""/>
+      <w:lvlJc w:val="left"/>
+      <w:pPr>
+        <w:ind w:left="5388" w:hanging="360"/>
+      </w:pPr>
+      <w:rPr>
+        <w:rFonts w:ascii="Symbol" w:hAnsi="Symbol" w:hint="default"/>
+      </w:rPr>
+    </w:lvl>
+    <w:lvl w:ilvl="7" w:tplc="04150003" w:tentative="1">
+      <w:start w:val="1"/>
+      <w:numFmt w:val="bullet"/>
+      <w:lvlText w:val="o"/>
+      <w:lvlJc w:val="left"/>
+      <w:pPr>
+        <w:ind w:left="6108" w:hanging="360"/>
+      </w:pPr>
+      <w:rPr>
+        <w:rFonts w:ascii="Courier New" w:hAnsi="Courier New" w:cs="Courier New" w:hint="default"/>
+      </w:rPr>
+    </w:lvl>
+    <w:lvl w:ilvl="8" w:tplc="04150005" w:tentative="1">
+      <w:start w:val="1"/>
+      <w:numFmt w:val="bullet"/>
+      <w:lvlText w:val=""/>
+      <w:lvlJc w:val="left"/>
+      <w:pPr>
+        <w:ind w:left="6828" w:hanging="360"/>
+      </w:pPr>
+      <w:rPr>
+        <w:rFonts w:ascii="Wingdings" w:hAnsi="Wingdings" w:hint="default"/>
+      </w:rPr>
+    </w:lvl>
+  </w:abstractNum>
+  <w:abstractNum w:abstractNumId="5">
     <w:nsid w:val="5E4D0BAA"/>
     <w:multiLevelType w:val="hybridMultilevel"/>
     <w:tmpl w:val="80C6A53A"/>
@@ -2464,7 +1955,7 @@
       </w:pPr>
     </w:lvl>
   </w:abstractNum>
-  <w:abstractNum w:abstractNumId="4">
+  <w:abstractNum w:abstractNumId="6">
     <w:nsid w:val="72ED33D6"/>
     <w:multiLevelType w:val="hybridMultilevel"/>
     <w:tmpl w:val="A7F04A7E"/>
@@ -2480,7 +1971,7 @@
         <w:rFonts w:ascii="Symbol" w:hAnsi="Symbol" w:hint="default"/>
       </w:rPr>
     </w:lvl>
-    <w:lvl w:ilvl="1" w:tplc="04150003" w:tentative="1">
+    <w:lvl w:ilvl="1" w:tplc="04150003">
       <w:start w:val="1"/>
       <w:numFmt w:val="bullet"/>
       <w:lvlText w:val="o"/>
@@ -2581,7 +2072,7 @@
     <w:abstractNumId w:val="2"/>
   </w:num>
   <w:num w:numId="2">
-    <w:abstractNumId w:val="3"/>
+    <w:abstractNumId w:val="5"/>
   </w:num>
   <w:num w:numId="3">
     <w:abstractNumId w:val="1"/>
@@ -2590,7 +2081,7 @@
     <w:abstractNumId w:val="0"/>
   </w:num>
   <w:num w:numId="5">
-    <w:abstractNumId w:val="4"/>
+    <w:abstractNumId w:val="6"/>
   </w:num>
   <w:num w:numId="6">
     <w:abstractNumId w:val="0"/>
@@ -2622,11 +2113,17 @@
       <w:startOverride w:val="1"/>
     </w:lvlOverride>
   </w:num>
+  <w:num w:numId="7">
+    <w:abstractNumId w:val="3"/>
+  </w:num>
+  <w:num w:numId="8">
+    <w:abstractNumId w:val="4"/>
+  </w:num>
 </w:numbering>
 </file>
 
 <file path=word/styles.xml><?xml version="1.0" encoding="utf-8"?>
-<w:styles xmlns:mc="http://schemas.openxmlformats.org/markup-compatibility/2006" xmlns:r="http://schemas.openxmlformats.org/officeDocument/2006/relationships" xmlns:w="http://schemas.openxmlformats.org/wordprocessingml/2006/main" xmlns:w14="http://schemas.microsoft.com/office/word/2010/wordml" mc:Ignorable="w14">
+<w:styles xmlns:r="http://schemas.openxmlformats.org/officeDocument/2006/relationships" xmlns:w="http://schemas.openxmlformats.org/wordprocessingml/2006/main">
   <w:docDefaults>
     <w:rPrDefault>
       <w:rPr>
@@ -2781,16 +2278,16 @@
     <w:lsdException w:name="Bibliography" w:uiPriority="37"/>
     <w:lsdException w:name="TOC Heading" w:uiPriority="39" w:qFormat="1"/>
   </w:latentStyles>
-  <w:style w:type="paragraph" w:default="1" w:styleId="Normal">
+  <w:style w:type="paragraph" w:default="1" w:styleId="Normalny">
     <w:name w:val="Normal"/>
     <w:qFormat/>
     <w:rsid w:val="003757C1"/>
   </w:style>
-  <w:style w:type="paragraph" w:styleId="Heading3">
+  <w:style w:type="paragraph" w:styleId="Nagwek3">
     <w:name w:val="heading 3"/>
-    <w:basedOn w:val="Normal"/>
-    <w:next w:val="Normal"/>
-    <w:link w:val="Heading3Char"/>
+    <w:basedOn w:val="Normalny"/>
+    <w:next w:val="Normalny"/>
+    <w:link w:val="Nagwek3Znak"/>
     <w:uiPriority w:val="9"/>
     <w:unhideWhenUsed/>
     <w:qFormat/>
@@ -2809,17 +2306,18 @@
       <w:lang w:eastAsia="pl-PL"/>
     </w:rPr>
   </w:style>
-  <w:style w:type="character" w:default="1" w:styleId="DefaultParagraphFont">
+  <w:style w:type="character" w:default="1" w:styleId="Domylnaczcionkaakapitu">
     <w:name w:val="Default Paragraph Font"/>
     <w:uiPriority w:val="1"/>
     <w:semiHidden/>
     <w:unhideWhenUsed/>
   </w:style>
-  <w:style w:type="table" w:default="1" w:styleId="TableNormal">
+  <w:style w:type="table" w:default="1" w:styleId="Standardowy">
     <w:name w:val="Normal Table"/>
     <w:uiPriority w:val="99"/>
     <w:semiHidden/>
     <w:unhideWhenUsed/>
+    <w:qFormat/>
     <w:tblPr>
       <w:tblInd w:w="0" w:type="dxa"/>
       <w:tblCellMar>
@@ -2830,15 +2328,15 @@
       </w:tblCellMar>
     </w:tblPr>
   </w:style>
-  <w:style w:type="numbering" w:default="1" w:styleId="NoList">
+  <w:style w:type="numbering" w:default="1" w:styleId="Bezlisty">
     <w:name w:val="No List"/>
     <w:uiPriority w:val="99"/>
     <w:semiHidden/>
     <w:unhideWhenUsed/>
   </w:style>
-  <w:style w:type="paragraph" w:styleId="ListParagraph">
+  <w:style w:type="paragraph" w:styleId="Akapitzlist">
     <w:name w:val="List Paragraph"/>
-    <w:basedOn w:val="Normal"/>
+    <w:basedOn w:val="Normalny"/>
     <w:uiPriority w:val="34"/>
     <w:qFormat/>
     <w:rsid w:val="00A14625"/>
@@ -2847,10 +2345,10 @@
       <w:contextualSpacing/>
     </w:pPr>
   </w:style>
-  <w:style w:type="character" w:customStyle="1" w:styleId="Heading3Char">
-    <w:name w:val="Heading 3 Char"/>
-    <w:basedOn w:val="DefaultParagraphFont"/>
-    <w:link w:val="Heading3"/>
+  <w:style w:type="character" w:customStyle="1" w:styleId="Nagwek3Znak">
+    <w:name w:val="Nagłówek 3 Znak"/>
+    <w:basedOn w:val="Domylnaczcionkaakapitu"/>
+    <w:link w:val="Nagwek3"/>
     <w:uiPriority w:val="9"/>
     <w:rsid w:val="00C40107"/>
     <w:rPr>
@@ -2861,9 +2359,9 @@
       <w:lang w:eastAsia="pl-PL"/>
     </w:rPr>
   </w:style>
-  <w:style w:type="table" w:styleId="TableGrid">
+  <w:style w:type="table" w:styleId="Tabela-Siatka">
     <w:name w:val="Table Grid"/>
-    <w:basedOn w:val="TableNormal"/>
+    <w:basedOn w:val="Standardowy"/>
     <w:rsid w:val="00C40107"/>
     <w:pPr>
       <w:spacing w:after="0" w:line="240" w:lineRule="auto"/>
@@ -2873,6 +2371,7 @@
       <w:lang w:eastAsia="pl-PL"/>
     </w:rPr>
     <w:tblPr>
+      <w:tblInd w:w="0" w:type="dxa"/>
       <w:tblBorders>
         <w:top w:val="single" w:sz="4" w:space="0" w:color="000000" w:themeColor="text1"/>
         <w:left w:val="single" w:sz="4" w:space="0" w:color="000000" w:themeColor="text1"/>
@@ -2881,12 +2380,18 @@
         <w:insideH w:val="single" w:sz="4" w:space="0" w:color="000000" w:themeColor="text1"/>
         <w:insideV w:val="single" w:sz="4" w:space="0" w:color="000000" w:themeColor="text1"/>
       </w:tblBorders>
+      <w:tblCellMar>
+        <w:top w:w="0" w:type="dxa"/>
+        <w:left w:w="108" w:type="dxa"/>
+        <w:bottom w:w="0" w:type="dxa"/>
+        <w:right w:w="108" w:type="dxa"/>
+      </w:tblCellMar>
     </w:tblPr>
   </w:style>
-  <w:style w:type="paragraph" w:styleId="BalloonText">
+  <w:style w:type="paragraph" w:styleId="Tekstdymka">
     <w:name w:val="Balloon Text"/>
-    <w:basedOn w:val="Normal"/>
-    <w:link w:val="BalloonTextChar"/>
+    <w:basedOn w:val="Normalny"/>
+    <w:link w:val="TekstdymkaZnak"/>
     <w:uiPriority w:val="99"/>
     <w:semiHidden/>
     <w:unhideWhenUsed/>
@@ -2900,10 +2405,10 @@
       <w:szCs w:val="16"/>
     </w:rPr>
   </w:style>
-  <w:style w:type="character" w:customStyle="1" w:styleId="BalloonTextChar">
-    <w:name w:val="Balloon Text Char"/>
-    <w:basedOn w:val="DefaultParagraphFont"/>
-    <w:link w:val="BalloonText"/>
+  <w:style w:type="character" w:customStyle="1" w:styleId="TekstdymkaZnak">
+    <w:name w:val="Tekst dymka Znak"/>
+    <w:basedOn w:val="Domylnaczcionkaakapitu"/>
+    <w:link w:val="Tekstdymka"/>
     <w:uiPriority w:val="99"/>
     <w:semiHidden/>
     <w:rsid w:val="00C40107"/>

</xml_diff>

<commit_message>
Units / Specification updated
</commit_message>
<xml_diff>
--- a/DisciplesBattleSimulator/src/units/data/Specyfikacja - Jednostki.docx
+++ b/DisciplesBattleSimulator/src/units/data/Specyfikacja - Jednostki.docx
@@ -576,12 +576,14 @@
               <w:jc w:val="right"/>
               <w:rPr>
                 <w:b/>
-                <w:color w:val="008000"/>
-              </w:rPr>
-            </w:pPr>
-            <w:r>
-              <w:rPr>
-                <w:b/>
+                <w:strike/>
+                <w:color w:val="008000"/>
+              </w:rPr>
+            </w:pPr>
+            <w:r>
+              <w:rPr>
+                <w:b/>
+                <w:strike/>
                 <w:color w:val="008000"/>
               </w:rPr>
               <w:t>Odporność</w:t>
@@ -589,6 +591,7 @@
             <w:r>
               <w:rPr>
                 <w:b/>
+                <w:strike/>
                 <w:color w:val="008000"/>
               </w:rPr>
               <w:t xml:space="preserve"> pancerza</w:t>
@@ -602,21 +605,20 @@
           <w:p>
             <w:pPr>
               <w:jc w:val="center"/>
-            </w:pPr>
-            <w:r>
-              <w:rPr>
+              <w:rPr>
+                <w:strike/>
+              </w:rPr>
+            </w:pPr>
+            <w:r>
+              <w:rPr>
+                <w:strike/>
                 <w:highlight w:val="green"/>
               </w:rPr>
-              <w:t>UnitAr</w:t>
-            </w:r>
-            <w:r>
-              <w:rPr>
-                <w:highlight w:val="green"/>
-              </w:rPr>
-              <w:t>mor</w:t>
-            </w:r>
-            <w:r>
-              <w:rPr>
+              <w:t>UnitArmor</w:t>
+            </w:r>
+            <w:r>
+              <w:rPr>
+                <w:strike/>
                 <w:highlight w:val="green"/>
               </w:rPr>
               <w:t>Durability</w:t>
@@ -629,17 +631,46 @@
             <w:vAlign w:val="center"/>
           </w:tcPr>
           <w:p>
-            <w:r>
+            <w:pPr>
+              <w:rPr>
+                <w:strike/>
+              </w:rPr>
+            </w:pPr>
+            <w:r>
+              <w:rPr>
+                <w:strike/>
+              </w:rPr>
               <w:t>armor</w:t>
             </w:r>
             <w:r>
+              <w:rPr>
+                <w:strike/>
+              </w:rPr>
               <w:t>Durability</w:t>
             </w:r>
             <w:r>
+              <w:rPr>
+                <w:strike/>
+              </w:rPr>
               <w:br/>
             </w:r>
             <w:r>
-              <w:t>określa liczbę punktów obrażeń, które moż przyjąć pancerz po których jego ochrona obniży się o 1%</w:t>
+              <w:rPr>
+                <w:strike/>
+              </w:rPr>
+              <w:t>określa liczbę punktów obrażeń, które moż</w:t>
+            </w:r>
+            <w:r>
+              <w:rPr>
+                <w:strike/>
+              </w:rPr>
+              <w:t>e</w:t>
+            </w:r>
+            <w:r>
+              <w:rPr>
+                <w:strike/>
+              </w:rPr>
+              <w:t xml:space="preserve"> przyjąć pancerz po których jego ochrona obniży się o 1%</w:t>
             </w:r>
           </w:p>
         </w:tc>
@@ -1395,6 +1426,132 @@
           <w:i/>
         </w:rPr>
         <w:t>AttributeValueChangeFactorImpl.getPecentageChangeFactor</w:t>
+      </w:r>
+    </w:p>
+    <w:p>
+      <w:pPr>
+        <w:pStyle w:val="Akapitzlist"/>
+        <w:numPr>
+          <w:ilvl w:val="0"/>
+          <w:numId w:val="5"/>
+        </w:numPr>
+      </w:pPr>
+      <w:r>
+        <w:rPr>
+          <w:b/>
+        </w:rPr>
+        <w:t>proces</w:t>
+      </w:r>
+      <w:r>
+        <w:t xml:space="preserve"> </w:t>
+      </w:r>
+    </w:p>
+    <w:p>
+      <w:pPr>
+        <w:pStyle w:val="Akapitzlist"/>
+        <w:numPr>
+          <w:ilvl w:val="1"/>
+          <w:numId w:val="5"/>
+        </w:numPr>
+      </w:pPr>
+      <w:r>
+        <w:t>zmiany</w:t>
+      </w:r>
+      <w:r>
+        <w:t xml:space="preserve"> odbywa się w metodach </w:t>
+      </w:r>
+      <w:r>
+        <w:rPr>
+          <w:i/>
+        </w:rPr>
+        <w:t>atrybut.updateReferencedAttributes</w:t>
+      </w:r>
+    </w:p>
+    <w:p>
+      <w:pPr>
+        <w:pStyle w:val="Akapitzlist"/>
+        <w:numPr>
+          <w:ilvl w:val="1"/>
+          <w:numId w:val="5"/>
+        </w:numPr>
+      </w:pPr>
+      <w:r>
+        <w:t>przebieg:</w:t>
+      </w:r>
+    </w:p>
+    <w:p>
+      <w:pPr>
+        <w:pStyle w:val="Akapitzlist"/>
+        <w:numPr>
+          <w:ilvl w:val="2"/>
+          <w:numId w:val="5"/>
+        </w:numPr>
+      </w:pPr>
+      <w:r>
+        <w:t xml:space="preserve">obliczana jest zmiana wartości atrybutu powiązanego w zależności od jego współczynnika zmiany </w:t>
+      </w:r>
+      <w:r>
+        <w:t>(</w:t>
+      </w:r>
+      <w:r>
+        <w:rPr>
+          <w:i/>
+        </w:rPr>
+        <w:t>Linked</w:t>
+      </w:r>
+      <w:r>
+        <w:rPr>
+          <w:i/>
+        </w:rPr>
+        <w:t>...</w:t>
+      </w:r>
+      <w:r>
+        <w:t xml:space="preserve">) </w:t>
+      </w:r>
+      <w:r>
+        <w:t>oraz zmiany wartości atrybutu głównego</w:t>
+      </w:r>
+    </w:p>
+    <w:p>
+      <w:pPr>
+        <w:pStyle w:val="Akapitzlist"/>
+        <w:numPr>
+          <w:ilvl w:val="2"/>
+          <w:numId w:val="5"/>
+        </w:numPr>
+      </w:pPr>
+      <w:r>
+        <w:t>pobierana jest obecna wartość atrybutu powiązanego</w:t>
+      </w:r>
+    </w:p>
+    <w:p>
+      <w:pPr>
+        <w:pStyle w:val="Akapitzlist"/>
+        <w:numPr>
+          <w:ilvl w:val="2"/>
+          <w:numId w:val="5"/>
+        </w:numPr>
+      </w:pPr>
+      <w:r>
+        <w:t>je</w:t>
+      </w:r>
+      <w:r>
+        <w:t xml:space="preserve">go wartość jest aktualizowana </w:t>
+      </w:r>
+      <w:r>
+        <w:t>przed współczynnik (</w:t>
+      </w:r>
+      <w:r>
+        <w:t>...</w:t>
+      </w:r>
+      <w:r>
+        <w:rPr>
+          <w:i/>
+        </w:rPr>
+        <w:t>Factor</w:t>
+      </w:r>
+      <w:r>
+        <w:t>)</w:t>
       </w:r>
     </w:p>
     <w:sectPr>
@@ -2043,13 +2200,13 @@
         <w:rFonts w:ascii="Courier New" w:hAnsi="Courier New" w:cs="Courier New" w:hint="default"/>
       </w:rPr>
     </w:lvl>
-    <w:lvl w:ilvl="2" w:tplc="04150005" w:tentative="1">
+    <w:lvl w:ilvl="2" w:tplc="04150005">
       <w:start w:val="1"/>
       <w:numFmt w:val="bullet"/>
       <w:lvlText w:val=""/>
       <w:lvlJc w:val="left"/>
       <w:pPr>
-        <w:ind w:left="2160" w:hanging="360"/>
+        <w:ind w:left="1920" w:hanging="360"/>
       </w:pPr>
       <w:rPr>
         <w:rFonts w:ascii="Wingdings" w:hAnsi="Wingdings" w:hint="default"/>

</xml_diff>

<commit_message>
Units / Spec - update
</commit_message>
<xml_diff>
--- a/DisciplesBattleSimulator/src/units/data/Specyfikacja - Jednostki.docx
+++ b/DisciplesBattleSimulator/src/units/data/Specyfikacja - Jednostki.docx
@@ -1,10 +1,10 @@
 
 <file path=word/document.xml><?xml version="1.0" encoding="utf-8"?>
-<w:document xmlns:ve="http://schemas.openxmlformats.org/markup-compatibility/2006" xmlns:o="urn:schemas-microsoft-com:office:office" xmlns:r="http://schemas.openxmlformats.org/officeDocument/2006/relationships" xmlns:m="http://schemas.openxmlformats.org/officeDocument/2006/math" xmlns:v="urn:schemas-microsoft-com:vml" xmlns:wp="http://schemas.openxmlformats.org/drawingml/2006/wordprocessingDrawing" xmlns:w10="urn:schemas-microsoft-com:office:word" xmlns:w="http://schemas.openxmlformats.org/wordprocessingml/2006/main" xmlns:wne="http://schemas.microsoft.com/office/word/2006/wordml">
+<w:document xmlns:wpc="http://schemas.microsoft.com/office/word/2010/wordprocessingCanvas" xmlns:mc="http://schemas.openxmlformats.org/markup-compatibility/2006" xmlns:o="urn:schemas-microsoft-com:office:office" xmlns:r="http://schemas.openxmlformats.org/officeDocument/2006/relationships" xmlns:m="http://schemas.openxmlformats.org/officeDocument/2006/math" xmlns:v="urn:schemas-microsoft-com:vml" xmlns:wp14="http://schemas.microsoft.com/office/word/2010/wordprocessingDrawing" xmlns:wp="http://schemas.openxmlformats.org/drawingml/2006/wordprocessingDrawing" xmlns:w10="urn:schemas-microsoft-com:office:word" xmlns:w="http://schemas.openxmlformats.org/wordprocessingml/2006/main" xmlns:w14="http://schemas.microsoft.com/office/word/2010/wordml" xmlns:wpg="http://schemas.microsoft.com/office/word/2010/wordprocessingGroup" xmlns:wpi="http://schemas.microsoft.com/office/word/2010/wordprocessingInk" xmlns:wne="http://schemas.microsoft.com/office/word/2006/wordml" xmlns:wps="http://schemas.microsoft.com/office/word/2010/wordprocessingShape" mc:Ignorable="w14 wp14">
   <w:body>
     <w:p>
       <w:pPr>
-        <w:pStyle w:val="Nagwek1"/>
+        <w:pStyle w:val="Heading1"/>
       </w:pPr>
       <w:r>
         <w:t>Atrybuty</w:t>
@@ -12,7 +12,7 @@
     </w:p>
     <w:p>
       <w:pPr>
-        <w:pStyle w:val="Akapitzlist"/>
+        <w:pStyle w:val="ListParagraph"/>
         <w:numPr>
           <w:ilvl w:val="0"/>
           <w:numId w:val="9"/>
@@ -50,7 +50,7 @@
     </w:p>
     <w:p>
       <w:pPr>
-        <w:pStyle w:val="Akapitzlist"/>
+        <w:pStyle w:val="ListParagraph"/>
         <w:numPr>
           <w:ilvl w:val="1"/>
           <w:numId w:val="9"/>
@@ -72,7 +72,7 @@
     </w:p>
     <w:p>
       <w:pPr>
-        <w:pStyle w:val="Akapitzlist"/>
+        <w:pStyle w:val="ListParagraph"/>
         <w:numPr>
           <w:ilvl w:val="1"/>
           <w:numId w:val="9"/>
@@ -94,7 +94,7 @@
     </w:p>
     <w:p>
       <w:pPr>
-        <w:pStyle w:val="Akapitzlist"/>
+        <w:pStyle w:val="ListParagraph"/>
         <w:numPr>
           <w:ilvl w:val="2"/>
           <w:numId w:val="9"/>
@@ -116,7 +116,7 @@
     </w:p>
     <w:p>
       <w:pPr>
-        <w:pStyle w:val="Akapitzlist"/>
+        <w:pStyle w:val="ListParagraph"/>
         <w:numPr>
           <w:ilvl w:val="2"/>
           <w:numId w:val="9"/>
@@ -154,7 +154,7 @@
     </w:p>
     <w:p>
       <w:pPr>
-        <w:pStyle w:val="Akapitzlist"/>
+        <w:pStyle w:val="ListParagraph"/>
         <w:numPr>
           <w:ilvl w:val="0"/>
           <w:numId w:val="9"/>
@@ -176,7 +176,7 @@
     </w:p>
     <w:p>
       <w:pPr>
-        <w:pStyle w:val="Akapitzlist"/>
+        <w:pStyle w:val="ListParagraph"/>
         <w:numPr>
           <w:ilvl w:val="1"/>
           <w:numId w:val="9"/>
@@ -198,7 +198,7 @@
     </w:p>
     <w:p>
       <w:pPr>
-        <w:pStyle w:val="Akapitzlist"/>
+        <w:pStyle w:val="ListParagraph"/>
         <w:numPr>
           <w:ilvl w:val="1"/>
           <w:numId w:val="9"/>
@@ -249,7 +249,7 @@
     </w:p>
     <w:tbl>
       <w:tblPr>
-        <w:tblStyle w:val="Tabela-Siatka"/>
+        <w:tblStyle w:val="TableGrid"/>
         <w:tblW w:w="5000" w:type="pct"/>
         <w:tblBorders>
           <w:top w:val="single" w:sz="4" w:space="0" w:color="BFBFBF" w:themeColor="background1" w:themeShade="BF"/>
@@ -260,7 +260,7 @@
           <w:insideV w:val="single" w:sz="4" w:space="0" w:color="BFBFBF" w:themeColor="background1" w:themeShade="BF"/>
         </w:tblBorders>
         <w:tblLayout w:type="fixed"/>
-        <w:tblLook w:val="04A0"/>
+        <w:tblLook w:val="04A0" w:firstRow="1" w:lastRow="0" w:firstColumn="1" w:lastColumn="0" w:noHBand="0" w:noVBand="1"/>
       </w:tblPr>
       <w:tblGrid>
         <w:gridCol w:w="2770"/>
@@ -439,6 +439,86 @@
           </w:tcPr>
           <w:p>
             <w:pPr>
+              <w:jc w:val="right"/>
+              <w:rPr>
+                <w:color w:val="008000"/>
+              </w:rPr>
+            </w:pPr>
+            <w:r>
+              <w:rPr>
+                <w:color w:val="008000"/>
+              </w:rPr>
+              <w:t>Rasa</w:t>
+            </w:r>
+          </w:p>
+        </w:tc>
+        <w:tc>
+          <w:tcPr>
+            <w:tcW w:w="911" w:type="pct"/>
+            <w:vAlign w:val="center"/>
+          </w:tcPr>
+          <w:p>
+            <w:pPr>
+              <w:jc w:val="center"/>
+              <w:rPr>
+                <w:rFonts w:ascii="Courier New" w:hAnsi="Courier New" w:cs="Courier New"/>
+                <w:sz w:val="20"/>
+              </w:rPr>
+            </w:pPr>
+            <w:r>
+              <w:rPr>
+                <w:rFonts w:ascii="Courier New" w:hAnsi="Courier New" w:cs="Courier New"/>
+                <w:sz w:val="20"/>
+              </w:rPr>
+              <w:t>UnitRace</w:t>
+            </w:r>
+          </w:p>
+        </w:tc>
+        <w:tc>
+          <w:tcPr>
+            <w:tcW w:w="1280" w:type="pct"/>
+            <w:vAlign w:val="center"/>
+          </w:tcPr>
+          <w:p>
+            <w:pPr>
+              <w:jc w:val="center"/>
+              <w:rPr>
+                <w:rFonts w:ascii="Courier New" w:hAnsi="Courier New" w:cs="Courier New"/>
+                <w:sz w:val="20"/>
+              </w:rPr>
+            </w:pPr>
+            <w:r>
+              <w:rPr>
+                <w:rFonts w:ascii="Courier New" w:hAnsi="Courier New" w:cs="Courier New"/>
+                <w:sz w:val="20"/>
+              </w:rPr>
+              <w:t>description.race</w:t>
+            </w:r>
+          </w:p>
+        </w:tc>
+        <w:tc>
+          <w:tcPr>
+            <w:tcW w:w="1835" w:type="pct"/>
+          </w:tcPr>
+          <w:p>
+            <w:r>
+              <w:t xml:space="preserve">H – Ludzie, E – Elfy, U – Nieumarli, L – Legiony, </w:t>
+            </w:r>
+            <w:r>
+              <w:br/>
+              <w:t>M - klany</w:t>
+            </w:r>
+          </w:p>
+        </w:tc>
+      </w:tr>
+      <w:tr>
+        <w:tc>
+          <w:tcPr>
+            <w:tcW w:w="974" w:type="pct"/>
+            <w:vAlign w:val="center"/>
+          </w:tcPr>
+          <w:p>
+            <w:pPr>
               <w:spacing w:line="276" w:lineRule="auto"/>
               <w:jc w:val="right"/>
               <w:rPr>
@@ -795,7 +875,7 @@
           </w:p>
           <w:p>
             <w:pPr>
-              <w:pStyle w:val="Akapitzlist"/>
+              <w:pStyle w:val="ListParagraph"/>
               <w:numPr>
                 <w:ilvl w:val="0"/>
                 <w:numId w:val="9"/>
@@ -808,7 +888,12 @@
               <w:t>uwaga</w:t>
             </w:r>
             <w:r>
-              <w:t xml:space="preserve">: nie jest wczytywany z properties, </w:t>
+              <w:t>: nie jest wczytywany z properti</w:t>
+            </w:r>
+            <w:bookmarkStart w:id="0" w:name="_GoBack"/>
+            <w:bookmarkEnd w:id="0"/>
+            <w:r>
+              <w:t xml:space="preserve">es, </w:t>
             </w:r>
             <w:r>
               <w:br/>
@@ -1061,15 +1146,7 @@
             <w:tcW w:w="1835" w:type="pct"/>
           </w:tcPr>
           <w:p>
-            <w:pPr>
-              <w:rPr>
-                <w:lang w:val="en-US"/>
-              </w:rPr>
-            </w:pPr>
-            <w:r>
-              <w:rPr>
-                <w:lang w:val="en-US"/>
-              </w:rPr>
+            <w:r>
               <w:t>Jego procentowa wytrzymałość wpływa na wszystkie odporności</w:t>
             </w:r>
           </w:p>
@@ -1288,14 +1365,11 @@
           </w:p>
           <w:p>
             <w:pPr>
-              <w:pStyle w:val="Akapitzlist"/>
+              <w:pStyle w:val="ListParagraph"/>
               <w:numPr>
                 <w:ilvl w:val="0"/>
                 <w:numId w:val="9"/>
               </w:numPr>
-              <w:rPr>
-                <w:lang w:val="en-US"/>
-              </w:rPr>
             </w:pPr>
             <w:r>
               <w:rPr>
@@ -1857,7 +1931,7 @@
     </w:p>
     <w:p>
       <w:pPr>
-        <w:pStyle w:val="Nagwek2"/>
+        <w:pStyle w:val="Heading2"/>
       </w:pPr>
       <w:r>
         <w:lastRenderedPageBreak/>
@@ -1869,7 +1943,7 @@
     </w:p>
     <w:p>
       <w:pPr>
-        <w:pStyle w:val="Akapitzlist"/>
+        <w:pStyle w:val="ListParagraph"/>
         <w:numPr>
           <w:ilvl w:val="0"/>
           <w:numId w:val="7"/>
@@ -1897,7 +1971,7 @@
     </w:p>
     <w:p>
       <w:pPr>
-        <w:pStyle w:val="Akapitzlist"/>
+        <w:pStyle w:val="ListParagraph"/>
         <w:numPr>
           <w:ilvl w:val="0"/>
           <w:numId w:val="7"/>
@@ -1924,7 +1998,7 @@
     </w:p>
     <w:p>
       <w:pPr>
-        <w:pStyle w:val="Akapitzlist"/>
+        <w:pStyle w:val="ListParagraph"/>
         <w:numPr>
           <w:ilvl w:val="1"/>
           <w:numId w:val="7"/>
@@ -1959,7 +2033,7 @@
     </w:p>
     <w:p>
       <w:pPr>
-        <w:pStyle w:val="Akapitzlist"/>
+        <w:pStyle w:val="ListParagraph"/>
         <w:numPr>
           <w:ilvl w:val="1"/>
           <w:numId w:val="7"/>
@@ -2015,7 +2089,7 @@
     </w:p>
     <w:p>
       <w:pPr>
-        <w:pStyle w:val="Akapitzlist"/>
+        <w:pStyle w:val="ListParagraph"/>
         <w:numPr>
           <w:ilvl w:val="2"/>
           <w:numId w:val="7"/>
@@ -2035,7 +2109,7 @@
     </w:p>
     <w:p>
       <w:pPr>
-        <w:pStyle w:val="Akapitzlist"/>
+        <w:pStyle w:val="ListParagraph"/>
         <w:numPr>
           <w:ilvl w:val="2"/>
           <w:numId w:val="7"/>
@@ -2062,7 +2136,7 @@
     </w:p>
     <w:p>
       <w:pPr>
-        <w:pStyle w:val="Akapitzlist"/>
+        <w:pStyle w:val="ListParagraph"/>
         <w:numPr>
           <w:ilvl w:val="0"/>
           <w:numId w:val="7"/>
@@ -2096,7 +2170,7 @@
     </w:p>
     <w:p>
       <w:pPr>
-        <w:pStyle w:val="Akapitzlist"/>
+        <w:pStyle w:val="ListParagraph"/>
         <w:numPr>
           <w:ilvl w:val="1"/>
           <w:numId w:val="7"/>
@@ -2131,7 +2205,7 @@
     </w:p>
     <w:p>
       <w:pPr>
-        <w:pStyle w:val="Nagwek2"/>
+        <w:pStyle w:val="Heading2"/>
       </w:pPr>
       <w:r>
         <w:t>W</w:t>
@@ -2145,7 +2219,7 @@
     </w:p>
     <w:p>
       <w:pPr>
-        <w:pStyle w:val="Akapitzlist"/>
+        <w:pStyle w:val="ListParagraph"/>
         <w:numPr>
           <w:ilvl w:val="0"/>
           <w:numId w:val="5"/>
@@ -2173,7 +2247,7 @@
     </w:p>
     <w:p>
       <w:pPr>
-        <w:pStyle w:val="Nagwek2"/>
+        <w:pStyle w:val="Heading2"/>
       </w:pPr>
       <w:r>
         <w:t>Powiązan</w:t>
@@ -2190,7 +2264,7 @@
     </w:p>
     <w:p>
       <w:pPr>
-        <w:pStyle w:val="Akapitzlist"/>
+        <w:pStyle w:val="ListParagraph"/>
         <w:numPr>
           <w:ilvl w:val="0"/>
           <w:numId w:val="5"/>
@@ -2232,7 +2306,7 @@
     </w:p>
     <w:p>
       <w:pPr>
-        <w:pStyle w:val="Akapitzlist"/>
+        <w:pStyle w:val="ListParagraph"/>
         <w:numPr>
           <w:ilvl w:val="0"/>
           <w:numId w:val="5"/>
@@ -2266,7 +2340,7 @@
     </w:p>
     <w:p>
       <w:pPr>
-        <w:pStyle w:val="Akapitzlist"/>
+        <w:pStyle w:val="ListParagraph"/>
         <w:numPr>
           <w:ilvl w:val="1"/>
           <w:numId w:val="5"/>
@@ -2330,7 +2404,7 @@
     </w:p>
     <w:p>
       <w:pPr>
-        <w:pStyle w:val="Akapitzlist"/>
+        <w:pStyle w:val="ListParagraph"/>
         <w:numPr>
           <w:ilvl w:val="1"/>
           <w:numId w:val="5"/>
@@ -2373,7 +2447,7 @@
     </w:p>
     <w:p>
       <w:pPr>
-        <w:pStyle w:val="Akapitzlist"/>
+        <w:pStyle w:val="ListParagraph"/>
         <w:numPr>
           <w:ilvl w:val="2"/>
           <w:numId w:val="5"/>
@@ -2414,7 +2488,7 @@
     </w:p>
     <w:p>
       <w:pPr>
-        <w:pStyle w:val="Akapitzlist"/>
+        <w:pStyle w:val="ListParagraph"/>
         <w:numPr>
           <w:ilvl w:val="0"/>
           <w:numId w:val="5"/>
@@ -2479,7 +2553,7 @@
     </w:p>
     <w:p>
       <w:pPr>
-        <w:pStyle w:val="Akapitzlist"/>
+        <w:pStyle w:val="ListParagraph"/>
         <w:numPr>
           <w:ilvl w:val="1"/>
           <w:numId w:val="5"/>
@@ -2528,7 +2602,7 @@
     </w:p>
     <w:p>
       <w:pPr>
-        <w:pStyle w:val="Akapitzlist"/>
+        <w:pStyle w:val="ListParagraph"/>
         <w:numPr>
           <w:ilvl w:val="1"/>
           <w:numId w:val="5"/>
@@ -2571,7 +2645,7 @@
     </w:p>
     <w:p>
       <w:pPr>
-        <w:pStyle w:val="Akapitzlist"/>
+        <w:pStyle w:val="ListParagraph"/>
         <w:numPr>
           <w:ilvl w:val="1"/>
           <w:numId w:val="5"/>
@@ -2634,7 +2708,7 @@
     </w:p>
     <w:p>
       <w:pPr>
-        <w:pStyle w:val="Akapitzlist"/>
+        <w:pStyle w:val="ListParagraph"/>
         <w:numPr>
           <w:ilvl w:val="0"/>
           <w:numId w:val="5"/>
@@ -2662,7 +2736,7 @@
     </w:p>
     <w:p>
       <w:pPr>
-        <w:pStyle w:val="Akapitzlist"/>
+        <w:pStyle w:val="ListParagraph"/>
         <w:numPr>
           <w:ilvl w:val="1"/>
           <w:numId w:val="5"/>
@@ -2712,7 +2786,7 @@
     </w:p>
     <w:p>
       <w:pPr>
-        <w:pStyle w:val="Akapitzlist"/>
+        <w:pStyle w:val="ListParagraph"/>
         <w:numPr>
           <w:ilvl w:val="1"/>
           <w:numId w:val="5"/>
@@ -2732,7 +2806,7 @@
     </w:p>
     <w:p>
       <w:pPr>
-        <w:pStyle w:val="Akapitzlist"/>
+        <w:pStyle w:val="ListParagraph"/>
         <w:numPr>
           <w:ilvl w:val="2"/>
           <w:numId w:val="5"/>
@@ -2802,7 +2876,7 @@
     </w:p>
     <w:p>
       <w:pPr>
-        <w:pStyle w:val="Akapitzlist"/>
+        <w:pStyle w:val="ListParagraph"/>
         <w:numPr>
           <w:ilvl w:val="3"/>
           <w:numId w:val="5"/>
@@ -2822,7 +2896,7 @@
     </w:p>
     <w:p>
       <w:pPr>
-        <w:pStyle w:val="Akapitzlist"/>
+        <w:pStyle w:val="ListParagraph"/>
         <w:numPr>
           <w:ilvl w:val="3"/>
           <w:numId w:val="5"/>
@@ -2842,7 +2916,7 @@
     </w:p>
     <w:p>
       <w:pPr>
-        <w:pStyle w:val="Akapitzlist"/>
+        <w:pStyle w:val="ListParagraph"/>
         <w:numPr>
           <w:ilvl w:val="2"/>
           <w:numId w:val="5"/>
@@ -2862,7 +2936,7 @@
     </w:p>
     <w:p>
       <w:pPr>
-        <w:pStyle w:val="Akapitzlist"/>
+        <w:pStyle w:val="ListParagraph"/>
         <w:numPr>
           <w:ilvl w:val="2"/>
           <w:numId w:val="5"/>
@@ -2919,7 +2993,7 @@
     </w:p>
     <w:p>
       <w:pPr>
-        <w:pStyle w:val="Nagwek2"/>
+        <w:pStyle w:val="Heading2"/>
       </w:pPr>
       <w:r>
         <w:lastRenderedPageBreak/>
@@ -2928,7 +3002,7 @@
     </w:p>
     <w:p>
       <w:pPr>
-        <w:pStyle w:val="Akapitzlist"/>
+        <w:pStyle w:val="ListParagraph"/>
         <w:numPr>
           <w:ilvl w:val="0"/>
           <w:numId w:val="10"/>
@@ -2953,7 +3027,7 @@
     </w:p>
     <w:p>
       <w:pPr>
-        <w:pStyle w:val="Akapitzlist"/>
+        <w:pStyle w:val="ListParagraph"/>
         <w:numPr>
           <w:ilvl w:val="1"/>
           <w:numId w:val="10"/>
@@ -2971,7 +3045,7 @@
     </w:p>
     <w:p>
       <w:pPr>
-        <w:pStyle w:val="Akapitzlist"/>
+        <w:pStyle w:val="ListParagraph"/>
         <w:numPr>
           <w:ilvl w:val="0"/>
           <w:numId w:val="10"/>
@@ -2996,7 +3070,7 @@
     </w:p>
     <w:p>
       <w:pPr>
-        <w:pStyle w:val="Akapitzlist"/>
+        <w:pStyle w:val="ListParagraph"/>
         <w:numPr>
           <w:ilvl w:val="1"/>
           <w:numId w:val="10"/>
@@ -3014,7 +3088,7 @@
     </w:p>
     <w:p>
       <w:pPr>
-        <w:pStyle w:val="Akapitzlist"/>
+        <w:pStyle w:val="ListParagraph"/>
         <w:numPr>
           <w:ilvl w:val="0"/>
           <w:numId w:val="10"/>
@@ -3032,7 +3106,7 @@
     </w:p>
     <w:p>
       <w:pPr>
-        <w:pStyle w:val="Akapitzlist"/>
+        <w:pStyle w:val="ListParagraph"/>
         <w:numPr>
           <w:ilvl w:val="1"/>
           <w:numId w:val="10"/>
@@ -3056,7 +3130,7 @@
     </w:p>
     <w:p>
       <w:pPr>
-        <w:pStyle w:val="Akapitzlist"/>
+        <w:pStyle w:val="ListParagraph"/>
         <w:numPr>
           <w:ilvl w:val="0"/>
           <w:numId w:val="10"/>
@@ -3081,7 +3155,7 @@
     </w:p>
     <w:p>
       <w:pPr>
-        <w:pStyle w:val="Akapitzlist"/>
+        <w:pStyle w:val="ListParagraph"/>
         <w:numPr>
           <w:ilvl w:val="1"/>
           <w:numId w:val="10"/>
@@ -3105,7 +3179,7 @@
     </w:p>
     <w:p>
       <w:pPr>
-        <w:pStyle w:val="Akapitzlist"/>
+        <w:pStyle w:val="ListParagraph"/>
         <w:numPr>
           <w:ilvl w:val="0"/>
           <w:numId w:val="10"/>
@@ -3136,7 +3210,7 @@
     </w:p>
     <w:p>
       <w:pPr>
-        <w:pStyle w:val="Akapitzlist"/>
+        <w:pStyle w:val="ListParagraph"/>
         <w:numPr>
           <w:ilvl w:val="1"/>
           <w:numId w:val="10"/>
@@ -3154,7 +3228,7 @@
     </w:p>
     <w:p>
       <w:pPr>
-        <w:pStyle w:val="Akapitzlist"/>
+        <w:pStyle w:val="ListParagraph"/>
         <w:numPr>
           <w:ilvl w:val="1"/>
           <w:numId w:val="10"/>
@@ -3185,12 +3259,24 @@
         <w:rPr>
           <w:sz w:val="24"/>
         </w:rPr>
-        <w:t xml:space="preserve"> = 0.925</w:t>
-      </w:r>
-    </w:p>
-    <w:p>
-      <w:pPr>
-        <w:pStyle w:val="Akapitzlist"/>
+        <w:t xml:space="preserve"> = 0.</w:t>
+      </w:r>
+      <w:r>
+        <w:rPr>
+          <w:sz w:val="24"/>
+        </w:rPr>
+        <w:t>6</w:t>
+      </w:r>
+      <w:r>
+        <w:rPr>
+          <w:sz w:val="24"/>
+        </w:rPr>
+        <w:t>25</w:t>
+      </w:r>
+    </w:p>
+    <w:p>
+      <w:pPr>
+        <w:pStyle w:val="ListParagraph"/>
         <w:numPr>
           <w:ilvl w:val="1"/>
           <w:numId w:val="10"/>
@@ -3203,18 +3289,30 @@
         <w:rPr>
           <w:sz w:val="24"/>
         </w:rPr>
-        <w:t xml:space="preserve">nowa wartość: 50 * 0.925 = </w:t>
-      </w:r>
-      <w:r>
-        <w:rPr>
-          <w:sz w:val="24"/>
-        </w:rPr>
-        <w:t>46,25</w:t>
-      </w:r>
-    </w:p>
-    <w:p>
-      <w:pPr>
-        <w:pStyle w:val="Akapitzlist"/>
+        <w:t>nowa wartość: 50 * 0.6</w:t>
+      </w:r>
+      <w:r>
+        <w:rPr>
+          <w:sz w:val="24"/>
+        </w:rPr>
+        <w:t xml:space="preserve">25 = </w:t>
+      </w:r>
+      <w:r>
+        <w:rPr>
+          <w:sz w:val="24"/>
+        </w:rPr>
+        <w:t>31</w:t>
+      </w:r>
+      <w:r>
+        <w:rPr>
+          <w:sz w:val="24"/>
+        </w:rPr>
+        <w:t>,25</w:t>
+      </w:r>
+    </w:p>
+    <w:p>
+      <w:pPr>
+        <w:pStyle w:val="ListParagraph"/>
         <w:numPr>
           <w:ilvl w:val="0"/>
           <w:numId w:val="10"/>
@@ -3234,7 +3332,7 @@
     </w:p>
     <w:p>
       <w:pPr>
-        <w:pStyle w:val="Akapitzlist"/>
+        <w:pStyle w:val="ListParagraph"/>
         <w:numPr>
           <w:ilvl w:val="1"/>
           <w:numId w:val="10"/>
@@ -3249,7 +3347,21 @@
           <w:b/>
           <w:sz w:val="24"/>
         </w:rPr>
-        <w:t>nowa wartość: 46,25</w:t>
+        <w:t xml:space="preserve">nowa wartość: </w:t>
+      </w:r>
+      <w:r>
+        <w:rPr>
+          <w:b/>
+          <w:sz w:val="24"/>
+        </w:rPr>
+        <w:t>31</w:t>
+      </w:r>
+      <w:r>
+        <w:rPr>
+          <w:b/>
+          <w:sz w:val="24"/>
+        </w:rPr>
+        <w:t>,25</w:t>
       </w:r>
     </w:p>
     <w:sectPr>
@@ -3263,7 +3375,7 @@
 </file>
 
 <file path=word/numbering.xml><?xml version="1.0" encoding="utf-8"?>
-<w:numbering xmlns:ve="http://schemas.openxmlformats.org/markup-compatibility/2006" xmlns:o="urn:schemas-microsoft-com:office:office" xmlns:r="http://schemas.openxmlformats.org/officeDocument/2006/relationships" xmlns:m="http://schemas.openxmlformats.org/officeDocument/2006/math" xmlns:v="urn:schemas-microsoft-com:vml" xmlns:wp="http://schemas.openxmlformats.org/drawingml/2006/wordprocessingDrawing" xmlns:w10="urn:schemas-microsoft-com:office:word" xmlns:w="http://schemas.openxmlformats.org/wordprocessingml/2006/main" xmlns:wne="http://schemas.microsoft.com/office/word/2006/wordml">
+<w:numbering xmlns:wpc="http://schemas.microsoft.com/office/word/2010/wordprocessingCanvas" xmlns:mc="http://schemas.openxmlformats.org/markup-compatibility/2006" xmlns:o="urn:schemas-microsoft-com:office:office" xmlns:r="http://schemas.openxmlformats.org/officeDocument/2006/relationships" xmlns:m="http://schemas.openxmlformats.org/officeDocument/2006/math" xmlns:v="urn:schemas-microsoft-com:vml" xmlns:wp14="http://schemas.microsoft.com/office/word/2010/wordprocessingDrawing" xmlns:wp="http://schemas.openxmlformats.org/drawingml/2006/wordprocessingDrawing" xmlns:w10="urn:schemas-microsoft-com:office:word" xmlns:w="http://schemas.openxmlformats.org/wordprocessingml/2006/main" xmlns:w14="http://schemas.microsoft.com/office/word/2010/wordml" xmlns:wpg="http://schemas.microsoft.com/office/word/2010/wordprocessingGroup" xmlns:wpi="http://schemas.microsoft.com/office/word/2010/wordprocessingInk" xmlns:wne="http://schemas.microsoft.com/office/word/2006/wordml" xmlns:wps="http://schemas.microsoft.com/office/word/2010/wordprocessingShape" mc:Ignorable="w14 wp14">
   <w:abstractNum w:abstractNumId="0">
     <w:nsid w:val="02E5322F"/>
     <w:multiLevelType w:val="hybridMultilevel"/>
@@ -4270,7 +4382,7 @@
 </file>
 
 <file path=word/styles.xml><?xml version="1.0" encoding="utf-8"?>
-<w:styles xmlns:r="http://schemas.openxmlformats.org/officeDocument/2006/relationships" xmlns:w="http://schemas.openxmlformats.org/wordprocessingml/2006/main">
+<w:styles xmlns:mc="http://schemas.openxmlformats.org/markup-compatibility/2006" xmlns:r="http://schemas.openxmlformats.org/officeDocument/2006/relationships" xmlns:w="http://schemas.openxmlformats.org/wordprocessingml/2006/main" xmlns:w14="http://schemas.microsoft.com/office/word/2010/wordml" mc:Ignorable="w14">
   <w:docDefaults>
     <w:rPrDefault>
       <w:rPr>
@@ -4425,16 +4537,16 @@
     <w:lsdException w:name="Bibliography" w:uiPriority="37"/>
     <w:lsdException w:name="TOC Heading" w:uiPriority="39" w:qFormat="1"/>
   </w:latentStyles>
-  <w:style w:type="paragraph" w:default="1" w:styleId="Normalny">
+  <w:style w:type="paragraph" w:default="1" w:styleId="Normal">
     <w:name w:val="Normal"/>
     <w:qFormat/>
     <w:rsid w:val="003757C1"/>
   </w:style>
-  <w:style w:type="paragraph" w:styleId="Nagwek1">
+  <w:style w:type="paragraph" w:styleId="Heading1">
     <w:name w:val="heading 1"/>
-    <w:basedOn w:val="Normalny"/>
-    <w:next w:val="Normalny"/>
-    <w:link w:val="Nagwek1Znak"/>
+    <w:basedOn w:val="Normal"/>
+    <w:next w:val="Normal"/>
+    <w:link w:val="Heading1Char"/>
     <w:uiPriority w:val="9"/>
     <w:qFormat/>
     <w:rsid w:val="00156EC1"/>
@@ -4453,11 +4565,11 @@
       <w:szCs w:val="28"/>
     </w:rPr>
   </w:style>
-  <w:style w:type="paragraph" w:styleId="Nagwek2">
+  <w:style w:type="paragraph" w:styleId="Heading2">
     <w:name w:val="heading 2"/>
-    <w:basedOn w:val="Normalny"/>
-    <w:next w:val="Normalny"/>
-    <w:link w:val="Nagwek2Znak"/>
+    <w:basedOn w:val="Normal"/>
+    <w:next w:val="Normal"/>
+    <w:link w:val="Heading2Char"/>
     <w:uiPriority w:val="9"/>
     <w:unhideWhenUsed/>
     <w:qFormat/>
@@ -4477,11 +4589,11 @@
       <w:szCs w:val="26"/>
     </w:rPr>
   </w:style>
-  <w:style w:type="paragraph" w:styleId="Nagwek3">
+  <w:style w:type="paragraph" w:styleId="Heading3">
     <w:name w:val="heading 3"/>
-    <w:basedOn w:val="Normalny"/>
-    <w:next w:val="Normalny"/>
-    <w:link w:val="Nagwek3Znak"/>
+    <w:basedOn w:val="Normal"/>
+    <w:next w:val="Normal"/>
+    <w:link w:val="Heading3Char"/>
     <w:uiPriority w:val="9"/>
     <w:unhideWhenUsed/>
     <w:qFormat/>
@@ -4500,18 +4612,17 @@
       <w:lang w:eastAsia="pl-PL"/>
     </w:rPr>
   </w:style>
-  <w:style w:type="character" w:default="1" w:styleId="Domylnaczcionkaakapitu">
+  <w:style w:type="character" w:default="1" w:styleId="DefaultParagraphFont">
     <w:name w:val="Default Paragraph Font"/>
     <w:uiPriority w:val="1"/>
     <w:semiHidden/>
     <w:unhideWhenUsed/>
   </w:style>
-  <w:style w:type="table" w:default="1" w:styleId="Standardowy">
+  <w:style w:type="table" w:default="1" w:styleId="TableNormal">
     <w:name w:val="Normal Table"/>
     <w:uiPriority w:val="99"/>
     <w:semiHidden/>
     <w:unhideWhenUsed/>
-    <w:qFormat/>
     <w:tblPr>
       <w:tblInd w:w="0" w:type="dxa"/>
       <w:tblCellMar>
@@ -4522,15 +4633,15 @@
       </w:tblCellMar>
     </w:tblPr>
   </w:style>
-  <w:style w:type="numbering" w:default="1" w:styleId="Bezlisty">
+  <w:style w:type="numbering" w:default="1" w:styleId="NoList">
     <w:name w:val="No List"/>
     <w:uiPriority w:val="99"/>
     <w:semiHidden/>
     <w:unhideWhenUsed/>
   </w:style>
-  <w:style w:type="paragraph" w:styleId="Akapitzlist">
+  <w:style w:type="paragraph" w:styleId="ListParagraph">
     <w:name w:val="List Paragraph"/>
-    <w:basedOn w:val="Normalny"/>
+    <w:basedOn w:val="Normal"/>
     <w:uiPriority w:val="34"/>
     <w:qFormat/>
     <w:rsid w:val="00A14625"/>
@@ -4539,10 +4650,10 @@
       <w:contextualSpacing/>
     </w:pPr>
   </w:style>
-  <w:style w:type="character" w:customStyle="1" w:styleId="Nagwek3Znak">
-    <w:name w:val="Nagłówek 3 Znak"/>
-    <w:basedOn w:val="Domylnaczcionkaakapitu"/>
-    <w:link w:val="Nagwek3"/>
+  <w:style w:type="character" w:customStyle="1" w:styleId="Heading3Char">
+    <w:name w:val="Heading 3 Char"/>
+    <w:basedOn w:val="DefaultParagraphFont"/>
+    <w:link w:val="Heading3"/>
     <w:uiPriority w:val="9"/>
     <w:rsid w:val="00C40107"/>
     <w:rPr>
@@ -4553,9 +4664,9 @@
       <w:lang w:eastAsia="pl-PL"/>
     </w:rPr>
   </w:style>
-  <w:style w:type="table" w:styleId="Tabela-Siatka">
+  <w:style w:type="table" w:styleId="TableGrid">
     <w:name w:val="Table Grid"/>
-    <w:basedOn w:val="Standardowy"/>
+    <w:basedOn w:val="TableNormal"/>
     <w:rsid w:val="00C40107"/>
     <w:pPr>
       <w:spacing w:after="0" w:line="240" w:lineRule="auto"/>
@@ -4565,7 +4676,6 @@
       <w:lang w:eastAsia="pl-PL"/>
     </w:rPr>
     <w:tblPr>
-      <w:tblInd w:w="0" w:type="dxa"/>
       <w:tblBorders>
         <w:top w:val="single" w:sz="4" w:space="0" w:color="000000" w:themeColor="text1"/>
         <w:left w:val="single" w:sz="4" w:space="0" w:color="000000" w:themeColor="text1"/>
@@ -4574,18 +4684,12 @@
         <w:insideH w:val="single" w:sz="4" w:space="0" w:color="000000" w:themeColor="text1"/>
         <w:insideV w:val="single" w:sz="4" w:space="0" w:color="000000" w:themeColor="text1"/>
       </w:tblBorders>
-      <w:tblCellMar>
-        <w:top w:w="0" w:type="dxa"/>
-        <w:left w:w="108" w:type="dxa"/>
-        <w:bottom w:w="0" w:type="dxa"/>
-        <w:right w:w="108" w:type="dxa"/>
-      </w:tblCellMar>
     </w:tblPr>
   </w:style>
-  <w:style w:type="paragraph" w:styleId="Tekstdymka">
+  <w:style w:type="paragraph" w:styleId="BalloonText">
     <w:name w:val="Balloon Text"/>
-    <w:basedOn w:val="Normalny"/>
-    <w:link w:val="TekstdymkaZnak"/>
+    <w:basedOn w:val="Normal"/>
+    <w:link w:val="BalloonTextChar"/>
     <w:uiPriority w:val="99"/>
     <w:semiHidden/>
     <w:unhideWhenUsed/>
@@ -4599,10 +4703,10 @@
       <w:szCs w:val="16"/>
     </w:rPr>
   </w:style>
-  <w:style w:type="character" w:customStyle="1" w:styleId="TekstdymkaZnak">
-    <w:name w:val="Tekst dymka Znak"/>
-    <w:basedOn w:val="Domylnaczcionkaakapitu"/>
-    <w:link w:val="Tekstdymka"/>
+  <w:style w:type="character" w:customStyle="1" w:styleId="BalloonTextChar">
+    <w:name w:val="Balloon Text Char"/>
+    <w:basedOn w:val="DefaultParagraphFont"/>
+    <w:link w:val="BalloonText"/>
     <w:uiPriority w:val="99"/>
     <w:semiHidden/>
     <w:rsid w:val="00C40107"/>
@@ -4612,10 +4716,10 @@
       <w:szCs w:val="16"/>
     </w:rPr>
   </w:style>
-  <w:style w:type="character" w:customStyle="1" w:styleId="Nagwek1Znak">
-    <w:name w:val="Nagłówek 1 Znak"/>
-    <w:basedOn w:val="Domylnaczcionkaakapitu"/>
-    <w:link w:val="Nagwek1"/>
+  <w:style w:type="character" w:customStyle="1" w:styleId="Heading1Char">
+    <w:name w:val="Heading 1 Char"/>
+    <w:basedOn w:val="DefaultParagraphFont"/>
+    <w:link w:val="Heading1"/>
     <w:uiPriority w:val="9"/>
     <w:rsid w:val="00156EC1"/>
     <w:rPr>
@@ -4627,10 +4731,10 @@
       <w:szCs w:val="28"/>
     </w:rPr>
   </w:style>
-  <w:style w:type="character" w:customStyle="1" w:styleId="Nagwek2Znak">
-    <w:name w:val="Nagłówek 2 Znak"/>
-    <w:basedOn w:val="Domylnaczcionkaakapitu"/>
-    <w:link w:val="Nagwek2"/>
+  <w:style w:type="character" w:customStyle="1" w:styleId="Heading2Char">
+    <w:name w:val="Heading 2 Char"/>
+    <w:basedOn w:val="DefaultParagraphFont"/>
+    <w:link w:val="Heading2"/>
     <w:uiPriority w:val="9"/>
     <w:rsid w:val="00D92157"/>
     <w:rPr>
@@ -5136,7 +5240,7 @@
 </file>
 
 <file path=customXml/itemProps1.xml><?xml version="1.0" encoding="utf-8"?>
-<ds:datastoreItem xmlns:ds="http://schemas.openxmlformats.org/officeDocument/2006/customXml" ds:itemID="{F355455C-900E-47DD-AD00-475A64EF8B15}">
+<ds:datastoreItem xmlns:ds="http://schemas.openxmlformats.org/officeDocument/2006/customXml" ds:itemID="{7D491D30-3B22-474B-AA45-34FD4208C66E}">
   <ds:schemaRefs>
     <ds:schemaRef ds:uri="http://schemas.openxmlformats.org/officeDocument/2006/bibliography"/>
   </ds:schemaRefs>

</xml_diff>

<commit_message>
Units / Attributes - changed unit properties file structure
+ changed loading mechanism
</commit_message>
<xml_diff>
--- a/DisciplesBattleSimulator/src/units/data/Specyfikacja - Jednostki.docx
+++ b/DisciplesBattleSimulator/src/units/data/Specyfikacja - Jednostki.docx
@@ -1,10 +1,10 @@
 
 <file path=word/document.xml><?xml version="1.0" encoding="utf-8"?>
-<w:document xmlns:wpc="http://schemas.microsoft.com/office/word/2010/wordprocessingCanvas" xmlns:mc="http://schemas.openxmlformats.org/markup-compatibility/2006" xmlns:o="urn:schemas-microsoft-com:office:office" xmlns:r="http://schemas.openxmlformats.org/officeDocument/2006/relationships" xmlns:m="http://schemas.openxmlformats.org/officeDocument/2006/math" xmlns:v="urn:schemas-microsoft-com:vml" xmlns:wp14="http://schemas.microsoft.com/office/word/2010/wordprocessingDrawing" xmlns:wp="http://schemas.openxmlformats.org/drawingml/2006/wordprocessingDrawing" xmlns:w10="urn:schemas-microsoft-com:office:word" xmlns:w="http://schemas.openxmlformats.org/wordprocessingml/2006/main" xmlns:w14="http://schemas.microsoft.com/office/word/2010/wordml" xmlns:wpg="http://schemas.microsoft.com/office/word/2010/wordprocessingGroup" xmlns:wpi="http://schemas.microsoft.com/office/word/2010/wordprocessingInk" xmlns:wne="http://schemas.microsoft.com/office/word/2006/wordml" xmlns:wps="http://schemas.microsoft.com/office/word/2010/wordprocessingShape" mc:Ignorable="w14 wp14">
+<w:document xmlns:ve="http://schemas.openxmlformats.org/markup-compatibility/2006" xmlns:o="urn:schemas-microsoft-com:office:office" xmlns:r="http://schemas.openxmlformats.org/officeDocument/2006/relationships" xmlns:m="http://schemas.openxmlformats.org/officeDocument/2006/math" xmlns:v="urn:schemas-microsoft-com:vml" xmlns:wp="http://schemas.openxmlformats.org/drawingml/2006/wordprocessingDrawing" xmlns:w10="urn:schemas-microsoft-com:office:word" xmlns:w="http://schemas.openxmlformats.org/wordprocessingml/2006/main" xmlns:wne="http://schemas.microsoft.com/office/word/2006/wordml">
   <w:body>
     <w:p>
       <w:pPr>
-        <w:pStyle w:val="Heading1"/>
+        <w:pStyle w:val="Nagwek1"/>
       </w:pPr>
       <w:r>
         <w:t>Atrybuty</w:t>
@@ -12,7 +12,7 @@
     </w:p>
     <w:p>
       <w:pPr>
-        <w:pStyle w:val="ListParagraph"/>
+        <w:pStyle w:val="Akapitzlist"/>
         <w:numPr>
           <w:ilvl w:val="0"/>
           <w:numId w:val="9"/>
@@ -50,7 +50,7 @@
     </w:p>
     <w:p>
       <w:pPr>
-        <w:pStyle w:val="ListParagraph"/>
+        <w:pStyle w:val="Akapitzlist"/>
         <w:numPr>
           <w:ilvl w:val="1"/>
           <w:numId w:val="9"/>
@@ -72,7 +72,7 @@
     </w:p>
     <w:p>
       <w:pPr>
-        <w:pStyle w:val="ListParagraph"/>
+        <w:pStyle w:val="Akapitzlist"/>
         <w:numPr>
           <w:ilvl w:val="1"/>
           <w:numId w:val="9"/>
@@ -94,7 +94,7 @@
     </w:p>
     <w:p>
       <w:pPr>
-        <w:pStyle w:val="ListParagraph"/>
+        <w:pStyle w:val="Akapitzlist"/>
         <w:numPr>
           <w:ilvl w:val="2"/>
           <w:numId w:val="9"/>
@@ -116,7 +116,7 @@
     </w:p>
     <w:p>
       <w:pPr>
-        <w:pStyle w:val="ListParagraph"/>
+        <w:pStyle w:val="Akapitzlist"/>
         <w:numPr>
           <w:ilvl w:val="2"/>
           <w:numId w:val="9"/>
@@ -133,14 +133,32 @@
           <w:szCs w:val="24"/>
           <w:lang w:eastAsia="pl-PL"/>
         </w:rPr>
-        <w:t>domenę – nazwę drugy atrybutów do które</w:t>
-      </w:r>
+        <w:t xml:space="preserve">domenę – nazwę </w:t>
+      </w:r>
+      <w:proofErr w:type="spellStart"/>
       <w:r>
         <w:rPr>
           <w:sz w:val="24"/>
           <w:szCs w:val="24"/>
           <w:lang w:eastAsia="pl-PL"/>
         </w:rPr>
+        <w:t>drugy</w:t>
+      </w:r>
+      <w:proofErr w:type="spellEnd"/>
+      <w:r>
+        <w:rPr>
+          <w:sz w:val="24"/>
+          <w:szCs w:val="24"/>
+          <w:lang w:eastAsia="pl-PL"/>
+        </w:rPr>
+        <w:t xml:space="preserve"> atrybutów do które</w:t>
+      </w:r>
+      <w:r>
+        <w:rPr>
+          <w:sz w:val="24"/>
+          <w:szCs w:val="24"/>
+          <w:lang w:eastAsia="pl-PL"/>
+        </w:rPr>
         <w:t>j</w:t>
       </w:r>
       <w:r>
@@ -154,7 +172,7 @@
     </w:p>
     <w:p>
       <w:pPr>
-        <w:pStyle w:val="ListParagraph"/>
+        <w:pStyle w:val="Akapitzlist"/>
         <w:numPr>
           <w:ilvl w:val="0"/>
           <w:numId w:val="9"/>
@@ -171,12 +189,30 @@
           <w:szCs w:val="24"/>
           <w:lang w:eastAsia="pl-PL"/>
         </w:rPr>
-        <w:t>Każdy jest micro serwisem do zarzadzania sobą,</w:t>
-      </w:r>
-    </w:p>
-    <w:p>
-      <w:pPr>
-        <w:pStyle w:val="ListParagraph"/>
+        <w:t xml:space="preserve">Każdy jest micro serwisem do </w:t>
+      </w:r>
+      <w:proofErr w:type="spellStart"/>
+      <w:r>
+        <w:rPr>
+          <w:sz w:val="24"/>
+          <w:szCs w:val="24"/>
+          <w:lang w:eastAsia="pl-PL"/>
+        </w:rPr>
+        <w:t>zarzadzania</w:t>
+      </w:r>
+      <w:proofErr w:type="spellEnd"/>
+      <w:r>
+        <w:rPr>
+          <w:sz w:val="24"/>
+          <w:szCs w:val="24"/>
+          <w:lang w:eastAsia="pl-PL"/>
+        </w:rPr>
+        <w:t xml:space="preserve"> sobą,</w:t>
+      </w:r>
+    </w:p>
+    <w:p>
+      <w:pPr>
+        <w:pStyle w:val="Akapitzlist"/>
         <w:numPr>
           <w:ilvl w:val="1"/>
           <w:numId w:val="9"/>
@@ -198,7 +234,7 @@
     </w:p>
     <w:p>
       <w:pPr>
-        <w:pStyle w:val="ListParagraph"/>
+        <w:pStyle w:val="Akapitzlist"/>
         <w:numPr>
           <w:ilvl w:val="1"/>
           <w:numId w:val="9"/>
@@ -217,6 +253,7 @@
         </w:rPr>
         <w:t xml:space="preserve">Wyjątkiem są klasy reprezentujące odporności, które dziedziczą po </w:t>
       </w:r>
+      <w:proofErr w:type="spellStart"/>
       <w:r>
         <w:rPr>
           <w:i/>
@@ -226,6 +263,7 @@
         </w:rPr>
         <w:t>AbstractResistance</w:t>
       </w:r>
+      <w:proofErr w:type="spellEnd"/>
     </w:p>
     <w:p>
       <w:pPr>
@@ -249,7 +287,7 @@
     </w:p>
     <w:tbl>
       <w:tblPr>
-        <w:tblStyle w:val="TableGrid"/>
+        <w:tblStyle w:val="Tabela-Siatka"/>
         <w:tblW w:w="5000" w:type="pct"/>
         <w:tblBorders>
           <w:top w:val="single" w:sz="4" w:space="0" w:color="BFBFBF" w:themeColor="background1" w:themeShade="BF"/>
@@ -260,7 +298,7 @@
           <w:insideV w:val="single" w:sz="4" w:space="0" w:color="BFBFBF" w:themeColor="background1" w:themeShade="BF"/>
         </w:tblBorders>
         <w:tblLayout w:type="fixed"/>
-        <w:tblLook w:val="04A0" w:firstRow="1" w:lastRow="0" w:firstColumn="1" w:lastColumn="0" w:noHBand="0" w:noVBand="1"/>
+        <w:tblLook w:val="04A0"/>
       </w:tblPr>
       <w:tblGrid>
         <w:gridCol w:w="2770"/>
@@ -393,6 +431,7 @@
                 <w:sz w:val="20"/>
               </w:rPr>
             </w:pPr>
+            <w:proofErr w:type="spellStart"/>
             <w:r>
               <w:rPr>
                 <w:rFonts w:ascii="Courier New" w:hAnsi="Courier New" w:cs="Courier New"/>
@@ -400,6 +439,7 @@
               </w:rPr>
               <w:t>UnitName</w:t>
             </w:r>
+            <w:proofErr w:type="spellEnd"/>
           </w:p>
         </w:tc>
         <w:tc>
@@ -415,6 +455,7 @@
                 <w:sz w:val="20"/>
               </w:rPr>
             </w:pPr>
+            <w:proofErr w:type="spellStart"/>
             <w:r>
               <w:rPr>
                 <w:rFonts w:ascii="Courier New" w:hAnsi="Courier New" w:cs="Courier New"/>
@@ -422,6 +463,7 @@
               </w:rPr>
               <w:t>description.name</w:t>
             </w:r>
+            <w:proofErr w:type="spellEnd"/>
           </w:p>
         </w:tc>
         <w:tc>
@@ -465,6 +507,7 @@
                 <w:sz w:val="20"/>
               </w:rPr>
             </w:pPr>
+            <w:proofErr w:type="spellStart"/>
             <w:r>
               <w:rPr>
                 <w:rFonts w:ascii="Courier New" w:hAnsi="Courier New" w:cs="Courier New"/>
@@ -472,6 +515,7 @@
               </w:rPr>
               <w:t>UnitRace</w:t>
             </w:r>
+            <w:proofErr w:type="spellEnd"/>
           </w:p>
         </w:tc>
         <w:tc>
@@ -487,6 +531,7 @@
                 <w:sz w:val="20"/>
               </w:rPr>
             </w:pPr>
+            <w:proofErr w:type="spellStart"/>
             <w:r>
               <w:rPr>
                 <w:rFonts w:ascii="Courier New" w:hAnsi="Courier New" w:cs="Courier New"/>
@@ -494,6 +539,7 @@
               </w:rPr>
               <w:t>description.race</w:t>
             </w:r>
+            <w:proofErr w:type="spellEnd"/>
           </w:p>
         </w:tc>
         <w:tc>
@@ -502,7 +548,15 @@
           </w:tcPr>
           <w:p>
             <w:r>
-              <w:t xml:space="preserve">H – Ludzie, E – Elfy, U – Nieumarli, L – Legiony, </w:t>
+              <w:t xml:space="preserve">H – Ludzie, E – Elfy, U – </w:t>
+            </w:r>
+            <w:proofErr w:type="spellStart"/>
+            <w:r>
+              <w:t>Nieumarli</w:t>
+            </w:r>
+            <w:proofErr w:type="spellEnd"/>
+            <w:r>
+              <w:t xml:space="preserve">, L – Legiony, </w:t>
             </w:r>
             <w:r>
               <w:br/>
@@ -546,6 +600,7 @@
                 <w:sz w:val="20"/>
               </w:rPr>
             </w:pPr>
+            <w:proofErr w:type="spellStart"/>
             <w:r>
               <w:rPr>
                 <w:rFonts w:ascii="Courier New" w:hAnsi="Courier New" w:cs="Courier New"/>
@@ -553,6 +608,7 @@
               </w:rPr>
               <w:t>UnitNote</w:t>
             </w:r>
+            <w:proofErr w:type="spellEnd"/>
           </w:p>
         </w:tc>
         <w:tc>
@@ -568,6 +624,7 @@
                 <w:sz w:val="20"/>
               </w:rPr>
             </w:pPr>
+            <w:proofErr w:type="spellStart"/>
             <w:r>
               <w:rPr>
                 <w:rFonts w:ascii="Courier New" w:hAnsi="Courier New" w:cs="Courier New"/>
@@ -575,6 +632,7 @@
               </w:rPr>
               <w:t>description.note</w:t>
             </w:r>
+            <w:proofErr w:type="spellEnd"/>
           </w:p>
         </w:tc>
         <w:tc>
@@ -634,6 +692,7 @@
                 <w:sz w:val="20"/>
               </w:rPr>
             </w:pPr>
+            <w:proofErr w:type="spellStart"/>
             <w:r>
               <w:rPr>
                 <w:rFonts w:ascii="Courier New" w:hAnsi="Courier New" w:cs="Courier New"/>
@@ -641,6 +700,7 @@
               </w:rPr>
               <w:t>progress.currentXp</w:t>
             </w:r>
+            <w:proofErr w:type="spellEnd"/>
           </w:p>
         </w:tc>
         <w:tc>
@@ -713,6 +773,7 @@
                 <w:sz w:val="20"/>
               </w:rPr>
             </w:pPr>
+            <w:proofErr w:type="spellStart"/>
             <w:r>
               <w:rPr>
                 <w:rFonts w:ascii="Courier New" w:hAnsi="Courier New" w:cs="Courier New"/>
@@ -720,6 +781,7 @@
               </w:rPr>
               <w:t>progress.nextLvlXp</w:t>
             </w:r>
+            <w:proofErr w:type="spellEnd"/>
           </w:p>
         </w:tc>
         <w:tc>
@@ -779,6 +841,7 @@
                 <w:sz w:val="20"/>
               </w:rPr>
             </w:pPr>
+            <w:proofErr w:type="spellStart"/>
             <w:r>
               <w:rPr>
                 <w:rFonts w:ascii="Courier New" w:hAnsi="Courier New" w:cs="Courier New"/>
@@ -786,6 +849,7 @@
               </w:rPr>
               <w:t>progress.level</w:t>
             </w:r>
+            <w:proofErr w:type="spellEnd"/>
           </w:p>
         </w:tc>
         <w:tc>
@@ -830,6 +894,7 @@
                 <w:sz w:val="20"/>
               </w:rPr>
             </w:pPr>
+            <w:proofErr w:type="spellStart"/>
             <w:r>
               <w:rPr>
                 <w:rFonts w:ascii="Courier New" w:hAnsi="Courier New" w:cs="Courier New"/>
@@ -837,6 +902,7 @@
               </w:rPr>
               <w:t>UnitType</w:t>
             </w:r>
+            <w:proofErr w:type="spellEnd"/>
           </w:p>
         </w:tc>
         <w:tc>
@@ -852,6 +918,7 @@
                 <w:sz w:val="20"/>
               </w:rPr>
             </w:pPr>
+            <w:proofErr w:type="spellStart"/>
             <w:r>
               <w:rPr>
                 <w:rFonts w:ascii="Courier New" w:hAnsi="Courier New" w:cs="Courier New"/>
@@ -859,6 +926,7 @@
               </w:rPr>
               <w:t>description.type</w:t>
             </w:r>
+            <w:proofErr w:type="spellEnd"/>
           </w:p>
         </w:tc>
         <w:tc>
@@ -875,7 +943,7 @@
           </w:p>
           <w:p>
             <w:pPr>
-              <w:pStyle w:val="ListParagraph"/>
+              <w:pStyle w:val="Akapitzlist"/>
               <w:numPr>
                 <w:ilvl w:val="0"/>
                 <w:numId w:val="9"/>
@@ -888,11 +956,27 @@
               <w:t>uwaga</w:t>
             </w:r>
             <w:r>
-              <w:t xml:space="preserve">: nie jest wczytywany z properties, </w:t>
+              <w:t xml:space="preserve">: nie jest wczytywany z </w:t>
+            </w:r>
+            <w:proofErr w:type="spellStart"/>
+            <w:r>
+              <w:t>properties</w:t>
+            </w:r>
+            <w:proofErr w:type="spellEnd"/>
+            <w:r>
+              <w:t xml:space="preserve">, </w:t>
             </w:r>
             <w:r>
               <w:br/>
-              <w:t xml:space="preserve">a wyznaczany na pods. </w:t>
+              <w:t xml:space="preserve">a wyznaczany na </w:t>
+            </w:r>
+            <w:proofErr w:type="spellStart"/>
+            <w:r>
+              <w:t>pods</w:t>
+            </w:r>
+            <w:proofErr w:type="spellEnd"/>
+            <w:r>
+              <w:t xml:space="preserve">. </w:t>
             </w:r>
             <w:r>
               <w:rPr>
@@ -947,6 +1031,7 @@
                 <w:sz w:val="20"/>
               </w:rPr>
             </w:pPr>
+            <w:proofErr w:type="spellStart"/>
             <w:r>
               <w:rPr>
                 <w:rFonts w:ascii="Courier New" w:hAnsi="Courier New" w:cs="Courier New"/>
@@ -954,6 +1039,7 @@
               </w:rPr>
               <w:t>UnitHitPoints</w:t>
             </w:r>
+            <w:proofErr w:type="spellEnd"/>
           </w:p>
         </w:tc>
         <w:tc>
@@ -969,6 +1055,7 @@
                 <w:sz w:val="20"/>
               </w:rPr>
             </w:pPr>
+            <w:proofErr w:type="spellStart"/>
             <w:r>
               <w:rPr>
                 <w:rFonts w:ascii="Courier New" w:hAnsi="Courier New" w:cs="Courier New"/>
@@ -976,6 +1063,7 @@
               </w:rPr>
               <w:t>hitPoints.current</w:t>
             </w:r>
+            <w:proofErr w:type="spellEnd"/>
           </w:p>
         </w:tc>
         <w:tc>
@@ -1032,6 +1120,7 @@
                 <w:sz w:val="20"/>
               </w:rPr>
             </w:pPr>
+            <w:proofErr w:type="spellStart"/>
             <w:r>
               <w:rPr>
                 <w:rFonts w:ascii="Courier New" w:hAnsi="Courier New" w:cs="Courier New"/>
@@ -1039,6 +1128,7 @@
               </w:rPr>
               <w:t>UnitMaxHitPoints</w:t>
             </w:r>
+            <w:proofErr w:type="spellEnd"/>
           </w:p>
         </w:tc>
         <w:tc>
@@ -1054,6 +1144,7 @@
                 <w:sz w:val="20"/>
               </w:rPr>
             </w:pPr>
+            <w:proofErr w:type="spellStart"/>
             <w:r>
               <w:rPr>
                 <w:rFonts w:ascii="Courier New" w:hAnsi="Courier New" w:cs="Courier New"/>
@@ -1061,6 +1152,7 @@
               </w:rPr>
               <w:t>hitPoints.max</w:t>
             </w:r>
+            <w:proofErr w:type="spellEnd"/>
           </w:p>
         </w:tc>
         <w:tc>
@@ -1105,6 +1197,7 @@
                 <w:sz w:val="20"/>
               </w:rPr>
             </w:pPr>
+            <w:proofErr w:type="spellStart"/>
             <w:r>
               <w:rPr>
                 <w:rFonts w:ascii="Courier New" w:hAnsi="Courier New" w:cs="Courier New"/>
@@ -1112,6 +1205,7 @@
               </w:rPr>
               <w:t>UnitArmor</w:t>
             </w:r>
+            <w:proofErr w:type="spellEnd"/>
           </w:p>
         </w:tc>
         <w:tc>
@@ -1127,6 +1221,7 @@
                 <w:sz w:val="20"/>
               </w:rPr>
             </w:pPr>
+            <w:proofErr w:type="spellStart"/>
             <w:r>
               <w:rPr>
                 <w:rFonts w:ascii="Courier New" w:hAnsi="Courier New" w:cs="Courier New"/>
@@ -1134,6 +1229,7 @@
               </w:rPr>
               <w:t>resistance.armor</w:t>
             </w:r>
+            <w:proofErr w:type="spellEnd"/>
           </w:p>
         </w:tc>
         <w:tc>
@@ -1182,6 +1278,7 @@
                 <w:sz w:val="20"/>
               </w:rPr>
             </w:pPr>
+            <w:proofErr w:type="spellStart"/>
             <w:r>
               <w:rPr>
                 <w:rFonts w:ascii="Courier New" w:hAnsi="Courier New" w:cs="Courier New"/>
@@ -1197,6 +1294,7 @@
               </w:rPr>
               <w:t>X</w:t>
             </w:r>
+            <w:proofErr w:type="spellEnd"/>
           </w:p>
         </w:tc>
         <w:tc>
@@ -1212,6 +1310,7 @@
                 <w:sz w:val="20"/>
               </w:rPr>
             </w:pPr>
+            <w:proofErr w:type="spellStart"/>
             <w:r>
               <w:rPr>
                 <w:rFonts w:ascii="Courier New" w:hAnsi="Courier New" w:cs="Courier New"/>
@@ -1233,6 +1332,7 @@
               </w:rPr>
               <w:t>X</w:t>
             </w:r>
+            <w:proofErr w:type="spellEnd"/>
           </w:p>
         </w:tc>
         <w:tc>
@@ -1311,6 +1411,7 @@
                 <w:sz w:val="20"/>
               </w:rPr>
             </w:pPr>
+            <w:proofErr w:type="spellStart"/>
             <w:r>
               <w:rPr>
                 <w:rFonts w:ascii="Courier New" w:hAnsi="Courier New" w:cs="Courier New"/>
@@ -1332,6 +1433,7 @@
               </w:rPr>
               <w:t>X</w:t>
             </w:r>
+            <w:proofErr w:type="spellEnd"/>
           </w:p>
         </w:tc>
         <w:tc>
@@ -1355,12 +1457,26 @@
               <w:rPr>
                 <w:lang w:val="en-US"/>
               </w:rPr>
-              <w:t>Death, Poison, Mind, Meele, Projectile, Life, Earth</w:t>
-            </w:r>
-          </w:p>
-          <w:p>
-            <w:pPr>
-              <w:pStyle w:val="ListParagraph"/>
+              <w:t xml:space="preserve">Death, Poison, Mind, </w:t>
+            </w:r>
+            <w:proofErr w:type="spellStart"/>
+            <w:r>
+              <w:rPr>
+                <w:lang w:val="en-US"/>
+              </w:rPr>
+              <w:t>Meele</w:t>
+            </w:r>
+            <w:proofErr w:type="spellEnd"/>
+            <w:r>
+              <w:rPr>
+                <w:lang w:val="en-US"/>
+              </w:rPr>
+              <w:t>, Projectile, Life, Earth</w:t>
+            </w:r>
+          </w:p>
+          <w:p>
+            <w:pPr>
+              <w:pStyle w:val="Akapitzlist"/>
               <w:numPr>
                 <w:ilvl w:val="0"/>
                 <w:numId w:val="9"/>
@@ -1440,6 +1556,7 @@
                 <w:sz w:val="20"/>
               </w:rPr>
             </w:pPr>
+            <w:proofErr w:type="spellStart"/>
             <w:r>
               <w:rPr>
                 <w:rFonts w:ascii="Courier New" w:hAnsi="Courier New" w:cs="Courier New"/>
@@ -1454,6 +1571,7 @@
               </w:rPr>
               <w:t>accuracy</w:t>
             </w:r>
+            <w:proofErr w:type="spellEnd"/>
           </w:p>
         </w:tc>
         <w:tc>
@@ -1498,6 +1616,7 @@
                 <w:sz w:val="20"/>
               </w:rPr>
             </w:pPr>
+            <w:proofErr w:type="spellStart"/>
             <w:r>
               <w:rPr>
                 <w:rFonts w:ascii="Courier New" w:hAnsi="Courier New" w:cs="Courier New"/>
@@ -1505,6 +1624,7 @@
               </w:rPr>
               <w:t>UnitDamage</w:t>
             </w:r>
+            <w:proofErr w:type="spellEnd"/>
           </w:p>
         </w:tc>
         <w:tc>
@@ -1520,6 +1640,7 @@
                 <w:sz w:val="20"/>
               </w:rPr>
             </w:pPr>
+            <w:proofErr w:type="spellStart"/>
             <w:r>
               <w:rPr>
                 <w:rFonts w:ascii="Courier New" w:hAnsi="Courier New" w:cs="Courier New"/>
@@ -1534,6 +1655,7 @@
               </w:rPr>
               <w:t>damage</w:t>
             </w:r>
+            <w:proofErr w:type="spellEnd"/>
           </w:p>
         </w:tc>
         <w:tc>
@@ -1589,6 +1711,7 @@
                 <w:sz w:val="20"/>
               </w:rPr>
             </w:pPr>
+            <w:proofErr w:type="spellStart"/>
             <w:r>
               <w:rPr>
                 <w:rFonts w:ascii="Courier New" w:hAnsi="Courier New" w:cs="Courier New"/>
@@ -1603,6 +1726,7 @@
               </w:rPr>
               <w:t>initiative</w:t>
             </w:r>
+            <w:proofErr w:type="spellEnd"/>
           </w:p>
         </w:tc>
         <w:tc>
@@ -1658,6 +1782,7 @@
                 <w:sz w:val="20"/>
               </w:rPr>
             </w:pPr>
+            <w:proofErr w:type="spellStart"/>
             <w:r>
               <w:rPr>
                 <w:rFonts w:ascii="Courier New" w:hAnsi="Courier New" w:cs="Courier New"/>
@@ -1672,6 +1797,7 @@
               </w:rPr>
               <w:t>range</w:t>
             </w:r>
+            <w:proofErr w:type="spellEnd"/>
           </w:p>
         </w:tc>
         <w:tc>
@@ -1727,6 +1853,7 @@
                 <w:sz w:val="20"/>
               </w:rPr>
             </w:pPr>
+            <w:proofErr w:type="spellStart"/>
             <w:r>
               <w:rPr>
                 <w:rFonts w:ascii="Courier New" w:hAnsi="Courier New" w:cs="Courier New"/>
@@ -1741,6 +1868,7 @@
               </w:rPr>
               <w:t>targets</w:t>
             </w:r>
+            <w:proofErr w:type="spellEnd"/>
           </w:p>
         </w:tc>
         <w:tc>
@@ -1796,6 +1924,7 @@
                 <w:sz w:val="20"/>
               </w:rPr>
             </w:pPr>
+            <w:proofErr w:type="spellStart"/>
             <w:r>
               <w:rPr>
                 <w:rFonts w:ascii="Courier New" w:hAnsi="Courier New" w:cs="Courier New"/>
@@ -1810,6 +1939,7 @@
               </w:rPr>
               <w:t>stamina</w:t>
             </w:r>
+            <w:proofErr w:type="spellEnd"/>
           </w:p>
         </w:tc>
         <w:tc>
@@ -1865,6 +1995,7 @@
                 <w:sz w:val="20"/>
               </w:rPr>
             </w:pPr>
+            <w:proofErr w:type="spellStart"/>
             <w:r>
               <w:rPr>
                 <w:rFonts w:ascii="Courier New" w:hAnsi="Courier New" w:cs="Courier New"/>
@@ -1879,6 +2010,7 @@
               </w:rPr>
               <w:t>specialPoints</w:t>
             </w:r>
+            <w:proofErr w:type="spellEnd"/>
           </w:p>
         </w:tc>
         <w:tc>
@@ -1926,7 +2058,7 @@
     </w:p>
     <w:p>
       <w:pPr>
-        <w:pStyle w:val="Heading2"/>
+        <w:pStyle w:val="Nagwek2"/>
       </w:pPr>
       <w:r>
         <w:lastRenderedPageBreak/>
@@ -1938,7 +2070,7 @@
     </w:p>
     <w:p>
       <w:pPr>
-        <w:pStyle w:val="ListParagraph"/>
+        <w:pStyle w:val="Akapitzlist"/>
         <w:numPr>
           <w:ilvl w:val="0"/>
           <w:numId w:val="7"/>
@@ -1955,6 +2087,7 @@
         </w:rPr>
         <w:t xml:space="preserve">implementacja: </w:t>
       </w:r>
+      <w:proofErr w:type="spellStart"/>
       <w:r>
         <w:rPr>
           <w:i/>
@@ -1963,10 +2096,11 @@
         </w:rPr>
         <w:t>AttrbuteValueChangeFactorImpl</w:t>
       </w:r>
-    </w:p>
-    <w:p>
-      <w:pPr>
-        <w:pStyle w:val="ListParagraph"/>
+      <w:proofErr w:type="spellEnd"/>
+    </w:p>
+    <w:p>
+      <w:pPr>
+        <w:pStyle w:val="Akapitzlist"/>
         <w:numPr>
           <w:ilvl w:val="0"/>
           <w:numId w:val="7"/>
@@ -1993,7 +2127,7 @@
     </w:p>
     <w:p>
       <w:pPr>
-        <w:pStyle w:val="ListParagraph"/>
+        <w:pStyle w:val="Akapitzlist"/>
         <w:numPr>
           <w:ilvl w:val="1"/>
           <w:numId w:val="7"/>
@@ -2028,7 +2162,7 @@
     </w:p>
     <w:p>
       <w:pPr>
-        <w:pStyle w:val="ListParagraph"/>
+        <w:pStyle w:val="Akapitzlist"/>
         <w:numPr>
           <w:ilvl w:val="1"/>
           <w:numId w:val="7"/>
@@ -2084,7 +2218,7 @@
     </w:p>
     <w:p>
       <w:pPr>
-        <w:pStyle w:val="ListParagraph"/>
+        <w:pStyle w:val="Akapitzlist"/>
         <w:numPr>
           <w:ilvl w:val="2"/>
           <w:numId w:val="7"/>
@@ -2104,7 +2238,7 @@
     </w:p>
     <w:p>
       <w:pPr>
-        <w:pStyle w:val="ListParagraph"/>
+        <w:pStyle w:val="Akapitzlist"/>
         <w:numPr>
           <w:ilvl w:val="2"/>
           <w:numId w:val="7"/>
@@ -2131,7 +2265,7 @@
     </w:p>
     <w:p>
       <w:pPr>
-        <w:pStyle w:val="ListParagraph"/>
+        <w:pStyle w:val="Akapitzlist"/>
         <w:numPr>
           <w:ilvl w:val="0"/>
           <w:numId w:val="7"/>
@@ -2165,7 +2299,7 @@
     </w:p>
     <w:p>
       <w:pPr>
-        <w:pStyle w:val="ListParagraph"/>
+        <w:pStyle w:val="Akapitzlist"/>
         <w:numPr>
           <w:ilvl w:val="1"/>
           <w:numId w:val="7"/>
@@ -2200,7 +2334,7 @@
     </w:p>
     <w:p>
       <w:pPr>
-        <w:pStyle w:val="Heading2"/>
+        <w:pStyle w:val="Nagwek2"/>
       </w:pPr>
       <w:r>
         <w:t>W</w:t>
@@ -2214,7 +2348,7 @@
     </w:p>
     <w:p>
       <w:pPr>
-        <w:pStyle w:val="ListParagraph"/>
+        <w:pStyle w:val="Akapitzlist"/>
         <w:numPr>
           <w:ilvl w:val="0"/>
           <w:numId w:val="5"/>
@@ -2231,6 +2365,7 @@
         </w:rPr>
         <w:t xml:space="preserve">każdy obiekt przechowujący dane powinien implementować interfejs </w:t>
       </w:r>
+      <w:proofErr w:type="spellStart"/>
       <w:r>
         <w:rPr>
           <w:i/>
@@ -2239,10 +2374,11 @@
         </w:rPr>
         <w:t>Validatable</w:t>
       </w:r>
-    </w:p>
-    <w:p>
-      <w:pPr>
-        <w:pStyle w:val="Heading2"/>
+      <w:proofErr w:type="spellEnd"/>
+    </w:p>
+    <w:p>
+      <w:pPr>
+        <w:pStyle w:val="Nagwek2"/>
       </w:pPr>
       <w:r>
         <w:t>Powiązan</w:t>
@@ -2259,7 +2395,7 @@
     </w:p>
     <w:p>
       <w:pPr>
-        <w:pStyle w:val="ListParagraph"/>
+        <w:pStyle w:val="Akapitzlist"/>
         <w:numPr>
           <w:ilvl w:val="0"/>
           <w:numId w:val="5"/>
@@ -2269,6 +2405,7 @@
           <w:szCs w:val="24"/>
         </w:rPr>
       </w:pPr>
+      <w:proofErr w:type="spellStart"/>
       <w:r>
         <w:rPr>
           <w:sz w:val="24"/>
@@ -2285,23 +2422,17 @@
       </w:r>
       <w:r>
         <w:rPr>
-          <w:sz w:val="24"/>
-          <w:szCs w:val="24"/>
-        </w:rPr>
-        <w:t xml:space="preserve"> </w:t>
-      </w:r>
-      <w:r>
-        <w:rPr>
           <w:i/>
           <w:sz w:val="24"/>
           <w:szCs w:val="24"/>
         </w:rPr>
         <w:t>LinkedAttributes</w:t>
       </w:r>
-    </w:p>
-    <w:p>
-      <w:pPr>
-        <w:pStyle w:val="ListParagraph"/>
+      <w:proofErr w:type="spellEnd"/>
+    </w:p>
+    <w:p>
+      <w:pPr>
+        <w:pStyle w:val="Akapitzlist"/>
         <w:numPr>
           <w:ilvl w:val="0"/>
           <w:numId w:val="5"/>
@@ -2318,6 +2449,7 @@
         </w:rPr>
         <w:t xml:space="preserve">istnieje tylko jedna implementacja </w:t>
       </w:r>
+      <w:proofErr w:type="spellStart"/>
       <w:r>
         <w:rPr>
           <w:i/>
@@ -2332,7 +2464,16 @@
           <w:sz w:val="24"/>
           <w:szCs w:val="24"/>
         </w:rPr>
-        <w:t xml:space="preserve">Impl, która </w:t>
+        <w:t>Impl</w:t>
+      </w:r>
+      <w:proofErr w:type="spellEnd"/>
+      <w:r>
+        <w:rPr>
+          <w:i/>
+          <w:sz w:val="24"/>
+          <w:szCs w:val="24"/>
+        </w:rPr>
+        <w:t xml:space="preserve">, która </w:t>
       </w:r>
       <w:r>
         <w:rPr>
@@ -2351,7 +2492,7 @@
     </w:p>
     <w:p>
       <w:pPr>
-        <w:pStyle w:val="ListParagraph"/>
+        <w:pStyle w:val="Akapitzlist"/>
         <w:numPr>
           <w:ilvl w:val="1"/>
           <w:numId w:val="5"/>
@@ -2380,24 +2521,31 @@
           <w:sz w:val="24"/>
           <w:szCs w:val="24"/>
         </w:rPr>
+        <w:t>zamiana</w:t>
+      </w:r>
+      <w:r>
+        <w:rPr>
+          <w:sz w:val="24"/>
+          <w:szCs w:val="24"/>
+        </w:rPr>
+        <w:t xml:space="preserve"> w postaci </w:t>
+      </w:r>
+      <w:r>
+        <w:rPr>
+          <w:sz w:val="24"/>
+          <w:szCs w:val="24"/>
+        </w:rPr>
+        <w:t>współczynnika</w:t>
+      </w:r>
+      <w:r>
+        <w:rPr>
+          <w:sz w:val="24"/>
+          <w:szCs w:val="24"/>
+        </w:rPr>
         <w:t xml:space="preserve"> </w:t>
       </w:r>
       <w:r>
         <w:rPr>
-          <w:sz w:val="24"/>
-          <w:szCs w:val="24"/>
-        </w:rPr>
-        <w:t>zamiana</w:t>
-      </w:r>
-      <w:r>
-        <w:rPr>
-          <w:sz w:val="24"/>
-          <w:szCs w:val="24"/>
-        </w:rPr>
-        <w:t xml:space="preserve"> w postaci wpółczynnika </w:t>
-      </w:r>
-      <w:r>
-        <w:rPr>
           <w:i/>
           <w:sz w:val="24"/>
           <w:szCs w:val="24"/>
@@ -2415,7 +2563,7 @@
     </w:p>
     <w:p>
       <w:pPr>
-        <w:pStyle w:val="ListParagraph"/>
+        <w:pStyle w:val="Akapitzlist"/>
         <w:numPr>
           <w:ilvl w:val="1"/>
           <w:numId w:val="5"/>
@@ -2430,7 +2578,21 @@
           <w:sz w:val="24"/>
           <w:szCs w:val="24"/>
         </w:rPr>
-        <w:t xml:space="preserve">współczynnik zmienno przecinkowy określa o ile procent zmiany wwartości </w:t>
+        <w:t xml:space="preserve">współczynnik zmienno przecinkowy określa o ile procent zmiany </w:t>
+      </w:r>
+      <w:r>
+        <w:rPr>
+          <w:sz w:val="24"/>
+          <w:szCs w:val="24"/>
+        </w:rPr>
+        <w:t>wartości</w:t>
+      </w:r>
+      <w:r>
+        <w:rPr>
+          <w:sz w:val="24"/>
+          <w:szCs w:val="24"/>
+        </w:rPr>
+        <w:t xml:space="preserve"> </w:t>
       </w:r>
       <w:r>
         <w:rPr>
@@ -2458,7 +2620,7 @@
     </w:p>
     <w:p>
       <w:pPr>
-        <w:pStyle w:val="ListParagraph"/>
+        <w:pStyle w:val="Akapitzlist"/>
         <w:numPr>
           <w:ilvl w:val="2"/>
           <w:numId w:val="5"/>
@@ -2508,12 +2670,26 @@
           <w:sz w:val="24"/>
           <w:szCs w:val="24"/>
         </w:rPr>
-        <w:t xml:space="preserve"> dla Pancerza oznacza, że np. przy obniżeniu o 1% Punktów życia należy obliżyć 0.1% wartości pancerza,</w:t>
-      </w:r>
-    </w:p>
-    <w:p>
-      <w:pPr>
-        <w:pStyle w:val="ListParagraph"/>
+        <w:t xml:space="preserve"> dla Pancerza oznacza, że np. przy obniżeniu o 1% Punktów życia należy </w:t>
+      </w:r>
+      <w:r>
+        <w:rPr>
+          <w:sz w:val="24"/>
+          <w:szCs w:val="24"/>
+        </w:rPr>
+        <w:t>obniżyć</w:t>
+      </w:r>
+      <w:r>
+        <w:rPr>
+          <w:sz w:val="24"/>
+          <w:szCs w:val="24"/>
+        </w:rPr>
+        <w:t xml:space="preserve"> 0.1% wartości pancerza,</w:t>
+      </w:r>
+    </w:p>
+    <w:p>
+      <w:pPr>
+        <w:pStyle w:val="Akapitzlist"/>
         <w:numPr>
           <w:ilvl w:val="0"/>
           <w:numId w:val="5"/>
@@ -2533,7 +2709,7 @@
     </w:p>
     <w:p>
       <w:pPr>
-        <w:pStyle w:val="ListParagraph"/>
+        <w:pStyle w:val="Akapitzlist"/>
         <w:numPr>
           <w:ilvl w:val="1"/>
           <w:numId w:val="5"/>
@@ -2576,35 +2752,35 @@
           <w:sz w:val="24"/>
           <w:szCs w:val="24"/>
         </w:rPr>
-        <w:t>obiekty</w:t>
-      </w:r>
-      <w:r>
-        <w:rPr>
-          <w:sz w:val="24"/>
-          <w:szCs w:val="24"/>
-        </w:rPr>
-        <w:t xml:space="preserve"> - atrybuty</w:t>
-      </w:r>
-      <w:r>
-        <w:rPr>
-          <w:sz w:val="24"/>
-          <w:szCs w:val="24"/>
-        </w:rPr>
-        <w:t xml:space="preserve">, </w:t>
-      </w:r>
-      <w:r>
-        <w:rPr>
-          <w:sz w:val="24"/>
-          <w:szCs w:val="24"/>
-        </w:rPr>
-        <w:t>których</w:t>
-      </w:r>
-      <w:r>
-        <w:rPr>
-          <w:sz w:val="24"/>
-          <w:szCs w:val="24"/>
-        </w:rPr>
-        <w:t xml:space="preserve"> nazwą jest </w:t>
+        <w:t>obiekt</w:t>
+      </w:r>
+      <w:r>
+        <w:rPr>
+          <w:sz w:val="24"/>
+          <w:szCs w:val="24"/>
+        </w:rPr>
+        <w:t xml:space="preserve"> </w:t>
+      </w:r>
+      <w:r>
+        <w:rPr>
+          <w:sz w:val="24"/>
+          <w:szCs w:val="24"/>
+        </w:rPr>
+        <w:t xml:space="preserve">o </w:t>
+      </w:r>
+      <w:r>
+        <w:rPr>
+          <w:sz w:val="24"/>
+          <w:szCs w:val="24"/>
+        </w:rPr>
+        <w:t xml:space="preserve">stałej </w:t>
+      </w:r>
+      <w:r>
+        <w:rPr>
+          <w:sz w:val="24"/>
+          <w:szCs w:val="24"/>
+        </w:rPr>
+        <w:t xml:space="preserve">nazwie </w:t>
       </w:r>
       <w:r>
         <w:rPr>
@@ -2612,19 +2788,30 @@
           <w:sz w:val="24"/>
           <w:szCs w:val="24"/>
         </w:rPr>
-        <w:t>AttributeId</w:t>
-      </w:r>
-      <w:r>
-        <w:rPr>
-          <w:sz w:val="24"/>
-          <w:szCs w:val="24"/>
-        </w:rPr>
-        <w:t>,</w:t>
-      </w:r>
-    </w:p>
-    <w:p>
-      <w:pPr>
-        <w:pStyle w:val="ListParagraph"/>
+        <w:t>„</w:t>
+      </w:r>
+      <w:proofErr w:type="spellStart"/>
+      <w:r>
+        <w:rPr>
+          <w:i/>
+          <w:sz w:val="24"/>
+          <w:szCs w:val="24"/>
+        </w:rPr>
+        <w:t>attribute.links</w:t>
+      </w:r>
+      <w:proofErr w:type="spellEnd"/>
+      <w:r>
+        <w:rPr>
+          <w:i/>
+          <w:sz w:val="24"/>
+          <w:szCs w:val="24"/>
+        </w:rPr>
+        <w:t>”</w:t>
+      </w:r>
+    </w:p>
+    <w:p>
+      <w:pPr>
+        <w:pStyle w:val="Akapitzlist"/>
         <w:numPr>
           <w:ilvl w:val="1"/>
           <w:numId w:val="5"/>
@@ -2639,91 +2826,19 @@
           <w:sz w:val="24"/>
           <w:szCs w:val="24"/>
         </w:rPr>
-        <w:t xml:space="preserve">każdy taki obiekt posiada </w:t>
-      </w:r>
-      <w:r>
-        <w:rPr>
-          <w:sz w:val="24"/>
-          <w:szCs w:val="24"/>
-        </w:rPr>
-        <w:t xml:space="preserve">unikalny </w:t>
-      </w:r>
-      <w:r>
-        <w:rPr>
-          <w:sz w:val="24"/>
-          <w:szCs w:val="24"/>
-        </w:rPr>
-        <w:t xml:space="preserve">klucz </w:t>
-      </w:r>
-      <w:r>
-        <w:rPr>
-          <w:i/>
-          <w:sz w:val="24"/>
-          <w:szCs w:val="24"/>
-        </w:rPr>
-        <w:t>value</w:t>
-      </w:r>
-      <w:r>
-        <w:rPr>
-          <w:sz w:val="24"/>
-          <w:szCs w:val="24"/>
-        </w:rPr>
-        <w:t xml:space="preserve">, </w:t>
-      </w:r>
-      <w:r>
-        <w:rPr>
-          <w:sz w:val="24"/>
-          <w:szCs w:val="24"/>
-        </w:rPr>
-        <w:t>który odpowiada wartości</w:t>
-      </w:r>
-      <w:r>
-        <w:rPr>
-          <w:sz w:val="24"/>
-          <w:szCs w:val="24"/>
-        </w:rPr>
-        <w:t xml:space="preserve"> atrybutu</w:t>
-      </w:r>
-      <w:r>
-        <w:rPr>
-          <w:sz w:val="24"/>
-          <w:szCs w:val="24"/>
-        </w:rPr>
-        <w:t xml:space="preserve"> posiadającego atrybuty powiązane</w:t>
-      </w:r>
-      <w:r>
-        <w:rPr>
-          <w:sz w:val="24"/>
-          <w:szCs w:val="24"/>
-        </w:rPr>
-        <w:t xml:space="preserve"> (</w:t>
-      </w:r>
-      <w:r>
-        <w:rPr>
-          <w:i/>
-          <w:sz w:val="24"/>
-          <w:szCs w:val="24"/>
-        </w:rPr>
-        <w:t>AttributeId</w:t>
-      </w:r>
-      <w:r>
-        <w:rPr>
-          <w:sz w:val="24"/>
-          <w:szCs w:val="24"/>
-        </w:rPr>
-        <w:t>)</w:t>
-      </w:r>
-      <w:r>
-        <w:rPr>
-          <w:sz w:val="24"/>
-          <w:szCs w:val="24"/>
-        </w:rPr>
-        <w:t>,</w:t>
-      </w:r>
-    </w:p>
-    <w:p>
-      <w:pPr>
-        <w:pStyle w:val="ListParagraph"/>
+        <w:t xml:space="preserve">obiekt ten jest złożony z </w:t>
+      </w:r>
+      <w:r>
+        <w:rPr>
+          <w:sz w:val="24"/>
+          <w:szCs w:val="24"/>
+        </w:rPr>
+        <w:t>pod-obiektów, których nazwy odpowiadają kodom atrybutów</w:t>
+      </w:r>
+    </w:p>
+    <w:p>
+      <w:pPr>
+        <w:pStyle w:val="Akapitzlist"/>
         <w:numPr>
           <w:ilvl w:val="1"/>
           <w:numId w:val="5"/>
@@ -2738,12 +2853,26 @@
           <w:sz w:val="24"/>
           <w:szCs w:val="24"/>
         </w:rPr>
-        <w:t>pozostałe klucze i ich wartości określają współczynniki zmian powiązanych atrybutów</w:t>
-      </w:r>
-    </w:p>
-    <w:p>
-      <w:pPr>
-        <w:pStyle w:val="ListParagraph"/>
+        <w:t xml:space="preserve">każdy z tych pod-obiektów posiada </w:t>
+      </w:r>
+      <w:r>
+        <w:rPr>
+          <w:sz w:val="24"/>
+          <w:szCs w:val="24"/>
+        </w:rPr>
+        <w:t xml:space="preserve">listę </w:t>
+      </w:r>
+      <w:r>
+        <w:rPr>
+          <w:sz w:val="24"/>
+          <w:szCs w:val="24"/>
+        </w:rPr>
+        <w:t>atrybutów powiązanych wraz z współczynnikami zmiany,</w:t>
+      </w:r>
+    </w:p>
+    <w:p>
+      <w:pPr>
+        <w:pStyle w:val="Akapitzlist"/>
         <w:numPr>
           <w:ilvl w:val="0"/>
           <w:numId w:val="5"/>
@@ -2759,7 +2888,21 @@
           <w:sz w:val="24"/>
           <w:szCs w:val="24"/>
         </w:rPr>
-        <w:t xml:space="preserve">przy zmniejszanu </w:t>
+        <w:t xml:space="preserve">przy </w:t>
+      </w:r>
+      <w:r>
+        <w:rPr>
+          <w:sz w:val="24"/>
+          <w:szCs w:val="24"/>
+        </w:rPr>
+        <w:t>zmniejszaniu</w:t>
+      </w:r>
+      <w:r>
+        <w:rPr>
+          <w:sz w:val="24"/>
+          <w:szCs w:val="24"/>
+        </w:rPr>
+        <w:t xml:space="preserve"> </w:t>
       </w:r>
       <w:r>
         <w:rPr>
@@ -2801,7 +2944,7 @@
     </w:p>
     <w:p>
       <w:pPr>
-        <w:pStyle w:val="ListParagraph"/>
+        <w:pStyle w:val="Akapitzlist"/>
         <w:numPr>
           <w:ilvl w:val="0"/>
           <w:numId w:val="5"/>
@@ -2819,17 +2962,10 @@
         </w:rPr>
         <w:t>proces</w:t>
       </w:r>
-      <w:r>
-        <w:rPr>
-          <w:sz w:val="24"/>
-          <w:szCs w:val="24"/>
-        </w:rPr>
-        <w:t xml:space="preserve"> </w:t>
-      </w:r>
-    </w:p>
-    <w:p>
-      <w:pPr>
-        <w:pStyle w:val="ListParagraph"/>
+    </w:p>
+    <w:p>
+      <w:pPr>
+        <w:pStyle w:val="Akapitzlist"/>
         <w:numPr>
           <w:ilvl w:val="1"/>
           <w:numId w:val="5"/>
@@ -2874,12 +3010,22 @@
           <w:sz w:val="24"/>
           <w:szCs w:val="24"/>
         </w:rPr>
-        <w:t>.updateReferencedAttributes</w:t>
-      </w:r>
-    </w:p>
-    <w:p>
-      <w:pPr>
-        <w:pStyle w:val="ListParagraph"/>
+        <w:t>.</w:t>
+      </w:r>
+      <w:proofErr w:type="spellStart"/>
+      <w:r>
+        <w:rPr>
+          <w:i/>
+          <w:sz w:val="24"/>
+          <w:szCs w:val="24"/>
+        </w:rPr>
+        <w:t>updateReferencedAttributes</w:t>
+      </w:r>
+      <w:proofErr w:type="spellEnd"/>
+    </w:p>
+    <w:p>
+      <w:pPr>
+        <w:pStyle w:val="Akapitzlist"/>
         <w:numPr>
           <w:ilvl w:val="1"/>
           <w:numId w:val="5"/>
@@ -2899,7 +3045,7 @@
     </w:p>
     <w:p>
       <w:pPr>
-        <w:pStyle w:val="ListParagraph"/>
+        <w:pStyle w:val="Akapitzlist"/>
         <w:numPr>
           <w:ilvl w:val="2"/>
           <w:numId w:val="5"/>
@@ -2969,7 +3115,7 @@
     </w:p>
     <w:p>
       <w:pPr>
-        <w:pStyle w:val="ListParagraph"/>
+        <w:pStyle w:val="Akapitzlist"/>
         <w:numPr>
           <w:ilvl w:val="3"/>
           <w:numId w:val="5"/>
@@ -2989,7 +3135,7 @@
     </w:p>
     <w:p>
       <w:pPr>
-        <w:pStyle w:val="ListParagraph"/>
+        <w:pStyle w:val="Akapitzlist"/>
         <w:numPr>
           <w:ilvl w:val="3"/>
           <w:numId w:val="5"/>
@@ -3009,7 +3155,7 @@
     </w:p>
     <w:p>
       <w:pPr>
-        <w:pStyle w:val="ListParagraph"/>
+        <w:pStyle w:val="Akapitzlist"/>
         <w:numPr>
           <w:ilvl w:val="2"/>
           <w:numId w:val="5"/>
@@ -3029,7 +3175,7 @@
     </w:p>
     <w:p>
       <w:pPr>
-        <w:pStyle w:val="ListParagraph"/>
+        <w:pStyle w:val="Akapitzlist"/>
         <w:numPr>
           <w:ilvl w:val="2"/>
           <w:numId w:val="5"/>
@@ -3087,7 +3233,7 @@
     </w:p>
     <w:p>
       <w:pPr>
-        <w:pStyle w:val="Heading2"/>
+        <w:pStyle w:val="Nagwek2"/>
       </w:pPr>
       <w:r>
         <w:t>Zmiana wartości atrybutów – proces</w:t>
@@ -3095,7 +3241,7 @@
     </w:p>
     <w:p>
       <w:pPr>
-        <w:pStyle w:val="ListParagraph"/>
+        <w:pStyle w:val="Akapitzlist"/>
         <w:numPr>
           <w:ilvl w:val="0"/>
           <w:numId w:val="10"/>
@@ -3120,7 +3266,7 @@
     </w:p>
     <w:p>
       <w:pPr>
-        <w:pStyle w:val="ListParagraph"/>
+        <w:pStyle w:val="Akapitzlist"/>
         <w:numPr>
           <w:ilvl w:val="1"/>
           <w:numId w:val="10"/>
@@ -3138,7 +3284,7 @@
     </w:p>
     <w:p>
       <w:pPr>
-        <w:pStyle w:val="ListParagraph"/>
+        <w:pStyle w:val="Akapitzlist"/>
         <w:numPr>
           <w:ilvl w:val="0"/>
           <w:numId w:val="10"/>
@@ -3163,7 +3309,7 @@
     </w:p>
     <w:p>
       <w:pPr>
-        <w:pStyle w:val="ListParagraph"/>
+        <w:pStyle w:val="Akapitzlist"/>
         <w:numPr>
           <w:ilvl w:val="1"/>
           <w:numId w:val="10"/>
@@ -3181,7 +3327,7 @@
     </w:p>
     <w:p>
       <w:pPr>
-        <w:pStyle w:val="ListParagraph"/>
+        <w:pStyle w:val="Akapitzlist"/>
         <w:numPr>
           <w:ilvl w:val="0"/>
           <w:numId w:val="10"/>
@@ -3199,7 +3345,7 @@
     </w:p>
     <w:p>
       <w:pPr>
-        <w:pStyle w:val="ListParagraph"/>
+        <w:pStyle w:val="Akapitzlist"/>
         <w:numPr>
           <w:ilvl w:val="1"/>
           <w:numId w:val="10"/>
@@ -3223,7 +3369,7 @@
     </w:p>
     <w:p>
       <w:pPr>
-        <w:pStyle w:val="ListParagraph"/>
+        <w:pStyle w:val="Akapitzlist"/>
         <w:numPr>
           <w:ilvl w:val="0"/>
           <w:numId w:val="10"/>
@@ -3243,12 +3389,21 @@
           <w:i/>
           <w:sz w:val="24"/>
         </w:rPr>
-        <w:t>atrybutu powiąznego</w:t>
-      </w:r>
-    </w:p>
-    <w:p>
-      <w:pPr>
-        <w:pStyle w:val="ListParagraph"/>
+        <w:t xml:space="preserve">atrybutu </w:t>
+      </w:r>
+      <w:proofErr w:type="spellStart"/>
+      <w:r>
+        <w:rPr>
+          <w:i/>
+          <w:sz w:val="24"/>
+        </w:rPr>
+        <w:t>powiąznego</w:t>
+      </w:r>
+      <w:proofErr w:type="spellEnd"/>
+    </w:p>
+    <w:p>
+      <w:pPr>
+        <w:pStyle w:val="Akapitzlist"/>
         <w:numPr>
           <w:ilvl w:val="1"/>
           <w:numId w:val="10"/>
@@ -3272,7 +3427,7 @@
     </w:p>
     <w:p>
       <w:pPr>
-        <w:pStyle w:val="ListParagraph"/>
+        <w:pStyle w:val="Akapitzlist"/>
         <w:numPr>
           <w:ilvl w:val="0"/>
           <w:numId w:val="10"/>
@@ -3303,7 +3458,7 @@
     </w:p>
     <w:p>
       <w:pPr>
-        <w:pStyle w:val="ListParagraph"/>
+        <w:pStyle w:val="Akapitzlist"/>
         <w:numPr>
           <w:ilvl w:val="1"/>
           <w:numId w:val="10"/>
@@ -3321,7 +3476,7 @@
     </w:p>
     <w:p>
       <w:pPr>
-        <w:pStyle w:val="ListParagraph"/>
+        <w:pStyle w:val="Akapitzlist"/>
         <w:numPr>
           <w:ilvl w:val="1"/>
           <w:numId w:val="10"/>
@@ -3371,7 +3526,7 @@
     </w:p>
     <w:p>
       <w:pPr>
-        <w:pStyle w:val="ListParagraph"/>
+        <w:pStyle w:val="Akapitzlist"/>
         <w:numPr>
           <w:ilvl w:val="1"/>
           <w:numId w:val="10"/>
@@ -3407,7 +3562,7 @@
     </w:p>
     <w:p>
       <w:pPr>
-        <w:pStyle w:val="ListParagraph"/>
+        <w:pStyle w:val="Akapitzlist"/>
         <w:numPr>
           <w:ilvl w:val="0"/>
           <w:numId w:val="10"/>
@@ -3427,7 +3582,7 @@
     </w:p>
     <w:p>
       <w:pPr>
-        <w:pStyle w:val="ListParagraph"/>
+        <w:pStyle w:val="Akapitzlist"/>
         <w:numPr>
           <w:ilvl w:val="1"/>
           <w:numId w:val="10"/>
@@ -3470,7 +3625,7 @@
 </file>
 
 <file path=word/numbering.xml><?xml version="1.0" encoding="utf-8"?>
-<w:numbering xmlns:wpc="http://schemas.microsoft.com/office/word/2010/wordprocessingCanvas" xmlns:mc="http://schemas.openxmlformats.org/markup-compatibility/2006" xmlns:o="urn:schemas-microsoft-com:office:office" xmlns:r="http://schemas.openxmlformats.org/officeDocument/2006/relationships" xmlns:m="http://schemas.openxmlformats.org/officeDocument/2006/math" xmlns:v="urn:schemas-microsoft-com:vml" xmlns:wp14="http://schemas.microsoft.com/office/word/2010/wordprocessingDrawing" xmlns:wp="http://schemas.openxmlformats.org/drawingml/2006/wordprocessingDrawing" xmlns:w10="urn:schemas-microsoft-com:office:word" xmlns:w="http://schemas.openxmlformats.org/wordprocessingml/2006/main" xmlns:w14="http://schemas.microsoft.com/office/word/2010/wordml" xmlns:wpg="http://schemas.microsoft.com/office/word/2010/wordprocessingGroup" xmlns:wpi="http://schemas.microsoft.com/office/word/2010/wordprocessingInk" xmlns:wne="http://schemas.microsoft.com/office/word/2006/wordml" xmlns:wps="http://schemas.microsoft.com/office/word/2010/wordprocessingShape" mc:Ignorable="w14 wp14">
+<w:numbering xmlns:ve="http://schemas.openxmlformats.org/markup-compatibility/2006" xmlns:o="urn:schemas-microsoft-com:office:office" xmlns:r="http://schemas.openxmlformats.org/officeDocument/2006/relationships" xmlns:m="http://schemas.openxmlformats.org/officeDocument/2006/math" xmlns:v="urn:schemas-microsoft-com:vml" xmlns:wp="http://schemas.openxmlformats.org/drawingml/2006/wordprocessingDrawing" xmlns:w10="urn:schemas-microsoft-com:office:word" xmlns:w="http://schemas.openxmlformats.org/wordprocessingml/2006/main" xmlns:wne="http://schemas.microsoft.com/office/word/2006/wordml">
   <w:abstractNum w:abstractNumId="0">
     <w:nsid w:val="02E5322F"/>
     <w:multiLevelType w:val="hybridMultilevel"/>
@@ -4477,7 +4632,7 @@
 </file>
 
 <file path=word/styles.xml><?xml version="1.0" encoding="utf-8"?>
-<w:styles xmlns:mc="http://schemas.openxmlformats.org/markup-compatibility/2006" xmlns:r="http://schemas.openxmlformats.org/officeDocument/2006/relationships" xmlns:w="http://schemas.openxmlformats.org/wordprocessingml/2006/main" xmlns:w14="http://schemas.microsoft.com/office/word/2010/wordml" mc:Ignorable="w14">
+<w:styles xmlns:r="http://schemas.openxmlformats.org/officeDocument/2006/relationships" xmlns:w="http://schemas.openxmlformats.org/wordprocessingml/2006/main">
   <w:docDefaults>
     <w:rPrDefault>
       <w:rPr>
@@ -4632,16 +4787,16 @@
     <w:lsdException w:name="Bibliography" w:uiPriority="37"/>
     <w:lsdException w:name="TOC Heading" w:uiPriority="39" w:qFormat="1"/>
   </w:latentStyles>
-  <w:style w:type="paragraph" w:default="1" w:styleId="Normal">
+  <w:style w:type="paragraph" w:default="1" w:styleId="Normalny">
     <w:name w:val="Normal"/>
     <w:qFormat/>
     <w:rsid w:val="003757C1"/>
   </w:style>
-  <w:style w:type="paragraph" w:styleId="Heading1">
+  <w:style w:type="paragraph" w:styleId="Nagwek1">
     <w:name w:val="heading 1"/>
-    <w:basedOn w:val="Normal"/>
-    <w:next w:val="Normal"/>
-    <w:link w:val="Heading1Char"/>
+    <w:basedOn w:val="Normalny"/>
+    <w:next w:val="Normalny"/>
+    <w:link w:val="Nagwek1Znak"/>
     <w:uiPriority w:val="9"/>
     <w:qFormat/>
     <w:rsid w:val="00156EC1"/>
@@ -4660,11 +4815,11 @@
       <w:szCs w:val="28"/>
     </w:rPr>
   </w:style>
-  <w:style w:type="paragraph" w:styleId="Heading2">
+  <w:style w:type="paragraph" w:styleId="Nagwek2">
     <w:name w:val="heading 2"/>
-    <w:basedOn w:val="Normal"/>
-    <w:next w:val="Normal"/>
-    <w:link w:val="Heading2Char"/>
+    <w:basedOn w:val="Normalny"/>
+    <w:next w:val="Normalny"/>
+    <w:link w:val="Nagwek2Znak"/>
     <w:uiPriority w:val="9"/>
     <w:unhideWhenUsed/>
     <w:qFormat/>
@@ -4684,11 +4839,11 @@
       <w:szCs w:val="26"/>
     </w:rPr>
   </w:style>
-  <w:style w:type="paragraph" w:styleId="Heading3">
+  <w:style w:type="paragraph" w:styleId="Nagwek3">
     <w:name w:val="heading 3"/>
-    <w:basedOn w:val="Normal"/>
-    <w:next w:val="Normal"/>
-    <w:link w:val="Heading3Char"/>
+    <w:basedOn w:val="Normalny"/>
+    <w:next w:val="Normalny"/>
+    <w:link w:val="Nagwek3Znak"/>
     <w:uiPriority w:val="9"/>
     <w:unhideWhenUsed/>
     <w:qFormat/>
@@ -4707,17 +4862,18 @@
       <w:lang w:eastAsia="pl-PL"/>
     </w:rPr>
   </w:style>
-  <w:style w:type="character" w:default="1" w:styleId="DefaultParagraphFont">
+  <w:style w:type="character" w:default="1" w:styleId="Domylnaczcionkaakapitu">
     <w:name w:val="Default Paragraph Font"/>
     <w:uiPriority w:val="1"/>
     <w:semiHidden/>
     <w:unhideWhenUsed/>
   </w:style>
-  <w:style w:type="table" w:default="1" w:styleId="TableNormal">
+  <w:style w:type="table" w:default="1" w:styleId="Standardowy">
     <w:name w:val="Normal Table"/>
     <w:uiPriority w:val="99"/>
     <w:semiHidden/>
     <w:unhideWhenUsed/>
+    <w:qFormat/>
     <w:tblPr>
       <w:tblInd w:w="0" w:type="dxa"/>
       <w:tblCellMar>
@@ -4728,15 +4884,15 @@
       </w:tblCellMar>
     </w:tblPr>
   </w:style>
-  <w:style w:type="numbering" w:default="1" w:styleId="NoList">
+  <w:style w:type="numbering" w:default="1" w:styleId="Bezlisty">
     <w:name w:val="No List"/>
     <w:uiPriority w:val="99"/>
     <w:semiHidden/>
     <w:unhideWhenUsed/>
   </w:style>
-  <w:style w:type="paragraph" w:styleId="ListParagraph">
+  <w:style w:type="paragraph" w:styleId="Akapitzlist">
     <w:name w:val="List Paragraph"/>
-    <w:basedOn w:val="Normal"/>
+    <w:basedOn w:val="Normalny"/>
     <w:uiPriority w:val="34"/>
     <w:qFormat/>
     <w:rsid w:val="00A14625"/>
@@ -4745,10 +4901,10 @@
       <w:contextualSpacing/>
     </w:pPr>
   </w:style>
-  <w:style w:type="character" w:customStyle="1" w:styleId="Heading3Char">
-    <w:name w:val="Heading 3 Char"/>
-    <w:basedOn w:val="DefaultParagraphFont"/>
-    <w:link w:val="Heading3"/>
+  <w:style w:type="character" w:customStyle="1" w:styleId="Nagwek3Znak">
+    <w:name w:val="Nagłówek 3 Znak"/>
+    <w:basedOn w:val="Domylnaczcionkaakapitu"/>
+    <w:link w:val="Nagwek3"/>
     <w:uiPriority w:val="9"/>
     <w:rsid w:val="00C40107"/>
     <w:rPr>
@@ -4759,9 +4915,9 @@
       <w:lang w:eastAsia="pl-PL"/>
     </w:rPr>
   </w:style>
-  <w:style w:type="table" w:styleId="TableGrid">
+  <w:style w:type="table" w:styleId="Tabela-Siatka">
     <w:name w:val="Table Grid"/>
-    <w:basedOn w:val="TableNormal"/>
+    <w:basedOn w:val="Standardowy"/>
     <w:rsid w:val="00C40107"/>
     <w:pPr>
       <w:spacing w:after="0" w:line="240" w:lineRule="auto"/>
@@ -4771,6 +4927,7 @@
       <w:lang w:eastAsia="pl-PL"/>
     </w:rPr>
     <w:tblPr>
+      <w:tblInd w:w="0" w:type="dxa"/>
       <w:tblBorders>
         <w:top w:val="single" w:sz="4" w:space="0" w:color="000000" w:themeColor="text1"/>
         <w:left w:val="single" w:sz="4" w:space="0" w:color="000000" w:themeColor="text1"/>
@@ -4779,12 +4936,18 @@
         <w:insideH w:val="single" w:sz="4" w:space="0" w:color="000000" w:themeColor="text1"/>
         <w:insideV w:val="single" w:sz="4" w:space="0" w:color="000000" w:themeColor="text1"/>
       </w:tblBorders>
+      <w:tblCellMar>
+        <w:top w:w="0" w:type="dxa"/>
+        <w:left w:w="108" w:type="dxa"/>
+        <w:bottom w:w="0" w:type="dxa"/>
+        <w:right w:w="108" w:type="dxa"/>
+      </w:tblCellMar>
     </w:tblPr>
   </w:style>
-  <w:style w:type="paragraph" w:styleId="BalloonText">
+  <w:style w:type="paragraph" w:styleId="Tekstdymka">
     <w:name w:val="Balloon Text"/>
-    <w:basedOn w:val="Normal"/>
-    <w:link w:val="BalloonTextChar"/>
+    <w:basedOn w:val="Normalny"/>
+    <w:link w:val="TekstdymkaZnak"/>
     <w:uiPriority w:val="99"/>
     <w:semiHidden/>
     <w:unhideWhenUsed/>
@@ -4798,10 +4961,10 @@
       <w:szCs w:val="16"/>
     </w:rPr>
   </w:style>
-  <w:style w:type="character" w:customStyle="1" w:styleId="BalloonTextChar">
-    <w:name w:val="Balloon Text Char"/>
-    <w:basedOn w:val="DefaultParagraphFont"/>
-    <w:link w:val="BalloonText"/>
+  <w:style w:type="character" w:customStyle="1" w:styleId="TekstdymkaZnak">
+    <w:name w:val="Tekst dymka Znak"/>
+    <w:basedOn w:val="Domylnaczcionkaakapitu"/>
+    <w:link w:val="Tekstdymka"/>
     <w:uiPriority w:val="99"/>
     <w:semiHidden/>
     <w:rsid w:val="00C40107"/>
@@ -4811,10 +4974,10 @@
       <w:szCs w:val="16"/>
     </w:rPr>
   </w:style>
-  <w:style w:type="character" w:customStyle="1" w:styleId="Heading1Char">
-    <w:name w:val="Heading 1 Char"/>
-    <w:basedOn w:val="DefaultParagraphFont"/>
-    <w:link w:val="Heading1"/>
+  <w:style w:type="character" w:customStyle="1" w:styleId="Nagwek1Znak">
+    <w:name w:val="Nagłówek 1 Znak"/>
+    <w:basedOn w:val="Domylnaczcionkaakapitu"/>
+    <w:link w:val="Nagwek1"/>
     <w:uiPriority w:val="9"/>
     <w:rsid w:val="00156EC1"/>
     <w:rPr>
@@ -4826,10 +4989,10 @@
       <w:szCs w:val="28"/>
     </w:rPr>
   </w:style>
-  <w:style w:type="character" w:customStyle="1" w:styleId="Heading2Char">
-    <w:name w:val="Heading 2 Char"/>
-    <w:basedOn w:val="DefaultParagraphFont"/>
-    <w:link w:val="Heading2"/>
+  <w:style w:type="character" w:customStyle="1" w:styleId="Nagwek2Znak">
+    <w:name w:val="Nagłówek 2 Znak"/>
+    <w:basedOn w:val="Domylnaczcionkaakapitu"/>
+    <w:link w:val="Nagwek2"/>
     <w:uiPriority w:val="9"/>
     <w:rsid w:val="00D92157"/>
     <w:rPr>

</xml_diff>